<commit_message>
Agregada la seed de las areas y sub areas
Se agregó un seed para subir en formato json las areas y sub areas del municipio (hay un example para rellenar los campos).

Adicionalmente, un to do list para mi :P
</commit_message>
<xml_diff>
--- a/docs/To do list.docx
+++ b/docs/To do list.docx
@@ -46,9 +46,8 @@
           <w:rFonts w:ascii="Times New Roman" w:eastAsia="Times New Roman" w:hAnsi="Times New Roman" w:cs="Times New Roman"/>
           <w:sz w:val="24"/>
           <w:szCs w:val="24"/>
-          <w:lang w:eastAsia="es-CL"/>
-        </w:rPr>
-        <w:object w:dxaOrig="225" w:dyaOrig="225">
+        </w:rPr>
+        <w:object w:dxaOrig="405" w:dyaOrig="345">
           <v:shapetype id="_x0000_t75" coordsize="21600,21600" o:spt="75" o:preferrelative="t" path="m@4@5l@4@11@9@11@9@5xe" filled="f" stroked="f">
             <v:stroke joinstyle="miter"/>
             <v:formulas>
@@ -68,10 +67,10 @@
             <v:path o:extrusionok="f" gradientshapeok="t" o:connecttype="rect"/>
             <o:lock v:ext="edit" aspectratio="t"/>
           </v:shapetype>
-          <v:shape id="_x0000_i1378" type="#_x0000_t75" style="width:20.1pt;height:17.6pt" o:ole="">
+          <v:shape id="_x0000_i1510" type="#_x0000_t75" style="width:20.1pt;height:17.6pt" o:ole="">
             <v:imagedata r:id="rId5" o:title=""/>
           </v:shape>
-          <w:control r:id="rId6" w:name="DefaultOcxName" w:shapeid="_x0000_i1378"/>
+          <w:control r:id="rId6" w:name="DefaultOcxName" w:shapeid="_x0000_i1510"/>
         </w:object>
       </w:r>
       <w:r>
@@ -103,13 +102,12 @@
           <w:rFonts w:ascii="Times New Roman" w:eastAsia="Times New Roman" w:hAnsi="Times New Roman" w:cs="Times New Roman"/>
           <w:sz w:val="24"/>
           <w:szCs w:val="24"/>
-          <w:lang w:eastAsia="es-CL"/>
-        </w:rPr>
-        <w:object w:dxaOrig="225" w:dyaOrig="225">
-          <v:shape id="_x0000_i1377" type="#_x0000_t75" style="width:20.1pt;height:17.6pt" o:ole="">
+        </w:rPr>
+        <w:object w:dxaOrig="405" w:dyaOrig="345">
+          <v:shape id="_x0000_i1507" type="#_x0000_t75" style="width:20.1pt;height:17.6pt" o:ole="">
             <v:imagedata r:id="rId5" o:title=""/>
           </v:shape>
-          <w:control r:id="rId7" w:name="DefaultOcxName1" w:shapeid="_x0000_i1377"/>
+          <w:control r:id="rId7" w:name="DefaultOcxName1" w:shapeid="_x0000_i1507"/>
         </w:object>
       </w:r>
       <w:r>
@@ -150,13 +148,12 @@
           <w:rFonts w:ascii="Times New Roman" w:eastAsia="Times New Roman" w:hAnsi="Times New Roman" w:cs="Times New Roman"/>
           <w:sz w:val="24"/>
           <w:szCs w:val="24"/>
-          <w:lang w:eastAsia="es-CL"/>
-        </w:rPr>
-        <w:object w:dxaOrig="225" w:dyaOrig="225">
-          <v:shape id="_x0000_i1376" type="#_x0000_t75" style="width:20.1pt;height:17.6pt" o:ole="">
+        </w:rPr>
+        <w:object w:dxaOrig="405" w:dyaOrig="345">
+          <v:shape id="_x0000_i1508" type="#_x0000_t75" style="width:20.1pt;height:17.6pt" o:ole="">
             <v:imagedata r:id="rId5" o:title=""/>
           </v:shape>
-          <w:control r:id="rId8" w:name="DefaultOcxName2" w:shapeid="_x0000_i1376"/>
+          <w:control r:id="rId8" w:name="DefaultOcxName2" w:shapeid="_x0000_i1508"/>
         </w:object>
       </w:r>
       <w:r>
@@ -197,13 +194,12 @@
           <w:rFonts w:ascii="Times New Roman" w:eastAsia="Times New Roman" w:hAnsi="Times New Roman" w:cs="Times New Roman"/>
           <w:sz w:val="24"/>
           <w:szCs w:val="24"/>
-          <w:lang w:eastAsia="es-CL"/>
-        </w:rPr>
-        <w:object w:dxaOrig="225" w:dyaOrig="225">
-          <v:shape id="_x0000_i1375" type="#_x0000_t75" style="width:20.1pt;height:17.6pt" o:ole="">
+        </w:rPr>
+        <w:object w:dxaOrig="405" w:dyaOrig="345">
+          <v:shape id="_x0000_i1509" type="#_x0000_t75" style="width:20.1pt;height:17.6pt" o:ole="">
             <v:imagedata r:id="rId5" o:title=""/>
           </v:shape>
-          <w:control r:id="rId9" w:name="DefaultOcxName3" w:shapeid="_x0000_i1375"/>
+          <w:control r:id="rId9" w:name="DefaultOcxName3" w:shapeid="_x0000_i1509"/>
         </w:object>
       </w:r>
       <w:r>
@@ -244,13 +240,12 @@
           <w:rFonts w:ascii="Times New Roman" w:eastAsia="Times New Roman" w:hAnsi="Times New Roman" w:cs="Times New Roman"/>
           <w:sz w:val="24"/>
           <w:szCs w:val="24"/>
-          <w:lang w:eastAsia="es-CL"/>
-        </w:rPr>
-        <w:object w:dxaOrig="225" w:dyaOrig="225">
-          <v:shape id="_x0000_i1374" type="#_x0000_t75" style="width:20.1pt;height:17.6pt" o:ole="">
+        </w:rPr>
+        <w:object w:dxaOrig="405" w:dyaOrig="345">
+          <v:shape id="_x0000_i1504" type="#_x0000_t75" style="width:20.1pt;height:17.6pt" o:ole="">
             <v:imagedata r:id="rId5" o:title=""/>
           </v:shape>
-          <w:control r:id="rId10" w:name="DefaultOcxName4" w:shapeid="_x0000_i1374"/>
+          <w:control r:id="rId10" w:name="DefaultOcxName4" w:shapeid="_x0000_i1504"/>
         </w:object>
       </w:r>
       <w:r>
@@ -291,13 +286,12 @@
           <w:rFonts w:ascii="Times New Roman" w:eastAsia="Times New Roman" w:hAnsi="Times New Roman" w:cs="Times New Roman"/>
           <w:sz w:val="24"/>
           <w:szCs w:val="24"/>
-          <w:lang w:eastAsia="es-CL"/>
-        </w:rPr>
-        <w:object w:dxaOrig="225" w:dyaOrig="225">
-          <v:shape id="_x0000_i1373" type="#_x0000_t75" style="width:20.1pt;height:17.6pt" o:ole="">
+        </w:rPr>
+        <w:object w:dxaOrig="405" w:dyaOrig="345">
+          <v:shape id="_x0000_i1505" type="#_x0000_t75" style="width:20.1pt;height:17.6pt" o:ole="">
             <v:imagedata r:id="rId5" o:title=""/>
           </v:shape>
-          <w:control r:id="rId11" w:name="DefaultOcxName5" w:shapeid="_x0000_i1373"/>
+          <w:control r:id="rId11" w:name="DefaultOcxName5" w:shapeid="_x0000_i1505"/>
         </w:object>
       </w:r>
       <w:r>
@@ -374,13 +368,12 @@
           <w:rFonts w:ascii="Times New Roman" w:eastAsia="Times New Roman" w:hAnsi="Times New Roman" w:cs="Times New Roman"/>
           <w:sz w:val="24"/>
           <w:szCs w:val="24"/>
-          <w:lang w:eastAsia="es-CL"/>
-        </w:rPr>
-        <w:object w:dxaOrig="225" w:dyaOrig="225">
-          <v:shape id="_x0000_i1372" type="#_x0000_t75" style="width:20.1pt;height:17.6pt" o:ole="">
+        </w:rPr>
+        <w:object w:dxaOrig="405" w:dyaOrig="345">
+          <v:shape id="_x0000_i1506" type="#_x0000_t75" style="width:20.1pt;height:17.6pt" o:ole="">
             <v:imagedata r:id="rId5" o:title=""/>
           </v:shape>
-          <w:control r:id="rId12" w:name="DefaultOcxName6" w:shapeid="_x0000_i1372"/>
+          <w:control r:id="rId12" w:name="DefaultOcxName6" w:shapeid="_x0000_i1506"/>
         </w:object>
       </w:r>
       <w:r>
@@ -421,13 +414,12 @@
           <w:rFonts w:ascii="Times New Roman" w:eastAsia="Times New Roman" w:hAnsi="Times New Roman" w:cs="Times New Roman"/>
           <w:sz w:val="24"/>
           <w:szCs w:val="24"/>
-          <w:lang w:eastAsia="es-CL"/>
-        </w:rPr>
-        <w:object w:dxaOrig="225" w:dyaOrig="225">
-          <v:shape id="_x0000_i1371" type="#_x0000_t75" style="width:20.1pt;height:17.6pt" o:ole="">
-            <v:imagedata r:id="rId5" o:title=""/>
-          </v:shape>
-          <w:control r:id="rId13" w:name="DefaultOcxName7" w:shapeid="_x0000_i1371"/>
+        </w:rPr>
+        <w:object w:dxaOrig="405" w:dyaOrig="345">
+          <v:shape id="_x0000_i1180" type="#_x0000_t75" style="width:20.1pt;height:17.6pt" o:ole="">
+            <v:imagedata r:id="rId13" o:title=""/>
+          </v:shape>
+          <w:control r:id="rId14" w:name="DefaultOcxName7" w:shapeid="_x0000_i1180"/>
         </w:object>
       </w:r>
       <w:r>
@@ -459,13 +451,12 @@
           <w:rFonts w:ascii="Times New Roman" w:eastAsia="Times New Roman" w:hAnsi="Times New Roman" w:cs="Times New Roman"/>
           <w:sz w:val="24"/>
           <w:szCs w:val="24"/>
-          <w:lang w:eastAsia="es-CL"/>
-        </w:rPr>
-        <w:object w:dxaOrig="225" w:dyaOrig="225">
-          <v:shape id="_x0000_i1370" type="#_x0000_t75" style="width:20.1pt;height:17.6pt" o:ole="">
-            <v:imagedata r:id="rId5" o:title=""/>
-          </v:shape>
-          <w:control r:id="rId14" w:name="DefaultOcxName8" w:shapeid="_x0000_i1370"/>
+        </w:rPr>
+        <w:object w:dxaOrig="405" w:dyaOrig="345">
+          <v:shape id="_x0000_i1183" type="#_x0000_t75" style="width:20.1pt;height:17.6pt" o:ole="">
+            <v:imagedata r:id="rId13" o:title=""/>
+          </v:shape>
+          <w:control r:id="rId15" w:name="DefaultOcxName8" w:shapeid="_x0000_i1183"/>
         </w:object>
       </w:r>
       <w:r>
@@ -497,13 +488,12 @@
           <w:rFonts w:ascii="Times New Roman" w:eastAsia="Times New Roman" w:hAnsi="Times New Roman" w:cs="Times New Roman"/>
           <w:sz w:val="24"/>
           <w:szCs w:val="24"/>
-          <w:lang w:eastAsia="es-CL"/>
-        </w:rPr>
-        <w:object w:dxaOrig="225" w:dyaOrig="225">
-          <v:shape id="_x0000_i1369" type="#_x0000_t75" style="width:20.1pt;height:17.6pt" o:ole="">
-            <v:imagedata r:id="rId5" o:title=""/>
-          </v:shape>
-          <w:control r:id="rId15" w:name="DefaultOcxName9" w:shapeid="_x0000_i1369"/>
+        </w:rPr>
+        <w:object w:dxaOrig="405" w:dyaOrig="345">
+          <v:shape id="_x0000_i1186" type="#_x0000_t75" style="width:20.1pt;height:17.6pt" o:ole="">
+            <v:imagedata r:id="rId13" o:title=""/>
+          </v:shape>
+          <w:control r:id="rId16" w:name="DefaultOcxName9" w:shapeid="_x0000_i1186"/>
         </w:object>
       </w:r>
       <w:r>
@@ -535,13 +525,12 @@
           <w:rFonts w:ascii="Times New Roman" w:eastAsia="Times New Roman" w:hAnsi="Times New Roman" w:cs="Times New Roman"/>
           <w:sz w:val="24"/>
           <w:szCs w:val="24"/>
-          <w:lang w:eastAsia="es-CL"/>
-        </w:rPr>
-        <w:object w:dxaOrig="225" w:dyaOrig="225">
-          <v:shape id="_x0000_i1368" type="#_x0000_t75" style="width:20.1pt;height:17.6pt" o:ole="">
-            <v:imagedata r:id="rId5" o:title=""/>
-          </v:shape>
-          <w:control r:id="rId16" w:name="DefaultOcxName10" w:shapeid="_x0000_i1368"/>
+        </w:rPr>
+        <w:object w:dxaOrig="405" w:dyaOrig="345">
+          <v:shape id="_x0000_i1189" type="#_x0000_t75" style="width:20.1pt;height:17.6pt" o:ole="">
+            <v:imagedata r:id="rId13" o:title=""/>
+          </v:shape>
+          <w:control r:id="rId17" w:name="DefaultOcxName10" w:shapeid="_x0000_i1189"/>
         </w:object>
       </w:r>
       <w:r>
@@ -572,7 +561,7 @@
           <w:lang w:eastAsia="es-CL"/>
         </w:rPr>
         <w:pict>
-          <v:rect id="_x0000_i1025" style="width:0;height:1.5pt" o:hralign="center" o:hrstd="t" o:hr="t" fillcolor="#a0a0a0" stroked="f"/>
+          <v:rect id="_x0000_i1036" style="width:0;height:1.5pt" o:hralign="center" o:hrstd="t" o:hr="t" fillcolor="#a0a0a0" stroked="f"/>
         </w:pict>
       </w:r>
     </w:p>
@@ -620,13 +609,12 @@
           <w:rFonts w:ascii="Times New Roman" w:eastAsia="Times New Roman" w:hAnsi="Times New Roman" w:cs="Times New Roman"/>
           <w:sz w:val="24"/>
           <w:szCs w:val="24"/>
-          <w:lang w:eastAsia="es-CL"/>
-        </w:rPr>
-        <w:object w:dxaOrig="225" w:dyaOrig="225">
-          <v:shape id="_x0000_i1367" type="#_x0000_t75" style="width:20.1pt;height:17.6pt" o:ole="">
-            <v:imagedata r:id="rId5" o:title=""/>
-          </v:shape>
-          <w:control r:id="rId17" w:name="DefaultOcxName11" w:shapeid="_x0000_i1367"/>
+        </w:rPr>
+        <w:object w:dxaOrig="405" w:dyaOrig="345">
+          <v:shape id="_x0000_i1514" type="#_x0000_t75" style="width:20.1pt;height:17.6pt" o:ole="">
+            <v:imagedata r:id="rId13" o:title=""/>
+          </v:shape>
+          <w:control r:id="rId18" w:name="DefaultOcxName11" w:shapeid="_x0000_i1514"/>
         </w:object>
       </w:r>
       <w:r>
@@ -667,13 +655,12 @@
           <w:rFonts w:ascii="Times New Roman" w:eastAsia="Times New Roman" w:hAnsi="Times New Roman" w:cs="Times New Roman"/>
           <w:sz w:val="24"/>
           <w:szCs w:val="24"/>
-          <w:lang w:eastAsia="es-CL"/>
-        </w:rPr>
-        <w:object w:dxaOrig="225" w:dyaOrig="225">
-          <v:shape id="_x0000_i1366" type="#_x0000_t75" style="width:20.1pt;height:17.6pt" o:ole="">
+        </w:rPr>
+        <w:object w:dxaOrig="405" w:dyaOrig="345">
+          <v:shape id="_x0000_i1512" type="#_x0000_t75" style="width:20.1pt;height:17.6pt" o:ole="">
             <v:imagedata r:id="rId5" o:title=""/>
           </v:shape>
-          <w:control r:id="rId18" w:name="DefaultOcxName12" w:shapeid="_x0000_i1366"/>
+          <w:control r:id="rId19" w:name="DefaultOcxName12" w:shapeid="_x0000_i1512"/>
         </w:object>
       </w:r>
       <w:r>
@@ -759,13 +746,12 @@
           <w:rFonts w:ascii="Times New Roman" w:eastAsia="Times New Roman" w:hAnsi="Times New Roman" w:cs="Times New Roman"/>
           <w:sz w:val="24"/>
           <w:szCs w:val="24"/>
-          <w:lang w:eastAsia="es-CL"/>
-        </w:rPr>
-        <w:object w:dxaOrig="225" w:dyaOrig="225">
-          <v:shape id="_x0000_i1365" type="#_x0000_t75" style="width:20.1pt;height:17.6pt" o:ole="">
-            <v:imagedata r:id="rId5" o:title=""/>
-          </v:shape>
-          <w:control r:id="rId19" w:name="DefaultOcxName13" w:shapeid="_x0000_i1365"/>
+        </w:rPr>
+        <w:object w:dxaOrig="405" w:dyaOrig="345">
+          <v:shape id="_x0000_i1513" type="#_x0000_t75" style="width:20.1pt;height:17.6pt" o:ole="">
+            <v:imagedata r:id="rId13" o:title=""/>
+          </v:shape>
+          <w:control r:id="rId20" w:name="DefaultOcxName13" w:shapeid="_x0000_i1513"/>
         </w:object>
       </w:r>
       <w:r>
@@ -815,13 +801,12 @@
           <w:rFonts w:ascii="Times New Roman" w:eastAsia="Times New Roman" w:hAnsi="Times New Roman" w:cs="Times New Roman"/>
           <w:sz w:val="24"/>
           <w:szCs w:val="24"/>
-          <w:lang w:eastAsia="es-CL"/>
-        </w:rPr>
-        <w:object w:dxaOrig="225" w:dyaOrig="225">
-          <v:shape id="_x0000_i1364" type="#_x0000_t75" style="width:20.1pt;height:17.6pt" o:ole="">
-            <v:imagedata r:id="rId5" o:title=""/>
-          </v:shape>
-          <w:control r:id="rId20" w:name="DefaultOcxName14" w:shapeid="_x0000_i1364"/>
+        </w:rPr>
+        <w:object w:dxaOrig="405" w:dyaOrig="345">
+          <v:shape id="_x0000_i1202" type="#_x0000_t75" style="width:20.1pt;height:17.6pt" o:ole="">
+            <v:imagedata r:id="rId13" o:title=""/>
+          </v:shape>
+          <w:control r:id="rId21" w:name="DefaultOcxName14" w:shapeid="_x0000_i1202"/>
         </w:object>
       </w:r>
       <w:r>
@@ -889,13 +874,12 @@
           <w:rFonts w:ascii="Times New Roman" w:eastAsia="Times New Roman" w:hAnsi="Times New Roman" w:cs="Times New Roman"/>
           <w:sz w:val="24"/>
           <w:szCs w:val="24"/>
-          <w:lang w:eastAsia="es-CL"/>
-        </w:rPr>
-        <w:object w:dxaOrig="225" w:dyaOrig="225">
-          <v:shape id="_x0000_i1363" type="#_x0000_t75" style="width:20.1pt;height:17.6pt" o:ole="">
+        </w:rPr>
+        <w:object w:dxaOrig="405" w:dyaOrig="345">
+          <v:shape id="_x0000_i1515" type="#_x0000_t75" style="width:20.1pt;height:17.6pt" o:ole="">
             <v:imagedata r:id="rId5" o:title=""/>
           </v:shape>
-          <w:control r:id="rId21" w:name="DefaultOcxName15" w:shapeid="_x0000_i1363"/>
+          <w:control r:id="rId22" w:name="DefaultOcxName15" w:shapeid="_x0000_i1515"/>
         </w:object>
       </w:r>
       <w:r>
@@ -927,13 +911,12 @@
           <w:rFonts w:ascii="Times New Roman" w:eastAsia="Times New Roman" w:hAnsi="Times New Roman" w:cs="Times New Roman"/>
           <w:sz w:val="24"/>
           <w:szCs w:val="24"/>
-          <w:lang w:eastAsia="es-CL"/>
-        </w:rPr>
-        <w:object w:dxaOrig="225" w:dyaOrig="225">
-          <v:shape id="_x0000_i1362" type="#_x0000_t75" style="width:20.1pt;height:17.6pt" o:ole="">
+        </w:rPr>
+        <w:object w:dxaOrig="405" w:dyaOrig="345">
+          <v:shape id="_x0000_i1520" type="#_x0000_t75" style="width:20.1pt;height:17.6pt" o:ole="">
             <v:imagedata r:id="rId5" o:title=""/>
           </v:shape>
-          <w:control r:id="rId22" w:name="DefaultOcxName16" w:shapeid="_x0000_i1362"/>
+          <w:control r:id="rId23" w:name="DefaultOcxName16" w:shapeid="_x0000_i1520"/>
         </w:object>
       </w:r>
       <w:r>
@@ -965,13 +948,12 @@
           <w:rFonts w:ascii="Times New Roman" w:eastAsia="Times New Roman" w:hAnsi="Times New Roman" w:cs="Times New Roman"/>
           <w:sz w:val="24"/>
           <w:szCs w:val="24"/>
-          <w:lang w:eastAsia="es-CL"/>
-        </w:rPr>
-        <w:object w:dxaOrig="225" w:dyaOrig="225">
-          <v:shape id="_x0000_i1361" type="#_x0000_t75" style="width:20.1pt;height:17.6pt" o:ole="">
+        </w:rPr>
+        <w:object w:dxaOrig="405" w:dyaOrig="345">
+          <v:shape id="_x0000_i1519" type="#_x0000_t75" style="width:20.1pt;height:17.6pt" o:ole="">
             <v:imagedata r:id="rId5" o:title=""/>
           </v:shape>
-          <w:control r:id="rId23" w:name="DefaultOcxName17" w:shapeid="_x0000_i1361"/>
+          <w:control r:id="rId24" w:name="DefaultOcxName17" w:shapeid="_x0000_i1519"/>
         </w:object>
       </w:r>
       <w:r>
@@ -1003,13 +985,12 @@
           <w:rFonts w:ascii="Times New Roman" w:eastAsia="Times New Roman" w:hAnsi="Times New Roman" w:cs="Times New Roman"/>
           <w:sz w:val="24"/>
           <w:szCs w:val="24"/>
-          <w:lang w:eastAsia="es-CL"/>
-        </w:rPr>
-        <w:object w:dxaOrig="225" w:dyaOrig="225">
-          <v:shape id="_x0000_i1360" type="#_x0000_t75" style="width:20.1pt;height:17.6pt" o:ole="">
+        </w:rPr>
+        <w:object w:dxaOrig="405" w:dyaOrig="345">
+          <v:shape id="_x0000_i1518" type="#_x0000_t75" style="width:20.1pt;height:17.6pt" o:ole="">
             <v:imagedata r:id="rId5" o:title=""/>
           </v:shape>
-          <w:control r:id="rId24" w:name="DefaultOcxName18" w:shapeid="_x0000_i1360"/>
+          <w:control r:id="rId25" w:name="DefaultOcxName18" w:shapeid="_x0000_i1518"/>
         </w:object>
       </w:r>
       <w:r>
@@ -1041,13 +1022,12 @@
           <w:rFonts w:ascii="Times New Roman" w:eastAsia="Times New Roman" w:hAnsi="Times New Roman" w:cs="Times New Roman"/>
           <w:sz w:val="24"/>
           <w:szCs w:val="24"/>
-          <w:lang w:eastAsia="es-CL"/>
-        </w:rPr>
-        <w:object w:dxaOrig="225" w:dyaOrig="225">
-          <v:shape id="_x0000_i1359" type="#_x0000_t75" style="width:20.1pt;height:17.6pt" o:ole="">
-            <v:imagedata r:id="rId5" o:title=""/>
-          </v:shape>
-          <w:control r:id="rId25" w:name="DefaultOcxName19" w:shapeid="_x0000_i1359"/>
+        </w:rPr>
+        <w:object w:dxaOrig="405" w:dyaOrig="345">
+          <v:shape id="_x0000_i1217" type="#_x0000_t75" style="width:20.1pt;height:17.6pt" o:ole="">
+            <v:imagedata r:id="rId13" o:title=""/>
+          </v:shape>
+          <w:control r:id="rId26" w:name="DefaultOcxName19" w:shapeid="_x0000_i1217"/>
         </w:object>
       </w:r>
       <w:r>
@@ -1079,13 +1059,12 @@
           <w:rFonts w:ascii="Times New Roman" w:eastAsia="Times New Roman" w:hAnsi="Times New Roman" w:cs="Times New Roman"/>
           <w:sz w:val="24"/>
           <w:szCs w:val="24"/>
-          <w:lang w:eastAsia="es-CL"/>
-        </w:rPr>
-        <w:object w:dxaOrig="225" w:dyaOrig="225">
-          <v:shape id="_x0000_i1358" type="#_x0000_t75" style="width:20.1pt;height:17.6pt" o:ole="">
-            <v:imagedata r:id="rId5" o:title=""/>
-          </v:shape>
-          <w:control r:id="rId26" w:name="DefaultOcxName20" w:shapeid="_x0000_i1358"/>
+        </w:rPr>
+        <w:object w:dxaOrig="405" w:dyaOrig="345">
+          <v:shape id="_x0000_i1220" type="#_x0000_t75" style="width:20.1pt;height:17.6pt" o:ole="">
+            <v:imagedata r:id="rId13" o:title=""/>
+          </v:shape>
+          <w:control r:id="rId27" w:name="DefaultOcxName20" w:shapeid="_x0000_i1220"/>
         </w:object>
       </w:r>
       <w:r>
@@ -1104,7 +1083,25 @@
           <w:szCs w:val="24"/>
           <w:lang w:eastAsia="es-CL"/>
         </w:rPr>
-        <w:t xml:space="preserve"> (ej: ACTIVO/BAJA/REPARACIÓN, o lo que usen)</w:t>
+        <w:t xml:space="preserve"> (ej: ACTIV</w:t>
+      </w:r>
+      <w:r>
+        <w:rPr>
+          <w:rFonts w:ascii="Times New Roman" w:eastAsia="Times New Roman" w:hAnsi="Times New Roman" w:cs="Times New Roman"/>
+          <w:sz w:val="24"/>
+          <w:szCs w:val="24"/>
+          <w:lang w:eastAsia="es-CL"/>
+        </w:rPr>
+        <w:t>O/BAJA/REPARACIÓN</w:t>
+      </w:r>
+      <w:r>
+        <w:rPr>
+          <w:rFonts w:ascii="Times New Roman" w:eastAsia="Times New Roman" w:hAnsi="Times New Roman" w:cs="Times New Roman"/>
+          <w:sz w:val="24"/>
+          <w:szCs w:val="24"/>
+          <w:lang w:eastAsia="es-CL"/>
+        </w:rPr>
+        <w:t>)</w:t>
       </w:r>
     </w:p>
     <w:p>
@@ -1126,13 +1123,12 @@
           <w:rFonts w:ascii="Times New Roman" w:eastAsia="Times New Roman" w:hAnsi="Times New Roman" w:cs="Times New Roman"/>
           <w:sz w:val="24"/>
           <w:szCs w:val="24"/>
-          <w:lang w:eastAsia="es-CL"/>
-        </w:rPr>
-        <w:object w:dxaOrig="225" w:dyaOrig="225">
-          <v:shape id="_x0000_i1357" type="#_x0000_t75" style="width:20.1pt;height:17.6pt" o:ole="">
-            <v:imagedata r:id="rId5" o:title=""/>
-          </v:shape>
-          <w:control r:id="rId27" w:name="DefaultOcxName21" w:shapeid="_x0000_i1357"/>
+        </w:rPr>
+        <w:object w:dxaOrig="405" w:dyaOrig="345">
+          <v:shape id="_x0000_i1223" type="#_x0000_t75" style="width:20.1pt;height:17.6pt" o:ole="">
+            <v:imagedata r:id="rId13" o:title=""/>
+          </v:shape>
+          <w:control r:id="rId28" w:name="DefaultOcxName21" w:shapeid="_x0000_i1223"/>
         </w:object>
       </w:r>
       <w:r>
@@ -1173,13 +1169,12 @@
           <w:rFonts w:ascii="Times New Roman" w:eastAsia="Times New Roman" w:hAnsi="Times New Roman" w:cs="Times New Roman"/>
           <w:sz w:val="24"/>
           <w:szCs w:val="24"/>
-          <w:lang w:eastAsia="es-CL"/>
-        </w:rPr>
-        <w:object w:dxaOrig="225" w:dyaOrig="225">
-          <v:shape id="_x0000_i1356" type="#_x0000_t75" style="width:20.1pt;height:17.6pt" o:ole="">
-            <v:imagedata r:id="rId5" o:title=""/>
-          </v:shape>
-          <w:control r:id="rId28" w:name="DefaultOcxName22" w:shapeid="_x0000_i1356"/>
+        </w:rPr>
+        <w:object w:dxaOrig="405" w:dyaOrig="345">
+          <v:shape id="_x0000_i1226" type="#_x0000_t75" style="width:20.1pt;height:17.6pt" o:ole="">
+            <v:imagedata r:id="rId13" o:title=""/>
+          </v:shape>
+          <w:control r:id="rId29" w:name="DefaultOcxName22" w:shapeid="_x0000_i1226"/>
         </w:object>
       </w:r>
       <w:r>
@@ -1220,13 +1215,12 @@
           <w:rFonts w:ascii="Times New Roman" w:eastAsia="Times New Roman" w:hAnsi="Times New Roman" w:cs="Times New Roman"/>
           <w:sz w:val="24"/>
           <w:szCs w:val="24"/>
-          <w:lang w:eastAsia="es-CL"/>
-        </w:rPr>
-        <w:object w:dxaOrig="225" w:dyaOrig="225">
-          <v:shape id="_x0000_i1355" type="#_x0000_t75" style="width:20.1pt;height:17.6pt" o:ole="">
-            <v:imagedata r:id="rId5" o:title=""/>
-          </v:shape>
-          <w:control r:id="rId29" w:name="DefaultOcxName23" w:shapeid="_x0000_i1355"/>
+        </w:rPr>
+        <w:object w:dxaOrig="405" w:dyaOrig="345">
+          <v:shape id="_x0000_i1229" type="#_x0000_t75" style="width:20.1pt;height:17.6pt" o:ole="">
+            <v:imagedata r:id="rId13" o:title=""/>
+          </v:shape>
+          <w:control r:id="rId30" w:name="DefaultOcxName23" w:shapeid="_x0000_i1229"/>
         </w:object>
       </w:r>
       <w:r>
@@ -1267,13 +1261,12 @@
           <w:rFonts w:ascii="Times New Roman" w:eastAsia="Times New Roman" w:hAnsi="Times New Roman" w:cs="Times New Roman"/>
           <w:sz w:val="24"/>
           <w:szCs w:val="24"/>
-          <w:lang w:eastAsia="es-CL"/>
-        </w:rPr>
-        <w:object w:dxaOrig="225" w:dyaOrig="225">
-          <v:shape id="_x0000_i1354" type="#_x0000_t75" style="width:20.1pt;height:17.6pt" o:ole="">
-            <v:imagedata r:id="rId5" o:title=""/>
-          </v:shape>
-          <w:control r:id="rId30" w:name="DefaultOcxName24" w:shapeid="_x0000_i1354"/>
+        </w:rPr>
+        <w:object w:dxaOrig="405" w:dyaOrig="345">
+          <v:shape id="_x0000_i1232" type="#_x0000_t75" style="width:20.1pt;height:17.6pt" o:ole="">
+            <v:imagedata r:id="rId13" o:title=""/>
+          </v:shape>
+          <w:control r:id="rId31" w:name="DefaultOcxName24" w:shapeid="_x0000_i1232"/>
         </w:object>
       </w:r>
       <w:r>
@@ -1305,14 +1298,12 @@
           <w:rFonts w:ascii="Times New Roman" w:eastAsia="Times New Roman" w:hAnsi="Times New Roman" w:cs="Times New Roman"/>
           <w:sz w:val="24"/>
           <w:szCs w:val="24"/>
-          <w:lang w:eastAsia="es-CL"/>
-        </w:rPr>
-        <w:lastRenderedPageBreak/>
-        <w:object w:dxaOrig="225" w:dyaOrig="225">
-          <v:shape id="_x0000_i1353" type="#_x0000_t75" style="width:20.1pt;height:17.6pt" o:ole="">
-            <v:imagedata r:id="rId5" o:title=""/>
-          </v:shape>
-          <w:control r:id="rId31" w:name="DefaultOcxName25" w:shapeid="_x0000_i1353"/>
+        </w:rPr>
+        <w:object w:dxaOrig="405" w:dyaOrig="345">
+          <v:shape id="_x0000_i1235" type="#_x0000_t75" style="width:20.1pt;height:17.6pt" o:ole="">
+            <v:imagedata r:id="rId13" o:title=""/>
+          </v:shape>
+          <w:control r:id="rId32" w:name="DefaultOcxName25" w:shapeid="_x0000_i1235"/>
         </w:object>
       </w:r>
       <w:r>
@@ -1344,13 +1335,13 @@
           <w:rFonts w:ascii="Times New Roman" w:eastAsia="Times New Roman" w:hAnsi="Times New Roman" w:cs="Times New Roman"/>
           <w:sz w:val="24"/>
           <w:szCs w:val="24"/>
-          <w:lang w:eastAsia="es-CL"/>
-        </w:rPr>
-        <w:object w:dxaOrig="225" w:dyaOrig="225">
-          <v:shape id="_x0000_i1352" type="#_x0000_t75" style="width:20.1pt;height:17.6pt" o:ole="">
-            <v:imagedata r:id="rId5" o:title=""/>
-          </v:shape>
-          <w:control r:id="rId32" w:name="DefaultOcxName26" w:shapeid="_x0000_i1352"/>
+        </w:rPr>
+        <w:lastRenderedPageBreak/>
+        <w:object w:dxaOrig="405" w:dyaOrig="345">
+          <v:shape id="_x0000_i1238" type="#_x0000_t75" style="width:20.1pt;height:17.6pt" o:ole="">
+            <v:imagedata r:id="rId13" o:title=""/>
+          </v:shape>
+          <w:control r:id="rId33" w:name="DefaultOcxName26" w:shapeid="_x0000_i1238"/>
         </w:object>
       </w:r>
       <w:r>
@@ -1400,13 +1391,12 @@
           <w:rFonts w:ascii="Times New Roman" w:eastAsia="Times New Roman" w:hAnsi="Times New Roman" w:cs="Times New Roman"/>
           <w:sz w:val="24"/>
           <w:szCs w:val="24"/>
-          <w:lang w:eastAsia="es-CL"/>
-        </w:rPr>
-        <w:object w:dxaOrig="225" w:dyaOrig="225">
-          <v:shape id="_x0000_i1351" type="#_x0000_t75" style="width:20.1pt;height:17.6pt" o:ole="">
-            <v:imagedata r:id="rId5" o:title=""/>
-          </v:shape>
-          <w:control r:id="rId33" w:name="DefaultOcxName27" w:shapeid="_x0000_i1351"/>
+        </w:rPr>
+        <w:object w:dxaOrig="405" w:dyaOrig="345">
+          <v:shape id="_x0000_i1241" type="#_x0000_t75" style="width:20.1pt;height:17.6pt" o:ole="">
+            <v:imagedata r:id="rId13" o:title=""/>
+          </v:shape>
+          <w:control r:id="rId34" w:name="DefaultOcxName27" w:shapeid="_x0000_i1241"/>
         </w:object>
       </w:r>
       <w:r>
@@ -1491,7 +1481,7 @@
           <w:lang w:eastAsia="es-CL"/>
         </w:rPr>
         <w:pict>
-          <v:rect id="_x0000_i1026" style="width:0;height:1.5pt" o:hralign="center" o:hrstd="t" o:hr="t" fillcolor="#a0a0a0" stroked="f"/>
+          <v:rect id="_x0000_i1054" style="width:0;height:1.5pt" o:hralign="center" o:hrstd="t" o:hr="t" fillcolor="#a0a0a0" stroked="f"/>
         </w:pict>
       </w:r>
     </w:p>
@@ -1539,13 +1529,12 @@
           <w:rFonts w:ascii="Times New Roman" w:eastAsia="Times New Roman" w:hAnsi="Times New Roman" w:cs="Times New Roman"/>
           <w:sz w:val="24"/>
           <w:szCs w:val="24"/>
-          <w:lang w:eastAsia="es-CL"/>
-        </w:rPr>
-        <w:object w:dxaOrig="225" w:dyaOrig="225">
-          <v:shape id="_x0000_i1350" type="#_x0000_t75" style="width:20.1pt;height:17.6pt" o:ole="">
-            <v:imagedata r:id="rId5" o:title=""/>
-          </v:shape>
-          <w:control r:id="rId34" w:name="DefaultOcxName28" w:shapeid="_x0000_i1350"/>
+        </w:rPr>
+        <w:object w:dxaOrig="405" w:dyaOrig="345">
+          <v:shape id="_x0000_i1244" type="#_x0000_t75" style="width:20.1pt;height:17.6pt" o:ole="">
+            <v:imagedata r:id="rId13" o:title=""/>
+          </v:shape>
+          <w:control r:id="rId35" w:name="DefaultOcxName28" w:shapeid="_x0000_i1244"/>
         </w:object>
       </w:r>
       <w:r>
@@ -1577,13 +1566,12 @@
           <w:rFonts w:ascii="Times New Roman" w:eastAsia="Times New Roman" w:hAnsi="Times New Roman" w:cs="Times New Roman"/>
           <w:sz w:val="24"/>
           <w:szCs w:val="24"/>
-          <w:lang w:eastAsia="es-CL"/>
-        </w:rPr>
-        <w:object w:dxaOrig="225" w:dyaOrig="225">
-          <v:shape id="_x0000_i1349" type="#_x0000_t75" style="width:20.1pt;height:17.6pt" o:ole="">
-            <v:imagedata r:id="rId5" o:title=""/>
-          </v:shape>
-          <w:control r:id="rId35" w:name="DefaultOcxName29" w:shapeid="_x0000_i1349"/>
+        </w:rPr>
+        <w:object w:dxaOrig="405" w:dyaOrig="345">
+          <v:shape id="_x0000_i1248" type="#_x0000_t75" style="width:20.1pt;height:17.6pt" o:ole="">
+            <v:imagedata r:id="rId13" o:title=""/>
+          </v:shape>
+          <w:control r:id="rId36" w:name="DefaultOcxName29" w:shapeid="_x0000_i1248"/>
         </w:object>
       </w:r>
       <w:r>
@@ -1633,13 +1621,12 @@
           <w:rFonts w:ascii="Times New Roman" w:eastAsia="Times New Roman" w:hAnsi="Times New Roman" w:cs="Times New Roman"/>
           <w:sz w:val="24"/>
           <w:szCs w:val="24"/>
-          <w:lang w:eastAsia="es-CL"/>
-        </w:rPr>
-        <w:object w:dxaOrig="225" w:dyaOrig="225">
-          <v:shape id="_x0000_i1348" type="#_x0000_t75" style="width:20.1pt;height:17.6pt" o:ole="">
-            <v:imagedata r:id="rId5" o:title=""/>
-          </v:shape>
-          <w:control r:id="rId36" w:name="DefaultOcxName30" w:shapeid="_x0000_i1348"/>
+        </w:rPr>
+        <w:object w:dxaOrig="405" w:dyaOrig="345">
+          <v:shape id="_x0000_i1251" type="#_x0000_t75" style="width:20.1pt;height:17.6pt" o:ole="">
+            <v:imagedata r:id="rId13" o:title=""/>
+          </v:shape>
+          <w:control r:id="rId37" w:name="DefaultOcxName30" w:shapeid="_x0000_i1251"/>
         </w:object>
       </w:r>
       <w:r>
@@ -1707,13 +1694,12 @@
           <w:rFonts w:ascii="Times New Roman" w:eastAsia="Times New Roman" w:hAnsi="Times New Roman" w:cs="Times New Roman"/>
           <w:sz w:val="24"/>
           <w:szCs w:val="24"/>
-          <w:lang w:eastAsia="es-CL"/>
-        </w:rPr>
-        <w:object w:dxaOrig="225" w:dyaOrig="225">
-          <v:shape id="_x0000_i1347" type="#_x0000_t75" style="width:20.1pt;height:17.6pt" o:ole="">
-            <v:imagedata r:id="rId5" o:title=""/>
-          </v:shape>
-          <w:control r:id="rId37" w:name="DefaultOcxName31" w:shapeid="_x0000_i1347"/>
+        </w:rPr>
+        <w:object w:dxaOrig="405" w:dyaOrig="345">
+          <v:shape id="_x0000_i1254" type="#_x0000_t75" style="width:20.1pt;height:17.6pt" o:ole="">
+            <v:imagedata r:id="rId13" o:title=""/>
+          </v:shape>
+          <w:control r:id="rId38" w:name="DefaultOcxName31" w:shapeid="_x0000_i1254"/>
         </w:object>
       </w:r>
       <w:r>
@@ -1745,13 +1731,12 @@
           <w:rFonts w:ascii="Times New Roman" w:eastAsia="Times New Roman" w:hAnsi="Times New Roman" w:cs="Times New Roman"/>
           <w:sz w:val="24"/>
           <w:szCs w:val="24"/>
-          <w:lang w:eastAsia="es-CL"/>
-        </w:rPr>
-        <w:object w:dxaOrig="225" w:dyaOrig="225">
-          <v:shape id="_x0000_i1346" type="#_x0000_t75" style="width:20.1pt;height:17.6pt" o:ole="">
-            <v:imagedata r:id="rId5" o:title=""/>
-          </v:shape>
-          <w:control r:id="rId38" w:name="DefaultOcxName32" w:shapeid="_x0000_i1346"/>
+        </w:rPr>
+        <w:object w:dxaOrig="405" w:dyaOrig="345">
+          <v:shape id="_x0000_i1257" type="#_x0000_t75" style="width:20.1pt;height:17.6pt" o:ole="">
+            <v:imagedata r:id="rId13" o:title=""/>
+          </v:shape>
+          <w:control r:id="rId39" w:name="DefaultOcxName32" w:shapeid="_x0000_i1257"/>
         </w:object>
       </w:r>
       <w:r>
@@ -1810,13 +1795,12 @@
           <w:rFonts w:ascii="Times New Roman" w:eastAsia="Times New Roman" w:hAnsi="Times New Roman" w:cs="Times New Roman"/>
           <w:sz w:val="24"/>
           <w:szCs w:val="24"/>
-          <w:lang w:eastAsia="es-CL"/>
-        </w:rPr>
-        <w:object w:dxaOrig="225" w:dyaOrig="225">
-          <v:shape id="_x0000_i1345" type="#_x0000_t75" style="width:20.1pt;height:17.6pt" o:ole="">
-            <v:imagedata r:id="rId5" o:title=""/>
-          </v:shape>
-          <w:control r:id="rId39" w:name="DefaultOcxName33" w:shapeid="_x0000_i1345"/>
+        </w:rPr>
+        <w:object w:dxaOrig="405" w:dyaOrig="345">
+          <v:shape id="_x0000_i1260" type="#_x0000_t75" style="width:20.1pt;height:17.6pt" o:ole="">
+            <v:imagedata r:id="rId13" o:title=""/>
+          </v:shape>
+          <w:control r:id="rId40" w:name="DefaultOcxName33" w:shapeid="_x0000_i1260"/>
         </w:object>
       </w:r>
       <w:r>
@@ -1848,13 +1832,12 @@
           <w:rFonts w:ascii="Times New Roman" w:eastAsia="Times New Roman" w:hAnsi="Times New Roman" w:cs="Times New Roman"/>
           <w:sz w:val="24"/>
           <w:szCs w:val="24"/>
-          <w:lang w:eastAsia="es-CL"/>
-        </w:rPr>
-        <w:object w:dxaOrig="225" w:dyaOrig="225">
-          <v:shape id="_x0000_i1344" type="#_x0000_t75" style="width:20.1pt;height:17.6pt" o:ole="">
-            <v:imagedata r:id="rId5" o:title=""/>
-          </v:shape>
-          <w:control r:id="rId40" w:name="DefaultOcxName34" w:shapeid="_x0000_i1344"/>
+        </w:rPr>
+        <w:object w:dxaOrig="405" w:dyaOrig="345">
+          <v:shape id="_x0000_i1263" type="#_x0000_t75" style="width:20.1pt;height:17.6pt" o:ole="">
+            <v:imagedata r:id="rId13" o:title=""/>
+          </v:shape>
+          <w:control r:id="rId41" w:name="DefaultOcxName34" w:shapeid="_x0000_i1263"/>
         </w:object>
       </w:r>
       <w:r>
@@ -1886,13 +1869,12 @@
           <w:rFonts w:ascii="Times New Roman" w:eastAsia="Times New Roman" w:hAnsi="Times New Roman" w:cs="Times New Roman"/>
           <w:sz w:val="24"/>
           <w:szCs w:val="24"/>
-          <w:lang w:eastAsia="es-CL"/>
-        </w:rPr>
-        <w:object w:dxaOrig="225" w:dyaOrig="225">
-          <v:shape id="_x0000_i1343" type="#_x0000_t75" style="width:20.1pt;height:17.6pt" o:ole="">
-            <v:imagedata r:id="rId5" o:title=""/>
-          </v:shape>
-          <w:control r:id="rId41" w:name="DefaultOcxName35" w:shapeid="_x0000_i1343"/>
+        </w:rPr>
+        <w:object w:dxaOrig="405" w:dyaOrig="345">
+          <v:shape id="_x0000_i1266" type="#_x0000_t75" style="width:20.1pt;height:17.6pt" o:ole="">
+            <v:imagedata r:id="rId13" o:title=""/>
+          </v:shape>
+          <w:control r:id="rId42" w:name="DefaultOcxName35" w:shapeid="_x0000_i1266"/>
         </w:object>
       </w:r>
       <w:r>
@@ -1924,13 +1906,12 @@
           <w:rFonts w:ascii="Times New Roman" w:eastAsia="Times New Roman" w:hAnsi="Times New Roman" w:cs="Times New Roman"/>
           <w:sz w:val="24"/>
           <w:szCs w:val="24"/>
-          <w:lang w:eastAsia="es-CL"/>
-        </w:rPr>
-        <w:object w:dxaOrig="225" w:dyaOrig="225">
-          <v:shape id="_x0000_i1342" type="#_x0000_t75" style="width:20.1pt;height:17.6pt" o:ole="">
-            <v:imagedata r:id="rId5" o:title=""/>
-          </v:shape>
-          <w:control r:id="rId42" w:name="DefaultOcxName36" w:shapeid="_x0000_i1342"/>
+        </w:rPr>
+        <w:object w:dxaOrig="405" w:dyaOrig="345">
+          <v:shape id="_x0000_i1269" type="#_x0000_t75" style="width:20.1pt;height:17.6pt" o:ole="">
+            <v:imagedata r:id="rId13" o:title=""/>
+          </v:shape>
+          <w:control r:id="rId43" w:name="DefaultOcxName36" w:shapeid="_x0000_i1269"/>
         </w:object>
       </w:r>
       <w:r>
@@ -1962,13 +1943,12 @@
           <w:rFonts w:ascii="Times New Roman" w:eastAsia="Times New Roman" w:hAnsi="Times New Roman" w:cs="Times New Roman"/>
           <w:sz w:val="24"/>
           <w:szCs w:val="24"/>
-          <w:lang w:eastAsia="es-CL"/>
-        </w:rPr>
-        <w:object w:dxaOrig="225" w:dyaOrig="225">
-          <v:shape id="_x0000_i1341" type="#_x0000_t75" style="width:20.1pt;height:17.6pt" o:ole="">
-            <v:imagedata r:id="rId5" o:title=""/>
-          </v:shape>
-          <w:control r:id="rId43" w:name="DefaultOcxName37" w:shapeid="_x0000_i1341"/>
+        </w:rPr>
+        <w:object w:dxaOrig="405" w:dyaOrig="345">
+          <v:shape id="_x0000_i1272" type="#_x0000_t75" style="width:20.1pt;height:17.6pt" o:ole="">
+            <v:imagedata r:id="rId13" o:title=""/>
+          </v:shape>
+          <w:control r:id="rId44" w:name="DefaultOcxName37" w:shapeid="_x0000_i1272"/>
         </w:object>
       </w:r>
       <w:r>
@@ -2000,13 +1980,12 @@
           <w:rFonts w:ascii="Times New Roman" w:eastAsia="Times New Roman" w:hAnsi="Times New Roman" w:cs="Times New Roman"/>
           <w:sz w:val="24"/>
           <w:szCs w:val="24"/>
-          <w:lang w:eastAsia="es-CL"/>
-        </w:rPr>
-        <w:object w:dxaOrig="225" w:dyaOrig="225">
-          <v:shape id="_x0000_i1340" type="#_x0000_t75" style="width:20.1pt;height:17.6pt" o:ole="">
-            <v:imagedata r:id="rId5" o:title=""/>
-          </v:shape>
-          <w:control r:id="rId44" w:name="DefaultOcxName38" w:shapeid="_x0000_i1340"/>
+        </w:rPr>
+        <w:object w:dxaOrig="405" w:dyaOrig="345">
+          <v:shape id="_x0000_i1275" type="#_x0000_t75" style="width:20.1pt;height:17.6pt" o:ole="">
+            <v:imagedata r:id="rId13" o:title=""/>
+          </v:shape>
+          <w:control r:id="rId45" w:name="DefaultOcxName38" w:shapeid="_x0000_i1275"/>
         </w:object>
       </w:r>
       <w:r>
@@ -2038,13 +2017,12 @@
           <w:rFonts w:ascii="Times New Roman" w:eastAsia="Times New Roman" w:hAnsi="Times New Roman" w:cs="Times New Roman"/>
           <w:sz w:val="24"/>
           <w:szCs w:val="24"/>
-          <w:lang w:eastAsia="es-CL"/>
-        </w:rPr>
-        <w:object w:dxaOrig="225" w:dyaOrig="225">
-          <v:shape id="_x0000_i1339" type="#_x0000_t75" style="width:20.1pt;height:17.6pt" o:ole="">
-            <v:imagedata r:id="rId5" o:title=""/>
-          </v:shape>
-          <w:control r:id="rId45" w:name="DefaultOcxName39" w:shapeid="_x0000_i1339"/>
+        </w:rPr>
+        <w:object w:dxaOrig="405" w:dyaOrig="345">
+          <v:shape id="_x0000_i1278" type="#_x0000_t75" style="width:20.1pt;height:17.6pt" o:ole="">
+            <v:imagedata r:id="rId13" o:title=""/>
+          </v:shape>
+          <w:control r:id="rId46" w:name="DefaultOcxName39" w:shapeid="_x0000_i1278"/>
         </w:object>
       </w:r>
       <w:r>
@@ -2076,13 +2054,12 @@
           <w:rFonts w:ascii="Times New Roman" w:eastAsia="Times New Roman" w:hAnsi="Times New Roman" w:cs="Times New Roman"/>
           <w:sz w:val="24"/>
           <w:szCs w:val="24"/>
-          <w:lang w:eastAsia="es-CL"/>
-        </w:rPr>
-        <w:object w:dxaOrig="225" w:dyaOrig="225">
-          <v:shape id="_x0000_i1338" type="#_x0000_t75" style="width:20.1pt;height:17.6pt" o:ole="">
-            <v:imagedata r:id="rId5" o:title=""/>
-          </v:shape>
-          <w:control r:id="rId46" w:name="DefaultOcxName40" w:shapeid="_x0000_i1338"/>
+        </w:rPr>
+        <w:object w:dxaOrig="405" w:dyaOrig="345">
+          <v:shape id="_x0000_i1281" type="#_x0000_t75" style="width:20.1pt;height:17.6pt" o:ole="">
+            <v:imagedata r:id="rId13" o:title=""/>
+          </v:shape>
+          <w:control r:id="rId47" w:name="DefaultOcxName40" w:shapeid="_x0000_i1281"/>
         </w:object>
       </w:r>
       <w:r>
@@ -2114,13 +2091,12 @@
           <w:rFonts w:ascii="Times New Roman" w:eastAsia="Times New Roman" w:hAnsi="Times New Roman" w:cs="Times New Roman"/>
           <w:sz w:val="24"/>
           <w:szCs w:val="24"/>
-          <w:lang w:eastAsia="es-CL"/>
-        </w:rPr>
-        <w:object w:dxaOrig="225" w:dyaOrig="225">
-          <v:shape id="_x0000_i1337" type="#_x0000_t75" style="width:20.1pt;height:17.6pt" o:ole="">
-            <v:imagedata r:id="rId5" o:title=""/>
-          </v:shape>
-          <w:control r:id="rId47" w:name="DefaultOcxName41" w:shapeid="_x0000_i1337"/>
+        </w:rPr>
+        <w:object w:dxaOrig="405" w:dyaOrig="345">
+          <v:shape id="_x0000_i1284" type="#_x0000_t75" style="width:20.1pt;height:17.6pt" o:ole="">
+            <v:imagedata r:id="rId13" o:title=""/>
+          </v:shape>
+          <w:control r:id="rId48" w:name="DefaultOcxName41" w:shapeid="_x0000_i1284"/>
         </w:object>
       </w:r>
       <w:r>
@@ -2152,13 +2128,12 @@
           <w:rFonts w:ascii="Times New Roman" w:eastAsia="Times New Roman" w:hAnsi="Times New Roman" w:cs="Times New Roman"/>
           <w:sz w:val="24"/>
           <w:szCs w:val="24"/>
-          <w:lang w:eastAsia="es-CL"/>
-        </w:rPr>
-        <w:object w:dxaOrig="225" w:dyaOrig="225">
-          <v:shape id="_x0000_i1336" type="#_x0000_t75" style="width:20.1pt;height:17.6pt" o:ole="">
-            <v:imagedata r:id="rId5" o:title=""/>
-          </v:shape>
-          <w:control r:id="rId48" w:name="DefaultOcxName42" w:shapeid="_x0000_i1336"/>
+        </w:rPr>
+        <w:object w:dxaOrig="405" w:dyaOrig="345">
+          <v:shape id="_x0000_i1287" type="#_x0000_t75" style="width:20.1pt;height:17.6pt" o:ole="">
+            <v:imagedata r:id="rId13" o:title=""/>
+          </v:shape>
+          <w:control r:id="rId49" w:name="DefaultOcxName42" w:shapeid="_x0000_i1287"/>
         </w:object>
       </w:r>
       <w:r>
@@ -2189,7 +2164,7 @@
           <w:lang w:eastAsia="es-CL"/>
         </w:rPr>
         <w:pict>
-          <v:rect id="_x0000_i1027" style="width:0;height:1.5pt" o:hralign="center" o:hrstd="t" o:hr="t" fillcolor="#a0a0a0" stroked="f"/>
+          <v:rect id="_x0000_i1070" style="width:0;height:1.5pt" o:hralign="center" o:hrstd="t" o:hr="t" fillcolor="#a0a0a0" stroked="f"/>
         </w:pict>
       </w:r>
     </w:p>
@@ -2262,13 +2237,12 @@
           <w:rFonts w:ascii="Times New Roman" w:eastAsia="Times New Roman" w:hAnsi="Times New Roman" w:cs="Times New Roman"/>
           <w:sz w:val="24"/>
           <w:szCs w:val="24"/>
-          <w:lang w:eastAsia="es-CL"/>
-        </w:rPr>
-        <w:object w:dxaOrig="225" w:dyaOrig="225">
-          <v:shape id="_x0000_i1335" type="#_x0000_t75" style="width:20.1pt;height:17.6pt" o:ole="">
-            <v:imagedata r:id="rId5" o:title=""/>
-          </v:shape>
-          <w:control r:id="rId49" w:name="DefaultOcxName43" w:shapeid="_x0000_i1335"/>
+        </w:rPr>
+        <w:object w:dxaOrig="405" w:dyaOrig="345">
+          <v:shape id="_x0000_i1290" type="#_x0000_t75" style="width:20.1pt;height:17.6pt" o:ole="">
+            <v:imagedata r:id="rId13" o:title=""/>
+          </v:shape>
+          <w:control r:id="rId50" w:name="DefaultOcxName43" w:shapeid="_x0000_i1290"/>
         </w:object>
       </w:r>
       <w:r>
@@ -2300,13 +2274,12 @@
           <w:rFonts w:ascii="Times New Roman" w:eastAsia="Times New Roman" w:hAnsi="Times New Roman" w:cs="Times New Roman"/>
           <w:sz w:val="24"/>
           <w:szCs w:val="24"/>
-          <w:lang w:eastAsia="es-CL"/>
-        </w:rPr>
-        <w:object w:dxaOrig="225" w:dyaOrig="225">
-          <v:shape id="_x0000_i1334" type="#_x0000_t75" style="width:20.1pt;height:17.6pt" o:ole="">
-            <v:imagedata r:id="rId5" o:title=""/>
-          </v:shape>
-          <w:control r:id="rId50" w:name="DefaultOcxName44" w:shapeid="_x0000_i1334"/>
+        </w:rPr>
+        <w:object w:dxaOrig="405" w:dyaOrig="345">
+          <v:shape id="_x0000_i1294" type="#_x0000_t75" style="width:20.1pt;height:17.6pt" o:ole="">
+            <v:imagedata r:id="rId13" o:title=""/>
+          </v:shape>
+          <w:control r:id="rId51" w:name="DefaultOcxName44" w:shapeid="_x0000_i1294"/>
         </w:object>
       </w:r>
       <w:r>
@@ -2338,13 +2311,12 @@
           <w:rFonts w:ascii="Times New Roman" w:eastAsia="Times New Roman" w:hAnsi="Times New Roman" w:cs="Times New Roman"/>
           <w:sz w:val="24"/>
           <w:szCs w:val="24"/>
-          <w:lang w:eastAsia="es-CL"/>
-        </w:rPr>
-        <w:object w:dxaOrig="225" w:dyaOrig="225">
-          <v:shape id="_x0000_i1333" type="#_x0000_t75" style="width:20.1pt;height:17.6pt" o:ole="">
-            <v:imagedata r:id="rId5" o:title=""/>
-          </v:shape>
-          <w:control r:id="rId51" w:name="DefaultOcxName45" w:shapeid="_x0000_i1333"/>
+        </w:rPr>
+        <w:object w:dxaOrig="405" w:dyaOrig="345">
+          <v:shape id="_x0000_i1297" type="#_x0000_t75" style="width:20.1pt;height:17.6pt" o:ole="">
+            <v:imagedata r:id="rId13" o:title=""/>
+          </v:shape>
+          <w:control r:id="rId52" w:name="DefaultOcxName45" w:shapeid="_x0000_i1297"/>
         </w:object>
       </w:r>
       <w:r>
@@ -2376,13 +2348,12 @@
           <w:rFonts w:ascii="Times New Roman" w:eastAsia="Times New Roman" w:hAnsi="Times New Roman" w:cs="Times New Roman"/>
           <w:sz w:val="24"/>
           <w:szCs w:val="24"/>
-          <w:lang w:eastAsia="es-CL"/>
-        </w:rPr>
-        <w:object w:dxaOrig="225" w:dyaOrig="225">
-          <v:shape id="_x0000_i1332" type="#_x0000_t75" style="width:20.1pt;height:17.6pt" o:ole="">
-            <v:imagedata r:id="rId5" o:title=""/>
-          </v:shape>
-          <w:control r:id="rId52" w:name="DefaultOcxName46" w:shapeid="_x0000_i1332"/>
+        </w:rPr>
+        <w:object w:dxaOrig="405" w:dyaOrig="345">
+          <v:shape id="_x0000_i1300" type="#_x0000_t75" style="width:20.1pt;height:17.6pt" o:ole="">
+            <v:imagedata r:id="rId13" o:title=""/>
+          </v:shape>
+          <w:control r:id="rId53" w:name="DefaultOcxName46" w:shapeid="_x0000_i1300"/>
         </w:object>
       </w:r>
       <w:r>
@@ -2414,13 +2385,12 @@
           <w:rFonts w:ascii="Times New Roman" w:eastAsia="Times New Roman" w:hAnsi="Times New Roman" w:cs="Times New Roman"/>
           <w:sz w:val="24"/>
           <w:szCs w:val="24"/>
-          <w:lang w:eastAsia="es-CL"/>
-        </w:rPr>
-        <w:object w:dxaOrig="225" w:dyaOrig="225">
-          <v:shape id="_x0000_i1331" type="#_x0000_t75" style="width:20.1pt;height:17.6pt" o:ole="">
-            <v:imagedata r:id="rId5" o:title=""/>
-          </v:shape>
-          <w:control r:id="rId53" w:name="DefaultOcxName47" w:shapeid="_x0000_i1331"/>
+        </w:rPr>
+        <w:object w:dxaOrig="405" w:dyaOrig="345">
+          <v:shape id="_x0000_i1303" type="#_x0000_t75" style="width:20.1pt;height:17.6pt" o:ole="">
+            <v:imagedata r:id="rId13" o:title=""/>
+          </v:shape>
+          <w:control r:id="rId54" w:name="DefaultOcxName47" w:shapeid="_x0000_i1303"/>
         </w:object>
       </w:r>
       <w:r>
@@ -2461,14 +2431,12 @@
           <w:rFonts w:ascii="Times New Roman" w:eastAsia="Times New Roman" w:hAnsi="Times New Roman" w:cs="Times New Roman"/>
           <w:sz w:val="24"/>
           <w:szCs w:val="24"/>
-          <w:lang w:eastAsia="es-CL"/>
-        </w:rPr>
-        <w:lastRenderedPageBreak/>
-        <w:object w:dxaOrig="225" w:dyaOrig="225">
-          <v:shape id="_x0000_i1330" type="#_x0000_t75" style="width:20.1pt;height:17.6pt" o:ole="">
-            <v:imagedata r:id="rId5" o:title=""/>
-          </v:shape>
-          <w:control r:id="rId54" w:name="DefaultOcxName48" w:shapeid="_x0000_i1330"/>
+        </w:rPr>
+        <w:object w:dxaOrig="405" w:dyaOrig="345">
+          <v:shape id="_x0000_i1306" type="#_x0000_t75" style="width:20.1pt;height:17.6pt" o:ole="">
+            <v:imagedata r:id="rId13" o:title=""/>
+          </v:shape>
+          <w:control r:id="rId55" w:name="DefaultOcxName48" w:shapeid="_x0000_i1306"/>
         </w:object>
       </w:r>
       <w:r>
@@ -2503,6 +2471,7 @@
           <w:szCs w:val="27"/>
           <w:lang w:eastAsia="es-CL"/>
         </w:rPr>
+        <w:lastRenderedPageBreak/>
         <w:t>3.2 Estructura organizacional</w:t>
       </w:r>
     </w:p>
@@ -2525,13 +2494,12 @@
           <w:rFonts w:ascii="Times New Roman" w:eastAsia="Times New Roman" w:hAnsi="Times New Roman" w:cs="Times New Roman"/>
           <w:sz w:val="24"/>
           <w:szCs w:val="24"/>
-          <w:lang w:eastAsia="es-CL"/>
-        </w:rPr>
-        <w:object w:dxaOrig="225" w:dyaOrig="225">
-          <v:shape id="_x0000_i1329" type="#_x0000_t75" style="width:20.1pt;height:17.6pt" o:ole="">
-            <v:imagedata r:id="rId5" o:title=""/>
-          </v:shape>
-          <w:control r:id="rId55" w:name="DefaultOcxName49" w:shapeid="_x0000_i1329"/>
+        </w:rPr>
+        <w:object w:dxaOrig="405" w:dyaOrig="345">
+          <v:shape id="_x0000_i1309" type="#_x0000_t75" style="width:20.1pt;height:17.6pt" o:ole="">
+            <v:imagedata r:id="rId13" o:title=""/>
+          </v:shape>
+          <w:control r:id="rId56" w:name="DefaultOcxName49" w:shapeid="_x0000_i1309"/>
         </w:object>
       </w:r>
       <w:r>
@@ -2563,13 +2531,12 @@
           <w:rFonts w:ascii="Times New Roman" w:eastAsia="Times New Roman" w:hAnsi="Times New Roman" w:cs="Times New Roman"/>
           <w:sz w:val="24"/>
           <w:szCs w:val="24"/>
-          <w:lang w:eastAsia="es-CL"/>
-        </w:rPr>
-        <w:object w:dxaOrig="225" w:dyaOrig="225">
-          <v:shape id="_x0000_i1328" type="#_x0000_t75" style="width:20.1pt;height:17.6pt" o:ole="">
-            <v:imagedata r:id="rId5" o:title=""/>
-          </v:shape>
-          <w:control r:id="rId56" w:name="DefaultOcxName50" w:shapeid="_x0000_i1328"/>
+        </w:rPr>
+        <w:object w:dxaOrig="405" w:dyaOrig="345">
+          <v:shape id="_x0000_i1312" type="#_x0000_t75" style="width:20.1pt;height:17.6pt" o:ole="">
+            <v:imagedata r:id="rId13" o:title=""/>
+          </v:shape>
+          <w:control r:id="rId57" w:name="DefaultOcxName50" w:shapeid="_x0000_i1312"/>
         </w:object>
       </w:r>
       <w:r>
@@ -2601,13 +2568,12 @@
           <w:rFonts w:ascii="Times New Roman" w:eastAsia="Times New Roman" w:hAnsi="Times New Roman" w:cs="Times New Roman"/>
           <w:sz w:val="24"/>
           <w:szCs w:val="24"/>
-          <w:lang w:eastAsia="es-CL"/>
-        </w:rPr>
-        <w:object w:dxaOrig="225" w:dyaOrig="225">
-          <v:shape id="_x0000_i1327" type="#_x0000_t75" style="width:20.1pt;height:17.6pt" o:ole="">
-            <v:imagedata r:id="rId5" o:title=""/>
-          </v:shape>
-          <w:control r:id="rId57" w:name="DefaultOcxName51" w:shapeid="_x0000_i1327"/>
+        </w:rPr>
+        <w:object w:dxaOrig="405" w:dyaOrig="345">
+          <v:shape id="_x0000_i1315" type="#_x0000_t75" style="width:20.1pt;height:17.6pt" o:ole="">
+            <v:imagedata r:id="rId13" o:title=""/>
+          </v:shape>
+          <w:control r:id="rId58" w:name="DefaultOcxName51" w:shapeid="_x0000_i1315"/>
         </w:object>
       </w:r>
       <w:r>
@@ -2639,13 +2605,12 @@
           <w:rFonts w:ascii="Times New Roman" w:eastAsia="Times New Roman" w:hAnsi="Times New Roman" w:cs="Times New Roman"/>
           <w:sz w:val="24"/>
           <w:szCs w:val="24"/>
-          <w:lang w:eastAsia="es-CL"/>
-        </w:rPr>
-        <w:object w:dxaOrig="225" w:dyaOrig="225">
-          <v:shape id="_x0000_i1326" type="#_x0000_t75" style="width:20.1pt;height:17.6pt" o:ole="">
-            <v:imagedata r:id="rId5" o:title=""/>
-          </v:shape>
-          <w:control r:id="rId58" w:name="DefaultOcxName52" w:shapeid="_x0000_i1326"/>
+        </w:rPr>
+        <w:object w:dxaOrig="405" w:dyaOrig="345">
+          <v:shape id="_x0000_i1318" type="#_x0000_t75" style="width:20.1pt;height:17.6pt" o:ole="">
+            <v:imagedata r:id="rId13" o:title=""/>
+          </v:shape>
+          <w:control r:id="rId59" w:name="DefaultOcxName52" w:shapeid="_x0000_i1318"/>
         </w:object>
       </w:r>
       <w:r>
@@ -2677,13 +2642,12 @@
           <w:rFonts w:ascii="Times New Roman" w:eastAsia="Times New Roman" w:hAnsi="Times New Roman" w:cs="Times New Roman"/>
           <w:sz w:val="24"/>
           <w:szCs w:val="24"/>
-          <w:lang w:eastAsia="es-CL"/>
-        </w:rPr>
-        <w:object w:dxaOrig="225" w:dyaOrig="225">
-          <v:shape id="_x0000_i1325" type="#_x0000_t75" style="width:20.1pt;height:17.6pt" o:ole="">
-            <v:imagedata r:id="rId5" o:title=""/>
-          </v:shape>
-          <w:control r:id="rId59" w:name="DefaultOcxName53" w:shapeid="_x0000_i1325"/>
+        </w:rPr>
+        <w:object w:dxaOrig="405" w:dyaOrig="345">
+          <v:shape id="_x0000_i1321" type="#_x0000_t75" style="width:20.1pt;height:17.6pt" o:ole="">
+            <v:imagedata r:id="rId13" o:title=""/>
+          </v:shape>
+          <w:control r:id="rId60" w:name="DefaultOcxName53" w:shapeid="_x0000_i1321"/>
         </w:object>
       </w:r>
       <w:r>
@@ -2740,13 +2704,12 @@
           <w:rFonts w:ascii="Times New Roman" w:eastAsia="Times New Roman" w:hAnsi="Times New Roman" w:cs="Times New Roman"/>
           <w:sz w:val="24"/>
           <w:szCs w:val="24"/>
-          <w:lang w:eastAsia="es-CL"/>
-        </w:rPr>
-        <w:object w:dxaOrig="225" w:dyaOrig="225">
+        </w:rPr>
+        <w:object w:dxaOrig="405" w:dyaOrig="345">
           <v:shape id="_x0000_i1324" type="#_x0000_t75" style="width:20.1pt;height:17.6pt" o:ole="">
-            <v:imagedata r:id="rId5" o:title=""/>
-          </v:shape>
-          <w:control r:id="rId60" w:name="DefaultOcxName54" w:shapeid="_x0000_i1324"/>
+            <v:imagedata r:id="rId13" o:title=""/>
+          </v:shape>
+          <w:control r:id="rId61" w:name="DefaultOcxName54" w:shapeid="_x0000_i1324"/>
         </w:object>
       </w:r>
       <w:r>
@@ -2787,13 +2750,12 @@
           <w:rFonts w:ascii="Times New Roman" w:eastAsia="Times New Roman" w:hAnsi="Times New Roman" w:cs="Times New Roman"/>
           <w:sz w:val="24"/>
           <w:szCs w:val="24"/>
-          <w:lang w:eastAsia="es-CL"/>
-        </w:rPr>
-        <w:object w:dxaOrig="225" w:dyaOrig="225">
-          <v:shape id="_x0000_i1323" type="#_x0000_t75" style="width:20.1pt;height:17.6pt" o:ole="">
-            <v:imagedata r:id="rId5" o:title=""/>
-          </v:shape>
-          <w:control r:id="rId61" w:name="DefaultOcxName55" w:shapeid="_x0000_i1323"/>
+        </w:rPr>
+        <w:object w:dxaOrig="405" w:dyaOrig="345">
+          <v:shape id="_x0000_i1327" type="#_x0000_t75" style="width:20.1pt;height:17.6pt" o:ole="">
+            <v:imagedata r:id="rId13" o:title=""/>
+          </v:shape>
+          <w:control r:id="rId62" w:name="DefaultOcxName55" w:shapeid="_x0000_i1327"/>
         </w:object>
       </w:r>
       <w:r>
@@ -2834,13 +2796,12 @@
           <w:rFonts w:ascii="Times New Roman" w:eastAsia="Times New Roman" w:hAnsi="Times New Roman" w:cs="Times New Roman"/>
           <w:sz w:val="24"/>
           <w:szCs w:val="24"/>
-          <w:lang w:eastAsia="es-CL"/>
-        </w:rPr>
-        <w:object w:dxaOrig="225" w:dyaOrig="225">
-          <v:shape id="_x0000_i1322" type="#_x0000_t75" style="width:20.1pt;height:17.6pt" o:ole="">
-            <v:imagedata r:id="rId5" o:title=""/>
-          </v:shape>
-          <w:control r:id="rId62" w:name="DefaultOcxName56" w:shapeid="_x0000_i1322"/>
+        </w:rPr>
+        <w:object w:dxaOrig="405" w:dyaOrig="345">
+          <v:shape id="_x0000_i1330" type="#_x0000_t75" style="width:20.1pt;height:17.6pt" o:ole="">
+            <v:imagedata r:id="rId13" o:title=""/>
+          </v:shape>
+          <w:control r:id="rId63" w:name="DefaultOcxName56" w:shapeid="_x0000_i1330"/>
         </w:object>
       </w:r>
       <w:r>
@@ -2872,13 +2833,12 @@
           <w:rFonts w:ascii="Times New Roman" w:eastAsia="Times New Roman" w:hAnsi="Times New Roman" w:cs="Times New Roman"/>
           <w:sz w:val="24"/>
           <w:szCs w:val="24"/>
-          <w:lang w:eastAsia="es-CL"/>
-        </w:rPr>
-        <w:object w:dxaOrig="225" w:dyaOrig="225">
-          <v:shape id="_x0000_i1321" type="#_x0000_t75" style="width:20.1pt;height:17.6pt" o:ole="">
-            <v:imagedata r:id="rId5" o:title=""/>
-          </v:shape>
-          <w:control r:id="rId63" w:name="DefaultOcxName57" w:shapeid="_x0000_i1321"/>
+        </w:rPr>
+        <w:object w:dxaOrig="405" w:dyaOrig="345">
+          <v:shape id="_x0000_i1333" type="#_x0000_t75" style="width:20.1pt;height:17.6pt" o:ole="">
+            <v:imagedata r:id="rId13" o:title=""/>
+          </v:shape>
+          <w:control r:id="rId64" w:name="DefaultOcxName57" w:shapeid="_x0000_i1333"/>
         </w:object>
       </w:r>
       <w:r>
@@ -2928,13 +2888,12 @@
           <w:rFonts w:ascii="Times New Roman" w:eastAsia="Times New Roman" w:hAnsi="Times New Roman" w:cs="Times New Roman"/>
           <w:sz w:val="24"/>
           <w:szCs w:val="24"/>
-          <w:lang w:eastAsia="es-CL"/>
-        </w:rPr>
-        <w:object w:dxaOrig="225" w:dyaOrig="225">
-          <v:shape id="_x0000_i1320" type="#_x0000_t75" style="width:20.1pt;height:17.6pt" o:ole="">
-            <v:imagedata r:id="rId5" o:title=""/>
-          </v:shape>
-          <w:control r:id="rId64" w:name="DefaultOcxName58" w:shapeid="_x0000_i1320"/>
+        </w:rPr>
+        <w:object w:dxaOrig="405" w:dyaOrig="345">
+          <v:shape id="_x0000_i1336" type="#_x0000_t75" style="width:20.1pt;height:17.6pt" o:ole="">
+            <v:imagedata r:id="rId13" o:title=""/>
+          </v:shape>
+          <w:control r:id="rId65" w:name="DefaultOcxName58" w:shapeid="_x0000_i1336"/>
         </w:object>
       </w:r>
       <w:r>
@@ -2966,13 +2925,12 @@
           <w:rFonts w:ascii="Times New Roman" w:eastAsia="Times New Roman" w:hAnsi="Times New Roman" w:cs="Times New Roman"/>
           <w:sz w:val="24"/>
           <w:szCs w:val="24"/>
-          <w:lang w:eastAsia="es-CL"/>
-        </w:rPr>
-        <w:object w:dxaOrig="225" w:dyaOrig="225">
-          <v:shape id="_x0000_i1319" type="#_x0000_t75" style="width:20.1pt;height:17.6pt" o:ole="">
-            <v:imagedata r:id="rId5" o:title=""/>
-          </v:shape>
-          <w:control r:id="rId65" w:name="DefaultOcxName59" w:shapeid="_x0000_i1319"/>
+        </w:rPr>
+        <w:object w:dxaOrig="405" w:dyaOrig="345">
+          <v:shape id="_x0000_i1339" type="#_x0000_t75" style="width:20.1pt;height:17.6pt" o:ole="">
+            <v:imagedata r:id="rId13" o:title=""/>
+          </v:shape>
+          <w:control r:id="rId66" w:name="DefaultOcxName59" w:shapeid="_x0000_i1339"/>
         </w:object>
       </w:r>
       <w:r>
@@ -3004,13 +2962,12 @@
           <w:rFonts w:ascii="Times New Roman" w:eastAsia="Times New Roman" w:hAnsi="Times New Roman" w:cs="Times New Roman"/>
           <w:sz w:val="24"/>
           <w:szCs w:val="24"/>
-          <w:lang w:eastAsia="es-CL"/>
-        </w:rPr>
-        <w:object w:dxaOrig="225" w:dyaOrig="225">
-          <v:shape id="_x0000_i1318" type="#_x0000_t75" style="width:20.1pt;height:17.6pt" o:ole="">
-            <v:imagedata r:id="rId5" o:title=""/>
-          </v:shape>
-          <w:control r:id="rId66" w:name="DefaultOcxName60" w:shapeid="_x0000_i1318"/>
+        </w:rPr>
+        <w:object w:dxaOrig="405" w:dyaOrig="345">
+          <v:shape id="_x0000_i1342" type="#_x0000_t75" style="width:20.1pt;height:17.6pt" o:ole="">
+            <v:imagedata r:id="rId13" o:title=""/>
+          </v:shape>
+          <w:control r:id="rId67" w:name="DefaultOcxName60" w:shapeid="_x0000_i1342"/>
         </w:object>
       </w:r>
       <w:r>
@@ -3042,13 +2999,12 @@
           <w:rFonts w:ascii="Times New Roman" w:eastAsia="Times New Roman" w:hAnsi="Times New Roman" w:cs="Times New Roman"/>
           <w:sz w:val="24"/>
           <w:szCs w:val="24"/>
-          <w:lang w:eastAsia="es-CL"/>
-        </w:rPr>
-        <w:object w:dxaOrig="225" w:dyaOrig="225">
-          <v:shape id="_x0000_i1317" type="#_x0000_t75" style="width:20.1pt;height:17.6pt" o:ole="">
-            <v:imagedata r:id="rId5" o:title=""/>
-          </v:shape>
-          <w:control r:id="rId67" w:name="DefaultOcxName61" w:shapeid="_x0000_i1317"/>
+        </w:rPr>
+        <w:object w:dxaOrig="405" w:dyaOrig="345">
+          <v:shape id="_x0000_i1345" type="#_x0000_t75" style="width:20.1pt;height:17.6pt" o:ole="">
+            <v:imagedata r:id="rId13" o:title=""/>
+          </v:shape>
+          <w:control r:id="rId68" w:name="DefaultOcxName61" w:shapeid="_x0000_i1345"/>
         </w:object>
       </w:r>
       <w:r>
@@ -3105,13 +3061,12 @@
           <w:rFonts w:ascii="Times New Roman" w:eastAsia="Times New Roman" w:hAnsi="Times New Roman" w:cs="Times New Roman"/>
           <w:sz w:val="24"/>
           <w:szCs w:val="24"/>
-          <w:lang w:eastAsia="es-CL"/>
-        </w:rPr>
-        <w:object w:dxaOrig="225" w:dyaOrig="225">
-          <v:shape id="_x0000_i1316" type="#_x0000_t75" style="width:20.1pt;height:17.6pt" o:ole="">
-            <v:imagedata r:id="rId5" o:title=""/>
-          </v:shape>
-          <w:control r:id="rId68" w:name="DefaultOcxName62" w:shapeid="_x0000_i1316"/>
+        </w:rPr>
+        <w:object w:dxaOrig="405" w:dyaOrig="345">
+          <v:shape id="_x0000_i1348" type="#_x0000_t75" style="width:20.1pt;height:17.6pt" o:ole="">
+            <v:imagedata r:id="rId13" o:title=""/>
+          </v:shape>
+          <w:control r:id="rId69" w:name="DefaultOcxName62" w:shapeid="_x0000_i1348"/>
         </w:object>
       </w:r>
       <w:r>
@@ -3143,13 +3098,12 @@
           <w:rFonts w:ascii="Times New Roman" w:eastAsia="Times New Roman" w:hAnsi="Times New Roman" w:cs="Times New Roman"/>
           <w:sz w:val="24"/>
           <w:szCs w:val="24"/>
-          <w:lang w:eastAsia="es-CL"/>
-        </w:rPr>
-        <w:object w:dxaOrig="225" w:dyaOrig="225">
-          <v:shape id="_x0000_i1315" type="#_x0000_t75" style="width:20.1pt;height:17.6pt" o:ole="">
-            <v:imagedata r:id="rId5" o:title=""/>
-          </v:shape>
-          <w:control r:id="rId69" w:name="DefaultOcxName63" w:shapeid="_x0000_i1315"/>
+        </w:rPr>
+        <w:object w:dxaOrig="405" w:dyaOrig="345">
+          <v:shape id="_x0000_i1351" type="#_x0000_t75" style="width:20.1pt;height:17.6pt" o:ole="">
+            <v:imagedata r:id="rId13" o:title=""/>
+          </v:shape>
+          <w:control r:id="rId70" w:name="DefaultOcxName63" w:shapeid="_x0000_i1351"/>
         </w:object>
       </w:r>
       <w:r>
@@ -3181,13 +3135,12 @@
           <w:rFonts w:ascii="Times New Roman" w:eastAsia="Times New Roman" w:hAnsi="Times New Roman" w:cs="Times New Roman"/>
           <w:sz w:val="24"/>
           <w:szCs w:val="24"/>
-          <w:lang w:eastAsia="es-CL"/>
-        </w:rPr>
-        <w:object w:dxaOrig="225" w:dyaOrig="225">
-          <v:shape id="_x0000_i1314" type="#_x0000_t75" style="width:20.1pt;height:17.6pt" o:ole="">
-            <v:imagedata r:id="rId5" o:title=""/>
-          </v:shape>
-          <w:control r:id="rId70" w:name="DefaultOcxName64" w:shapeid="_x0000_i1314"/>
+        </w:rPr>
+        <w:object w:dxaOrig="405" w:dyaOrig="345">
+          <v:shape id="_x0000_i1354" type="#_x0000_t75" style="width:20.1pt;height:17.6pt" o:ole="">
+            <v:imagedata r:id="rId13" o:title=""/>
+          </v:shape>
+          <w:control r:id="rId71" w:name="DefaultOcxName64" w:shapeid="_x0000_i1354"/>
         </w:object>
       </w:r>
       <w:r>
@@ -3219,13 +3172,12 @@
           <w:rFonts w:ascii="Times New Roman" w:eastAsia="Times New Roman" w:hAnsi="Times New Roman" w:cs="Times New Roman"/>
           <w:sz w:val="24"/>
           <w:szCs w:val="24"/>
-          <w:lang w:eastAsia="es-CL"/>
-        </w:rPr>
-        <w:object w:dxaOrig="225" w:dyaOrig="225">
-          <v:shape id="_x0000_i1313" type="#_x0000_t75" style="width:20.1pt;height:17.6pt" o:ole="">
-            <v:imagedata r:id="rId5" o:title=""/>
-          </v:shape>
-          <w:control r:id="rId71" w:name="DefaultOcxName65" w:shapeid="_x0000_i1313"/>
+        </w:rPr>
+        <w:object w:dxaOrig="405" w:dyaOrig="345">
+          <v:shape id="_x0000_i1357" type="#_x0000_t75" style="width:20.1pt;height:17.6pt" o:ole="">
+            <v:imagedata r:id="rId13" o:title=""/>
+          </v:shape>
+          <w:control r:id="rId72" w:name="DefaultOcxName65" w:shapeid="_x0000_i1357"/>
         </w:object>
       </w:r>
       <w:r>
@@ -3282,13 +3234,12 @@
           <w:rFonts w:ascii="Times New Roman" w:eastAsia="Times New Roman" w:hAnsi="Times New Roman" w:cs="Times New Roman"/>
           <w:sz w:val="24"/>
           <w:szCs w:val="24"/>
-          <w:lang w:eastAsia="es-CL"/>
-        </w:rPr>
-        <w:object w:dxaOrig="225" w:dyaOrig="225">
-          <v:shape id="_x0000_i1312" type="#_x0000_t75" style="width:20.1pt;height:17.6pt" o:ole="">
-            <v:imagedata r:id="rId5" o:title=""/>
-          </v:shape>
-          <w:control r:id="rId72" w:name="DefaultOcxName66" w:shapeid="_x0000_i1312"/>
+        </w:rPr>
+        <w:object w:dxaOrig="405" w:dyaOrig="345">
+          <v:shape id="_x0000_i1360" type="#_x0000_t75" style="width:20.1pt;height:17.6pt" o:ole="">
+            <v:imagedata r:id="rId13" o:title=""/>
+          </v:shape>
+          <w:control r:id="rId73" w:name="DefaultOcxName66" w:shapeid="_x0000_i1360"/>
         </w:object>
       </w:r>
       <w:r>
@@ -3320,13 +3271,12 @@
           <w:rFonts w:ascii="Times New Roman" w:eastAsia="Times New Roman" w:hAnsi="Times New Roman" w:cs="Times New Roman"/>
           <w:sz w:val="24"/>
           <w:szCs w:val="24"/>
-          <w:lang w:eastAsia="es-CL"/>
-        </w:rPr>
-        <w:object w:dxaOrig="225" w:dyaOrig="225">
-          <v:shape id="_x0000_i1310" type="#_x0000_t75" style="width:20.1pt;height:17.6pt" o:ole="">
-            <v:imagedata r:id="rId5" o:title=""/>
-          </v:shape>
-          <w:control r:id="rId73" w:name="DefaultOcxName67" w:shapeid="_x0000_i1310"/>
+        </w:rPr>
+        <w:object w:dxaOrig="405" w:dyaOrig="345">
+          <v:shape id="_x0000_i1363" type="#_x0000_t75" style="width:20.1pt;height:17.6pt" o:ole="">
+            <v:imagedata r:id="rId13" o:title=""/>
+          </v:shape>
+          <w:control r:id="rId74" w:name="DefaultOcxName67" w:shapeid="_x0000_i1363"/>
         </w:object>
       </w:r>
       <w:r>
@@ -3376,13 +3326,12 @@
           <w:rFonts w:ascii="Times New Roman" w:eastAsia="Times New Roman" w:hAnsi="Times New Roman" w:cs="Times New Roman"/>
           <w:sz w:val="24"/>
           <w:szCs w:val="24"/>
-          <w:lang w:eastAsia="es-CL"/>
-        </w:rPr>
-        <w:object w:dxaOrig="225" w:dyaOrig="225">
-          <v:shape id="_x0000_i1309" type="#_x0000_t75" style="width:20.1pt;height:17.6pt" o:ole="">
-            <v:imagedata r:id="rId5" o:title=""/>
-          </v:shape>
-          <w:control r:id="rId74" w:name="DefaultOcxName68" w:shapeid="_x0000_i1309"/>
+        </w:rPr>
+        <w:object w:dxaOrig="405" w:dyaOrig="345">
+          <v:shape id="_x0000_i1366" type="#_x0000_t75" style="width:20.1pt;height:17.6pt" o:ole="">
+            <v:imagedata r:id="rId13" o:title=""/>
+          </v:shape>
+          <w:control r:id="rId75" w:name="DefaultOcxName68" w:shapeid="_x0000_i1366"/>
         </w:object>
       </w:r>
       <w:r>
@@ -3414,13 +3363,12 @@
           <w:rFonts w:ascii="Times New Roman" w:eastAsia="Times New Roman" w:hAnsi="Times New Roman" w:cs="Times New Roman"/>
           <w:sz w:val="24"/>
           <w:szCs w:val="24"/>
-          <w:lang w:eastAsia="es-CL"/>
-        </w:rPr>
-        <w:object w:dxaOrig="225" w:dyaOrig="225">
-          <v:shape id="_x0000_i1308" type="#_x0000_t75" style="width:20.1pt;height:17.6pt" o:ole="">
-            <v:imagedata r:id="rId5" o:title=""/>
-          </v:shape>
-          <w:control r:id="rId75" w:name="DefaultOcxName69" w:shapeid="_x0000_i1308"/>
+        </w:rPr>
+        <w:object w:dxaOrig="405" w:dyaOrig="345">
+          <v:shape id="_x0000_i1369" type="#_x0000_t75" style="width:20.1pt;height:17.6pt" o:ole="">
+            <v:imagedata r:id="rId13" o:title=""/>
+          </v:shape>
+          <w:control r:id="rId76" w:name="DefaultOcxName69" w:shapeid="_x0000_i1369"/>
         </w:object>
       </w:r>
       <w:r>
@@ -3452,13 +3400,12 @@
           <w:rFonts w:ascii="Times New Roman" w:eastAsia="Times New Roman" w:hAnsi="Times New Roman" w:cs="Times New Roman"/>
           <w:sz w:val="24"/>
           <w:szCs w:val="24"/>
-          <w:lang w:eastAsia="es-CL"/>
-        </w:rPr>
-        <w:object w:dxaOrig="225" w:dyaOrig="225">
-          <v:shape id="_x0000_i1307" type="#_x0000_t75" style="width:20.1pt;height:17.6pt" o:ole="">
-            <v:imagedata r:id="rId5" o:title=""/>
-          </v:shape>
-          <w:control r:id="rId76" w:name="DefaultOcxName70" w:shapeid="_x0000_i1307"/>
+        </w:rPr>
+        <w:object w:dxaOrig="405" w:dyaOrig="345">
+          <v:shape id="_x0000_i1372" type="#_x0000_t75" style="width:20.1pt;height:17.6pt" o:ole="">
+            <v:imagedata r:id="rId13" o:title=""/>
+          </v:shape>
+          <w:control r:id="rId77" w:name="DefaultOcxName70" w:shapeid="_x0000_i1372"/>
         </w:object>
       </w:r>
       <w:r>
@@ -3493,7 +3440,6 @@
           <w:szCs w:val="27"/>
           <w:lang w:eastAsia="es-CL"/>
         </w:rPr>
-        <w:lastRenderedPageBreak/>
         <w:t>3.6 Préstamos</w:t>
       </w:r>
     </w:p>
@@ -3516,13 +3462,13 @@
           <w:rFonts w:ascii="Times New Roman" w:eastAsia="Times New Roman" w:hAnsi="Times New Roman" w:cs="Times New Roman"/>
           <w:sz w:val="24"/>
           <w:szCs w:val="24"/>
-          <w:lang w:eastAsia="es-CL"/>
-        </w:rPr>
-        <w:object w:dxaOrig="225" w:dyaOrig="225">
-          <v:shape id="_x0000_i1306" type="#_x0000_t75" style="width:20.1pt;height:17.6pt" o:ole="">
-            <v:imagedata r:id="rId5" o:title=""/>
-          </v:shape>
-          <w:control r:id="rId77" w:name="DefaultOcxName71" w:shapeid="_x0000_i1306"/>
+        </w:rPr>
+        <w:lastRenderedPageBreak/>
+        <w:object w:dxaOrig="405" w:dyaOrig="345">
+          <v:shape id="_x0000_i1375" type="#_x0000_t75" style="width:20.1pt;height:17.6pt" o:ole="">
+            <v:imagedata r:id="rId13" o:title=""/>
+          </v:shape>
+          <w:control r:id="rId78" w:name="DefaultOcxName71" w:shapeid="_x0000_i1375"/>
         </w:object>
       </w:r>
       <w:r>
@@ -3554,13 +3500,12 @@
           <w:rFonts w:ascii="Times New Roman" w:eastAsia="Times New Roman" w:hAnsi="Times New Roman" w:cs="Times New Roman"/>
           <w:sz w:val="24"/>
           <w:szCs w:val="24"/>
-          <w:lang w:eastAsia="es-CL"/>
-        </w:rPr>
-        <w:object w:dxaOrig="225" w:dyaOrig="225">
-          <v:shape id="_x0000_i1305" type="#_x0000_t75" style="width:20.1pt;height:17.6pt" o:ole="">
-            <v:imagedata r:id="rId5" o:title=""/>
-          </v:shape>
-          <w:control r:id="rId78" w:name="DefaultOcxName72" w:shapeid="_x0000_i1305"/>
+        </w:rPr>
+        <w:object w:dxaOrig="405" w:dyaOrig="345">
+          <v:shape id="_x0000_i1378" type="#_x0000_t75" style="width:20.1pt;height:17.6pt" o:ole="">
+            <v:imagedata r:id="rId13" o:title=""/>
+          </v:shape>
+          <w:control r:id="rId79" w:name="DefaultOcxName72" w:shapeid="_x0000_i1378"/>
         </w:object>
       </w:r>
       <w:r>
@@ -3592,13 +3537,12 @@
           <w:rFonts w:ascii="Times New Roman" w:eastAsia="Times New Roman" w:hAnsi="Times New Roman" w:cs="Times New Roman"/>
           <w:sz w:val="24"/>
           <w:szCs w:val="24"/>
-          <w:lang w:eastAsia="es-CL"/>
-        </w:rPr>
-        <w:object w:dxaOrig="225" w:dyaOrig="225">
-          <v:shape id="_x0000_i1304" type="#_x0000_t75" style="width:20.1pt;height:17.6pt" o:ole="">
-            <v:imagedata r:id="rId5" o:title=""/>
-          </v:shape>
-          <w:control r:id="rId79" w:name="DefaultOcxName73" w:shapeid="_x0000_i1304"/>
+        </w:rPr>
+        <w:object w:dxaOrig="405" w:dyaOrig="345">
+          <v:shape id="_x0000_i1381" type="#_x0000_t75" style="width:20.1pt;height:17.6pt" o:ole="">
+            <v:imagedata r:id="rId13" o:title=""/>
+          </v:shape>
+          <w:control r:id="rId80" w:name="DefaultOcxName73" w:shapeid="_x0000_i1381"/>
         </w:object>
       </w:r>
       <w:r>
@@ -3630,13 +3574,12 @@
           <w:rFonts w:ascii="Times New Roman" w:eastAsia="Times New Roman" w:hAnsi="Times New Roman" w:cs="Times New Roman"/>
           <w:sz w:val="24"/>
           <w:szCs w:val="24"/>
-          <w:lang w:eastAsia="es-CL"/>
-        </w:rPr>
-        <w:object w:dxaOrig="225" w:dyaOrig="225">
-          <v:shape id="_x0000_i1303" type="#_x0000_t75" style="width:20.1pt;height:17.6pt" o:ole="">
-            <v:imagedata r:id="rId5" o:title=""/>
-          </v:shape>
-          <w:control r:id="rId80" w:name="DefaultOcxName74" w:shapeid="_x0000_i1303"/>
+        </w:rPr>
+        <w:object w:dxaOrig="405" w:dyaOrig="345">
+          <v:shape id="_x0000_i1384" type="#_x0000_t75" style="width:20.1pt;height:17.6pt" o:ole="">
+            <v:imagedata r:id="rId13" o:title=""/>
+          </v:shape>
+          <w:control r:id="rId81" w:name="DefaultOcxName74" w:shapeid="_x0000_i1384"/>
         </w:object>
       </w:r>
       <w:r>
@@ -3668,13 +3611,12 @@
           <w:rFonts w:ascii="Times New Roman" w:eastAsia="Times New Roman" w:hAnsi="Times New Roman" w:cs="Times New Roman"/>
           <w:sz w:val="24"/>
           <w:szCs w:val="24"/>
-          <w:lang w:eastAsia="es-CL"/>
-        </w:rPr>
-        <w:object w:dxaOrig="225" w:dyaOrig="225">
-          <v:shape id="_x0000_i1302" type="#_x0000_t75" style="width:20.1pt;height:17.6pt" o:ole="">
-            <v:imagedata r:id="rId5" o:title=""/>
-          </v:shape>
-          <w:control r:id="rId81" w:name="DefaultOcxName75" w:shapeid="_x0000_i1302"/>
+        </w:rPr>
+        <w:object w:dxaOrig="405" w:dyaOrig="345">
+          <v:shape id="_x0000_i1387" type="#_x0000_t75" style="width:20.1pt;height:17.6pt" o:ole="">
+            <v:imagedata r:id="rId13" o:title=""/>
+          </v:shape>
+          <w:control r:id="rId82" w:name="DefaultOcxName75" w:shapeid="_x0000_i1387"/>
         </w:object>
       </w:r>
       <w:r>
@@ -3706,13 +3648,12 @@
           <w:rFonts w:ascii="Times New Roman" w:eastAsia="Times New Roman" w:hAnsi="Times New Roman" w:cs="Times New Roman"/>
           <w:sz w:val="24"/>
           <w:szCs w:val="24"/>
-          <w:lang w:eastAsia="es-CL"/>
-        </w:rPr>
-        <w:object w:dxaOrig="225" w:dyaOrig="225">
-          <v:shape id="_x0000_i1301" type="#_x0000_t75" style="width:20.1pt;height:17.6pt" o:ole="">
-            <v:imagedata r:id="rId5" o:title=""/>
-          </v:shape>
-          <w:control r:id="rId82" w:name="DefaultOcxName76" w:shapeid="_x0000_i1301"/>
+        </w:rPr>
+        <w:object w:dxaOrig="405" w:dyaOrig="345">
+          <v:shape id="_x0000_i1390" type="#_x0000_t75" style="width:20.1pt;height:17.6pt" o:ole="">
+            <v:imagedata r:id="rId13" o:title=""/>
+          </v:shape>
+          <w:control r:id="rId83" w:name="DefaultOcxName76" w:shapeid="_x0000_i1390"/>
         </w:object>
       </w:r>
       <w:r>
@@ -3769,13 +3710,12 @@
           <w:rFonts w:ascii="Times New Roman" w:eastAsia="Times New Roman" w:hAnsi="Times New Roman" w:cs="Times New Roman"/>
           <w:sz w:val="24"/>
           <w:szCs w:val="24"/>
-          <w:lang w:eastAsia="es-CL"/>
-        </w:rPr>
-        <w:object w:dxaOrig="225" w:dyaOrig="225">
-          <v:shape id="_x0000_i1300" type="#_x0000_t75" style="width:20.1pt;height:17.6pt" o:ole="">
-            <v:imagedata r:id="rId5" o:title=""/>
-          </v:shape>
-          <w:control r:id="rId83" w:name="DefaultOcxName77" w:shapeid="_x0000_i1300"/>
+        </w:rPr>
+        <w:object w:dxaOrig="405" w:dyaOrig="345">
+          <v:shape id="_x0000_i1393" type="#_x0000_t75" style="width:20.1pt;height:17.6pt" o:ole="">
+            <v:imagedata r:id="rId13" o:title=""/>
+          </v:shape>
+          <w:control r:id="rId84" w:name="DefaultOcxName77" w:shapeid="_x0000_i1393"/>
         </w:object>
       </w:r>
       <w:r>
@@ -3807,13 +3747,12 @@
           <w:rFonts w:ascii="Times New Roman" w:eastAsia="Times New Roman" w:hAnsi="Times New Roman" w:cs="Times New Roman"/>
           <w:sz w:val="24"/>
           <w:szCs w:val="24"/>
-          <w:lang w:eastAsia="es-CL"/>
-        </w:rPr>
-        <w:object w:dxaOrig="225" w:dyaOrig="225">
-          <v:shape id="_x0000_i1299" type="#_x0000_t75" style="width:20.1pt;height:17.6pt" o:ole="">
-            <v:imagedata r:id="rId5" o:title=""/>
-          </v:shape>
-          <w:control r:id="rId84" w:name="DefaultOcxName78" w:shapeid="_x0000_i1299"/>
+        </w:rPr>
+        <w:object w:dxaOrig="405" w:dyaOrig="345">
+          <v:shape id="_x0000_i1396" type="#_x0000_t75" style="width:20.1pt;height:17.6pt" o:ole="">
+            <v:imagedata r:id="rId13" o:title=""/>
+          </v:shape>
+          <w:control r:id="rId85" w:name="DefaultOcxName78" w:shapeid="_x0000_i1396"/>
         </w:object>
       </w:r>
       <w:r>
@@ -3845,13 +3784,12 @@
           <w:rFonts w:ascii="Times New Roman" w:eastAsia="Times New Roman" w:hAnsi="Times New Roman" w:cs="Times New Roman"/>
           <w:sz w:val="24"/>
           <w:szCs w:val="24"/>
-          <w:lang w:eastAsia="es-CL"/>
-        </w:rPr>
-        <w:object w:dxaOrig="225" w:dyaOrig="225">
-          <v:shape id="_x0000_i1298" type="#_x0000_t75" style="width:20.1pt;height:17.6pt" o:ole="">
-            <v:imagedata r:id="rId5" o:title=""/>
-          </v:shape>
-          <w:control r:id="rId85" w:name="DefaultOcxName79" w:shapeid="_x0000_i1298"/>
+        </w:rPr>
+        <w:object w:dxaOrig="405" w:dyaOrig="345">
+          <v:shape id="_x0000_i1399" type="#_x0000_t75" style="width:20.1pt;height:17.6pt" o:ole="">
+            <v:imagedata r:id="rId13" o:title=""/>
+          </v:shape>
+          <w:control r:id="rId86" w:name="DefaultOcxName79" w:shapeid="_x0000_i1399"/>
         </w:object>
       </w:r>
       <w:r>
@@ -3883,13 +3821,12 @@
           <w:rFonts w:ascii="Times New Roman" w:eastAsia="Times New Roman" w:hAnsi="Times New Roman" w:cs="Times New Roman"/>
           <w:sz w:val="24"/>
           <w:szCs w:val="24"/>
-          <w:lang w:eastAsia="es-CL"/>
-        </w:rPr>
-        <w:object w:dxaOrig="225" w:dyaOrig="225">
-          <v:shape id="_x0000_i1297" type="#_x0000_t75" style="width:20.1pt;height:17.6pt" o:ole="">
-            <v:imagedata r:id="rId5" o:title=""/>
-          </v:shape>
-          <w:control r:id="rId86" w:name="DefaultOcxName80" w:shapeid="_x0000_i1297"/>
+        </w:rPr>
+        <w:object w:dxaOrig="405" w:dyaOrig="345">
+          <v:shape id="_x0000_i1402" type="#_x0000_t75" style="width:20.1pt;height:17.6pt" o:ole="">
+            <v:imagedata r:id="rId13" o:title=""/>
+          </v:shape>
+          <w:control r:id="rId87" w:name="DefaultOcxName80" w:shapeid="_x0000_i1402"/>
         </w:object>
       </w:r>
       <w:r>
@@ -3921,13 +3858,12 @@
           <w:rFonts w:ascii="Times New Roman" w:eastAsia="Times New Roman" w:hAnsi="Times New Roman" w:cs="Times New Roman"/>
           <w:sz w:val="24"/>
           <w:szCs w:val="24"/>
-          <w:lang w:eastAsia="es-CL"/>
-        </w:rPr>
-        <w:object w:dxaOrig="225" w:dyaOrig="225">
-          <v:shape id="_x0000_i1296" type="#_x0000_t75" style="width:20.1pt;height:17.6pt" o:ole="">
-            <v:imagedata r:id="rId5" o:title=""/>
-          </v:shape>
-          <w:control r:id="rId87" w:name="DefaultOcxName81" w:shapeid="_x0000_i1296"/>
+        </w:rPr>
+        <w:object w:dxaOrig="405" w:dyaOrig="345">
+          <v:shape id="_x0000_i1405" type="#_x0000_t75" style="width:20.1pt;height:17.6pt" o:ole="">
+            <v:imagedata r:id="rId13" o:title=""/>
+          </v:shape>
+          <w:control r:id="rId88" w:name="DefaultOcxName81" w:shapeid="_x0000_i1405"/>
         </w:object>
       </w:r>
       <w:r>
@@ -3958,7 +3894,7 @@
           <w:lang w:eastAsia="es-CL"/>
         </w:rPr>
         <w:pict>
-          <v:rect id="_x0000_i1028" style="width:0;height:1.5pt" o:hralign="center" o:hrstd="t" o:hr="t" fillcolor="#a0a0a0" stroked="f"/>
+          <v:rect id="_x0000_i1110" style="width:0;height:1.5pt" o:hralign="center" o:hrstd="t" o:hr="t" fillcolor="#a0a0a0" stroked="f"/>
         </w:pict>
       </w:r>
     </w:p>
@@ -4006,13 +3942,12 @@
           <w:rFonts w:ascii="Times New Roman" w:eastAsia="Times New Roman" w:hAnsi="Times New Roman" w:cs="Times New Roman"/>
           <w:sz w:val="24"/>
           <w:szCs w:val="24"/>
-          <w:lang w:eastAsia="es-CL"/>
-        </w:rPr>
-        <w:object w:dxaOrig="225" w:dyaOrig="225">
-          <v:shape id="_x0000_i1295" type="#_x0000_t75" style="width:20.1pt;height:17.6pt" o:ole="">
-            <v:imagedata r:id="rId5" o:title=""/>
-          </v:shape>
-          <w:control r:id="rId88" w:name="DefaultOcxName82" w:shapeid="_x0000_i1295"/>
+        </w:rPr>
+        <w:object w:dxaOrig="405" w:dyaOrig="345">
+          <v:shape id="_x0000_i1408" type="#_x0000_t75" style="width:20.1pt;height:17.6pt" o:ole="">
+            <v:imagedata r:id="rId13" o:title=""/>
+          </v:shape>
+          <w:control r:id="rId89" w:name="DefaultOcxName82" w:shapeid="_x0000_i1408"/>
         </w:object>
       </w:r>
       <w:r>
@@ -4044,13 +3979,12 @@
           <w:rFonts w:ascii="Times New Roman" w:eastAsia="Times New Roman" w:hAnsi="Times New Roman" w:cs="Times New Roman"/>
           <w:sz w:val="24"/>
           <w:szCs w:val="24"/>
-          <w:lang w:eastAsia="es-CL"/>
-        </w:rPr>
-        <w:object w:dxaOrig="225" w:dyaOrig="225">
-          <v:shape id="_x0000_i1294" type="#_x0000_t75" style="width:20.1pt;height:17.6pt" o:ole="">
-            <v:imagedata r:id="rId5" o:title=""/>
-          </v:shape>
-          <w:control r:id="rId89" w:name="DefaultOcxName83" w:shapeid="_x0000_i1294"/>
+        </w:rPr>
+        <w:object w:dxaOrig="405" w:dyaOrig="345">
+          <v:shape id="_x0000_i1412" type="#_x0000_t75" style="width:20.1pt;height:17.6pt" o:ole="">
+            <v:imagedata r:id="rId13" o:title=""/>
+          </v:shape>
+          <w:control r:id="rId90" w:name="DefaultOcxName83" w:shapeid="_x0000_i1412"/>
         </w:object>
       </w:r>
       <w:r>
@@ -4100,13 +4034,12 @@
           <w:rFonts w:ascii="Times New Roman" w:eastAsia="Times New Roman" w:hAnsi="Times New Roman" w:cs="Times New Roman"/>
           <w:sz w:val="24"/>
           <w:szCs w:val="24"/>
-          <w:lang w:eastAsia="es-CL"/>
-        </w:rPr>
-        <w:object w:dxaOrig="225" w:dyaOrig="225">
-          <v:shape id="_x0000_i1293" type="#_x0000_t75" style="width:20.1pt;height:17.6pt" o:ole="">
-            <v:imagedata r:id="rId5" o:title=""/>
-          </v:shape>
-          <w:control r:id="rId90" w:name="DefaultOcxName84" w:shapeid="_x0000_i1293"/>
+        </w:rPr>
+        <w:object w:dxaOrig="405" w:dyaOrig="345">
+          <v:shape id="_x0000_i1415" type="#_x0000_t75" style="width:20.1pt;height:17.6pt" o:ole="">
+            <v:imagedata r:id="rId13" o:title=""/>
+          </v:shape>
+          <w:control r:id="rId91" w:name="DefaultOcxName84" w:shapeid="_x0000_i1415"/>
         </w:object>
       </w:r>
       <w:r>
@@ -4138,13 +4071,12 @@
           <w:rFonts w:ascii="Times New Roman" w:eastAsia="Times New Roman" w:hAnsi="Times New Roman" w:cs="Times New Roman"/>
           <w:sz w:val="24"/>
           <w:szCs w:val="24"/>
-          <w:lang w:eastAsia="es-CL"/>
-        </w:rPr>
-        <w:object w:dxaOrig="225" w:dyaOrig="225">
-          <v:shape id="_x0000_i1292" type="#_x0000_t75" style="width:20.1pt;height:17.6pt" o:ole="">
-            <v:imagedata r:id="rId5" o:title=""/>
-          </v:shape>
-          <w:control r:id="rId91" w:name="DefaultOcxName85" w:shapeid="_x0000_i1292"/>
+        </w:rPr>
+        <w:object w:dxaOrig="405" w:dyaOrig="345">
+          <v:shape id="_x0000_i1418" type="#_x0000_t75" style="width:20.1pt;height:17.6pt" o:ole="">
+            <v:imagedata r:id="rId13" o:title=""/>
+          </v:shape>
+          <w:control r:id="rId92" w:name="DefaultOcxName85" w:shapeid="_x0000_i1418"/>
         </w:object>
       </w:r>
       <w:r>
@@ -4176,13 +4108,12 @@
           <w:rFonts w:ascii="Times New Roman" w:eastAsia="Times New Roman" w:hAnsi="Times New Roman" w:cs="Times New Roman"/>
           <w:sz w:val="24"/>
           <w:szCs w:val="24"/>
-          <w:lang w:eastAsia="es-CL"/>
-        </w:rPr>
-        <w:object w:dxaOrig="225" w:dyaOrig="225">
-          <v:shape id="_x0000_i1291" type="#_x0000_t75" style="width:20.1pt;height:17.6pt" o:ole="">
-            <v:imagedata r:id="rId5" o:title=""/>
-          </v:shape>
-          <w:control r:id="rId92" w:name="DefaultOcxName86" w:shapeid="_x0000_i1291"/>
+        </w:rPr>
+        <w:object w:dxaOrig="405" w:dyaOrig="345">
+          <v:shape id="_x0000_i1421" type="#_x0000_t75" style="width:20.1pt;height:17.6pt" o:ole="">
+            <v:imagedata r:id="rId13" o:title=""/>
+          </v:shape>
+          <w:control r:id="rId93" w:name="DefaultOcxName86" w:shapeid="_x0000_i1421"/>
         </w:object>
       </w:r>
       <w:r>
@@ -4214,13 +4145,12 @@
           <w:rFonts w:ascii="Times New Roman" w:eastAsia="Times New Roman" w:hAnsi="Times New Roman" w:cs="Times New Roman"/>
           <w:sz w:val="24"/>
           <w:szCs w:val="24"/>
-          <w:lang w:eastAsia="es-CL"/>
-        </w:rPr>
-        <w:object w:dxaOrig="225" w:dyaOrig="225">
-          <v:shape id="_x0000_i1290" type="#_x0000_t75" style="width:20.1pt;height:17.6pt" o:ole="">
-            <v:imagedata r:id="rId5" o:title=""/>
-          </v:shape>
-          <w:control r:id="rId93" w:name="DefaultOcxName87" w:shapeid="_x0000_i1290"/>
+        </w:rPr>
+        <w:object w:dxaOrig="405" w:dyaOrig="345">
+          <v:shape id="_x0000_i1424" type="#_x0000_t75" style="width:20.1pt;height:17.6pt" o:ole="">
+            <v:imagedata r:id="rId13" o:title=""/>
+          </v:shape>
+          <w:control r:id="rId94" w:name="DefaultOcxName87" w:shapeid="_x0000_i1424"/>
         </w:object>
       </w:r>
       <w:r>
@@ -4252,13 +4182,12 @@
           <w:rFonts w:ascii="Times New Roman" w:eastAsia="Times New Roman" w:hAnsi="Times New Roman" w:cs="Times New Roman"/>
           <w:sz w:val="24"/>
           <w:szCs w:val="24"/>
-          <w:lang w:eastAsia="es-CL"/>
-        </w:rPr>
-        <w:object w:dxaOrig="225" w:dyaOrig="225">
-          <v:shape id="_x0000_i1289" type="#_x0000_t75" style="width:20.1pt;height:17.6pt" o:ole="">
-            <v:imagedata r:id="rId5" o:title=""/>
-          </v:shape>
-          <w:control r:id="rId94" w:name="DefaultOcxName88" w:shapeid="_x0000_i1289"/>
+        </w:rPr>
+        <w:object w:dxaOrig="405" w:dyaOrig="345">
+          <v:shape id="_x0000_i1427" type="#_x0000_t75" style="width:20.1pt;height:17.6pt" o:ole="">
+            <v:imagedata r:id="rId13" o:title=""/>
+          </v:shape>
+          <w:control r:id="rId95" w:name="DefaultOcxName88" w:shapeid="_x0000_i1427"/>
         </w:object>
       </w:r>
       <w:r>
@@ -4290,13 +4219,12 @@
           <w:rFonts w:ascii="Times New Roman" w:eastAsia="Times New Roman" w:hAnsi="Times New Roman" w:cs="Times New Roman"/>
           <w:sz w:val="24"/>
           <w:szCs w:val="24"/>
-          <w:lang w:eastAsia="es-CL"/>
-        </w:rPr>
-        <w:object w:dxaOrig="225" w:dyaOrig="225">
-          <v:shape id="_x0000_i1288" type="#_x0000_t75" style="width:20.1pt;height:17.6pt" o:ole="">
-            <v:imagedata r:id="rId5" o:title=""/>
-          </v:shape>
-          <w:control r:id="rId95" w:name="DefaultOcxName89" w:shapeid="_x0000_i1288"/>
+        </w:rPr>
+        <w:object w:dxaOrig="405" w:dyaOrig="345">
+          <v:shape id="_x0000_i1430" type="#_x0000_t75" style="width:20.1pt;height:17.6pt" o:ole="">
+            <v:imagedata r:id="rId13" o:title=""/>
+          </v:shape>
+          <w:control r:id="rId96" w:name="DefaultOcxName89" w:shapeid="_x0000_i1430"/>
         </w:object>
       </w:r>
       <w:r>
@@ -4327,7 +4255,7 @@
           <w:lang w:eastAsia="es-CL"/>
         </w:rPr>
         <w:pict>
-          <v:rect id="_x0000_i1029" style="width:0;height:1.5pt" o:hralign="center" o:hrstd="t" o:hr="t" fillcolor="#a0a0a0" stroked="f"/>
+          <v:rect id="_x0000_i1119" style="width:0;height:1.5pt" o:hralign="center" o:hrstd="t" o:hr="t" fillcolor="#a0a0a0" stroked="f"/>
         </w:pict>
       </w:r>
     </w:p>
@@ -4375,13 +4303,12 @@
           <w:rFonts w:ascii="Times New Roman" w:eastAsia="Times New Roman" w:hAnsi="Times New Roman" w:cs="Times New Roman"/>
           <w:sz w:val="24"/>
           <w:szCs w:val="24"/>
-          <w:lang w:eastAsia="es-CL"/>
-        </w:rPr>
-        <w:object w:dxaOrig="225" w:dyaOrig="225">
-          <v:shape id="_x0000_i1287" type="#_x0000_t75" style="width:20.1pt;height:17.6pt" o:ole="">
-            <v:imagedata r:id="rId5" o:title=""/>
-          </v:shape>
-          <w:control r:id="rId96" w:name="DefaultOcxName90" w:shapeid="_x0000_i1287"/>
+        </w:rPr>
+        <w:object w:dxaOrig="405" w:dyaOrig="345">
+          <v:shape id="_x0000_i1433" type="#_x0000_t75" style="width:20.1pt;height:17.6pt" o:ole="">
+            <v:imagedata r:id="rId13" o:title=""/>
+          </v:shape>
+          <w:control r:id="rId97" w:name="DefaultOcxName90" w:shapeid="_x0000_i1433"/>
         </w:object>
       </w:r>
       <w:r>
@@ -4422,14 +4349,12 @@
           <w:rFonts w:ascii="Times New Roman" w:eastAsia="Times New Roman" w:hAnsi="Times New Roman" w:cs="Times New Roman"/>
           <w:sz w:val="24"/>
           <w:szCs w:val="24"/>
-          <w:lang w:eastAsia="es-CL"/>
-        </w:rPr>
-        <w:lastRenderedPageBreak/>
-        <w:object w:dxaOrig="225" w:dyaOrig="225">
-          <v:shape id="_x0000_i1286" type="#_x0000_t75" style="width:20.1pt;height:17.6pt" o:ole="">
-            <v:imagedata r:id="rId5" o:title=""/>
-          </v:shape>
-          <w:control r:id="rId97" w:name="DefaultOcxName91" w:shapeid="_x0000_i1286"/>
+        </w:rPr>
+        <w:object w:dxaOrig="405" w:dyaOrig="345">
+          <v:shape id="_x0000_i1437" type="#_x0000_t75" style="width:20.1pt;height:17.6pt" o:ole="">
+            <v:imagedata r:id="rId13" o:title=""/>
+          </v:shape>
+          <w:control r:id="rId98" w:name="DefaultOcxName91" w:shapeid="_x0000_i1437"/>
         </w:object>
       </w:r>
       <w:r>
@@ -4461,13 +4386,12 @@
           <w:rFonts w:ascii="Times New Roman" w:eastAsia="Times New Roman" w:hAnsi="Times New Roman" w:cs="Times New Roman"/>
           <w:sz w:val="24"/>
           <w:szCs w:val="24"/>
-          <w:lang w:eastAsia="es-CL"/>
-        </w:rPr>
-        <w:object w:dxaOrig="225" w:dyaOrig="225">
-          <v:shape id="_x0000_i1285" type="#_x0000_t75" style="width:20.1pt;height:17.6pt" o:ole="">
-            <v:imagedata r:id="rId5" o:title=""/>
-          </v:shape>
-          <w:control r:id="rId98" w:name="DefaultOcxName92" w:shapeid="_x0000_i1285"/>
+        </w:rPr>
+        <w:object w:dxaOrig="405" w:dyaOrig="345">
+          <v:shape id="_x0000_i1440" type="#_x0000_t75" style="width:20.1pt;height:17.6pt" o:ole="">
+            <v:imagedata r:id="rId13" o:title=""/>
+          </v:shape>
+          <w:control r:id="rId99" w:name="DefaultOcxName92" w:shapeid="_x0000_i1440"/>
         </w:object>
       </w:r>
       <w:r>
@@ -4499,13 +4423,13 @@
           <w:rFonts w:ascii="Times New Roman" w:eastAsia="Times New Roman" w:hAnsi="Times New Roman" w:cs="Times New Roman"/>
           <w:sz w:val="24"/>
           <w:szCs w:val="24"/>
-          <w:lang w:eastAsia="es-CL"/>
-        </w:rPr>
-        <w:object w:dxaOrig="225" w:dyaOrig="225">
-          <v:shape id="_x0000_i1284" type="#_x0000_t75" style="width:20.1pt;height:17.6pt" o:ole="">
-            <v:imagedata r:id="rId5" o:title=""/>
-          </v:shape>
-          <w:control r:id="rId99" w:name="DefaultOcxName93" w:shapeid="_x0000_i1284"/>
+        </w:rPr>
+        <w:lastRenderedPageBreak/>
+        <w:object w:dxaOrig="405" w:dyaOrig="345">
+          <v:shape id="_x0000_i1443" type="#_x0000_t75" style="width:20.1pt;height:17.6pt" o:ole="">
+            <v:imagedata r:id="rId13" o:title=""/>
+          </v:shape>
+          <w:control r:id="rId100" w:name="DefaultOcxName93" w:shapeid="_x0000_i1443"/>
         </w:object>
       </w:r>
       <w:r>
@@ -4537,13 +4461,12 @@
           <w:rFonts w:ascii="Times New Roman" w:eastAsia="Times New Roman" w:hAnsi="Times New Roman" w:cs="Times New Roman"/>
           <w:sz w:val="24"/>
           <w:szCs w:val="24"/>
-          <w:lang w:eastAsia="es-CL"/>
-        </w:rPr>
-        <w:object w:dxaOrig="225" w:dyaOrig="225">
-          <v:shape id="_x0000_i1283" type="#_x0000_t75" style="width:20.1pt;height:17.6pt" o:ole="">
-            <v:imagedata r:id="rId5" o:title=""/>
-          </v:shape>
-          <w:control r:id="rId100" w:name="DefaultOcxName94" w:shapeid="_x0000_i1283"/>
+        </w:rPr>
+        <w:object w:dxaOrig="405" w:dyaOrig="345">
+          <v:shape id="_x0000_i1446" type="#_x0000_t75" style="width:20.1pt;height:17.6pt" o:ole="">
+            <v:imagedata r:id="rId13" o:title=""/>
+          </v:shape>
+          <w:control r:id="rId101" w:name="DefaultOcxName94" w:shapeid="_x0000_i1446"/>
         </w:object>
       </w:r>
       <w:r>
@@ -4575,13 +4498,12 @@
           <w:rFonts w:ascii="Times New Roman" w:eastAsia="Times New Roman" w:hAnsi="Times New Roman" w:cs="Times New Roman"/>
           <w:sz w:val="24"/>
           <w:szCs w:val="24"/>
-          <w:lang w:eastAsia="es-CL"/>
-        </w:rPr>
-        <w:object w:dxaOrig="225" w:dyaOrig="225">
-          <v:shape id="_x0000_i1282" type="#_x0000_t75" style="width:20.1pt;height:17.6pt" o:ole="">
-            <v:imagedata r:id="rId5" o:title=""/>
-          </v:shape>
-          <w:control r:id="rId101" w:name="DefaultOcxName95" w:shapeid="_x0000_i1282"/>
+        </w:rPr>
+        <w:object w:dxaOrig="405" w:dyaOrig="345">
+          <v:shape id="_x0000_i1449" type="#_x0000_t75" style="width:20.1pt;height:17.6pt" o:ole="">
+            <v:imagedata r:id="rId13" o:title=""/>
+          </v:shape>
+          <w:control r:id="rId102" w:name="DefaultOcxName95" w:shapeid="_x0000_i1449"/>
         </w:object>
       </w:r>
       <w:r>
@@ -4613,13 +4535,12 @@
           <w:rFonts w:ascii="Times New Roman" w:eastAsia="Times New Roman" w:hAnsi="Times New Roman" w:cs="Times New Roman"/>
           <w:sz w:val="24"/>
           <w:szCs w:val="24"/>
-          <w:lang w:eastAsia="es-CL"/>
-        </w:rPr>
-        <w:object w:dxaOrig="225" w:dyaOrig="225">
-          <v:shape id="_x0000_i1281" type="#_x0000_t75" style="width:20.1pt;height:17.6pt" o:ole="">
-            <v:imagedata r:id="rId5" o:title=""/>
-          </v:shape>
-          <w:control r:id="rId102" w:name="DefaultOcxName96" w:shapeid="_x0000_i1281"/>
+        </w:rPr>
+        <w:object w:dxaOrig="405" w:dyaOrig="345">
+          <v:shape id="_x0000_i1452" type="#_x0000_t75" style="width:20.1pt;height:17.6pt" o:ole="">
+            <v:imagedata r:id="rId13" o:title=""/>
+          </v:shape>
+          <w:control r:id="rId103" w:name="DefaultOcxName96" w:shapeid="_x0000_i1452"/>
         </w:object>
       </w:r>
       <w:r>
@@ -4651,13 +4572,12 @@
           <w:rFonts w:ascii="Times New Roman" w:eastAsia="Times New Roman" w:hAnsi="Times New Roman" w:cs="Times New Roman"/>
           <w:sz w:val="24"/>
           <w:szCs w:val="24"/>
-          <w:lang w:eastAsia="es-CL"/>
-        </w:rPr>
-        <w:object w:dxaOrig="225" w:dyaOrig="225">
-          <v:shape id="_x0000_i1280" type="#_x0000_t75" style="width:20.1pt;height:17.6pt" o:ole="">
-            <v:imagedata r:id="rId5" o:title=""/>
-          </v:shape>
-          <w:control r:id="rId103" w:name="DefaultOcxName97" w:shapeid="_x0000_i1280"/>
+        </w:rPr>
+        <w:object w:dxaOrig="405" w:dyaOrig="345">
+          <v:shape id="_x0000_i1455" type="#_x0000_t75" style="width:20.1pt;height:17.6pt" o:ole="">
+            <v:imagedata r:id="rId13" o:title=""/>
+          </v:shape>
+          <w:control r:id="rId104" w:name="DefaultOcxName97" w:shapeid="_x0000_i1455"/>
         </w:object>
       </w:r>
       <w:r>
@@ -4689,13 +4609,12 @@
           <w:rFonts w:ascii="Times New Roman" w:eastAsia="Times New Roman" w:hAnsi="Times New Roman" w:cs="Times New Roman"/>
           <w:sz w:val="24"/>
           <w:szCs w:val="24"/>
-          <w:lang w:eastAsia="es-CL"/>
-        </w:rPr>
-        <w:object w:dxaOrig="225" w:dyaOrig="225">
-          <v:shape id="_x0000_i1279" type="#_x0000_t75" style="width:20.1pt;height:17.6pt" o:ole="">
-            <v:imagedata r:id="rId5" o:title=""/>
-          </v:shape>
-          <w:control r:id="rId104" w:name="DefaultOcxName98" w:shapeid="_x0000_i1279"/>
+        </w:rPr>
+        <w:object w:dxaOrig="405" w:dyaOrig="345">
+          <v:shape id="_x0000_i1458" type="#_x0000_t75" style="width:20.1pt;height:17.6pt" o:ole="">
+            <v:imagedata r:id="rId13" o:title=""/>
+          </v:shape>
+          <w:control r:id="rId105" w:name="DefaultOcxName98" w:shapeid="_x0000_i1458"/>
         </w:object>
       </w:r>
       <w:r>
@@ -4727,13 +4646,12 @@
           <w:rFonts w:ascii="Times New Roman" w:eastAsia="Times New Roman" w:hAnsi="Times New Roman" w:cs="Times New Roman"/>
           <w:sz w:val="24"/>
           <w:szCs w:val="24"/>
-          <w:lang w:eastAsia="es-CL"/>
-        </w:rPr>
-        <w:object w:dxaOrig="225" w:dyaOrig="225">
-          <v:shape id="_x0000_i1278" type="#_x0000_t75" style="width:20.1pt;height:17.6pt" o:ole="">
-            <v:imagedata r:id="rId5" o:title=""/>
-          </v:shape>
-          <w:control r:id="rId105" w:name="DefaultOcxName99" w:shapeid="_x0000_i1278"/>
+        </w:rPr>
+        <w:object w:dxaOrig="405" w:dyaOrig="345">
+          <v:shape id="_x0000_i1461" type="#_x0000_t75" style="width:20.1pt;height:17.6pt" o:ole="">
+            <v:imagedata r:id="rId13" o:title=""/>
+          </v:shape>
+          <w:control r:id="rId106" w:name="DefaultOcxName99" w:shapeid="_x0000_i1461"/>
         </w:object>
       </w:r>
       <w:r>
@@ -4765,13 +4683,12 @@
           <w:rFonts w:ascii="Times New Roman" w:eastAsia="Times New Roman" w:hAnsi="Times New Roman" w:cs="Times New Roman"/>
           <w:sz w:val="24"/>
           <w:szCs w:val="24"/>
-          <w:lang w:eastAsia="es-CL"/>
-        </w:rPr>
-        <w:object w:dxaOrig="225" w:dyaOrig="225">
-          <v:shape id="_x0000_i1277" type="#_x0000_t75" style="width:20.1pt;height:17.6pt" o:ole="">
-            <v:imagedata r:id="rId5" o:title=""/>
-          </v:shape>
-          <w:control r:id="rId106" w:name="DefaultOcxName100" w:shapeid="_x0000_i1277"/>
+        </w:rPr>
+        <w:object w:dxaOrig="405" w:dyaOrig="345">
+          <v:shape id="_x0000_i1464" type="#_x0000_t75" style="width:20.1pt;height:17.6pt" o:ole="">
+            <v:imagedata r:id="rId13" o:title=""/>
+          </v:shape>
+          <w:control r:id="rId107" w:name="DefaultOcxName100" w:shapeid="_x0000_i1464"/>
         </w:object>
       </w:r>
       <w:r>
@@ -4802,7 +4719,7 @@
           <w:lang w:eastAsia="es-CL"/>
         </w:rPr>
         <w:pict>
-          <v:rect id="_x0000_i1030" style="width:0;height:1.5pt" o:hralign="center" o:hrstd="t" o:hr="t" fillcolor="#a0a0a0" stroked="f"/>
+          <v:rect id="_x0000_i1132" style="width:0;height:1.5pt" o:hralign="center" o:hrstd="t" o:hr="t" fillcolor="#a0a0a0" stroked="f"/>
         </w:pict>
       </w:r>
     </w:p>
@@ -4850,13 +4767,12 @@
           <w:rFonts w:ascii="Times New Roman" w:eastAsia="Times New Roman" w:hAnsi="Times New Roman" w:cs="Times New Roman"/>
           <w:sz w:val="24"/>
           <w:szCs w:val="24"/>
-          <w:lang w:eastAsia="es-CL"/>
-        </w:rPr>
-        <w:object w:dxaOrig="225" w:dyaOrig="225">
-          <v:shape id="_x0000_i1276" type="#_x0000_t75" style="width:20.1pt;height:17.6pt" o:ole="">
-            <v:imagedata r:id="rId5" o:title=""/>
-          </v:shape>
-          <w:control r:id="rId107" w:name="DefaultOcxName101" w:shapeid="_x0000_i1276"/>
+        </w:rPr>
+        <w:object w:dxaOrig="405" w:dyaOrig="345">
+          <v:shape id="_x0000_i1467" type="#_x0000_t75" style="width:20.1pt;height:17.6pt" o:ole="">
+            <v:imagedata r:id="rId13" o:title=""/>
+          </v:shape>
+          <w:control r:id="rId108" w:name="DefaultOcxName101" w:shapeid="_x0000_i1467"/>
         </w:object>
       </w:r>
       <w:r>
@@ -4897,13 +4813,12 @@
           <w:rFonts w:ascii="Times New Roman" w:eastAsia="Times New Roman" w:hAnsi="Times New Roman" w:cs="Times New Roman"/>
           <w:sz w:val="24"/>
           <w:szCs w:val="24"/>
-          <w:lang w:eastAsia="es-CL"/>
-        </w:rPr>
-        <w:object w:dxaOrig="225" w:dyaOrig="225">
-          <v:shape id="_x0000_i1275" type="#_x0000_t75" style="width:20.1pt;height:17.6pt" o:ole="">
-            <v:imagedata r:id="rId5" o:title=""/>
-          </v:shape>
-          <w:control r:id="rId108" w:name="DefaultOcxName102" w:shapeid="_x0000_i1275"/>
+        </w:rPr>
+        <w:object w:dxaOrig="405" w:dyaOrig="345">
+          <v:shape id="_x0000_i1471" type="#_x0000_t75" style="width:20.1pt;height:17.6pt" o:ole="">
+            <v:imagedata r:id="rId13" o:title=""/>
+          </v:shape>
+          <w:control r:id="rId109" w:name="DefaultOcxName102" w:shapeid="_x0000_i1471"/>
         </w:object>
       </w:r>
       <w:r>
@@ -4944,13 +4859,12 @@
           <w:rFonts w:ascii="Times New Roman" w:eastAsia="Times New Roman" w:hAnsi="Times New Roman" w:cs="Times New Roman"/>
           <w:sz w:val="24"/>
           <w:szCs w:val="24"/>
-          <w:lang w:eastAsia="es-CL"/>
-        </w:rPr>
-        <w:object w:dxaOrig="225" w:dyaOrig="225">
-          <v:shape id="_x0000_i1274" type="#_x0000_t75" style="width:20.1pt;height:17.6pt" o:ole="">
-            <v:imagedata r:id="rId5" o:title=""/>
-          </v:shape>
-          <w:control r:id="rId109" w:name="DefaultOcxName103" w:shapeid="_x0000_i1274"/>
+        </w:rPr>
+        <w:object w:dxaOrig="405" w:dyaOrig="345">
+          <v:shape id="_x0000_i1474" type="#_x0000_t75" style="width:20.1pt;height:17.6pt" o:ole="">
+            <v:imagedata r:id="rId13" o:title=""/>
+          </v:shape>
+          <w:control r:id="rId110" w:name="DefaultOcxName103" w:shapeid="_x0000_i1474"/>
         </w:object>
       </w:r>
       <w:r>
@@ -4963,7 +4877,6 @@
         <w:t>Variables por entorno</w:t>
       </w:r>
     </w:p>
-    <w:bookmarkStart w:id="0" w:name="_GoBack"/>
     <w:p>
       <w:pPr>
         <w:numPr>
@@ -4983,16 +4896,14 @@
           <w:rFonts w:ascii="Times New Roman" w:eastAsia="Times New Roman" w:hAnsi="Times New Roman" w:cs="Times New Roman"/>
           <w:sz w:val="24"/>
           <w:szCs w:val="24"/>
-          <w:lang w:eastAsia="es-CL"/>
-        </w:rPr>
-        <w:object w:dxaOrig="225" w:dyaOrig="225">
-          <v:shape id="_x0000_i1311" type="#_x0000_t75" style="width:20.1pt;height:17.6pt" o:ole="">
-            <v:imagedata r:id="rId5" o:title=""/>
-          </v:shape>
-          <w:control r:id="rId110" w:name="DefaultOcxName104" w:shapeid="_x0000_i1311"/>
-        </w:object>
-      </w:r>
-      <w:bookmarkEnd w:id="0"/>
+        </w:rPr>
+        <w:object w:dxaOrig="405" w:dyaOrig="345">
+          <v:shape id="_x0000_i1477" type="#_x0000_t75" style="width:20.1pt;height:17.6pt" o:ole="">
+            <v:imagedata r:id="rId13" o:title=""/>
+          </v:shape>
+          <w:control r:id="rId111" w:name="DefaultOcxName104" w:shapeid="_x0000_i1477"/>
+        </w:object>
+      </w:r>
       <w:r>
         <w:rPr>
           <w:rFonts w:ascii="Courier New" w:eastAsia="Times New Roman" w:hAnsi="Courier New" w:cs="Courier New"/>
@@ -5031,13 +4942,12 @@
           <w:rFonts w:ascii="Times New Roman" w:eastAsia="Times New Roman" w:hAnsi="Times New Roman" w:cs="Times New Roman"/>
           <w:sz w:val="24"/>
           <w:szCs w:val="24"/>
-          <w:lang w:eastAsia="es-CL"/>
-        </w:rPr>
-        <w:object w:dxaOrig="225" w:dyaOrig="225">
-          <v:shape id="_x0000_i1272" type="#_x0000_t75" style="width:20.1pt;height:17.6pt" o:ole="">
-            <v:imagedata r:id="rId5" o:title=""/>
-          </v:shape>
-          <w:control r:id="rId111" w:name="DefaultOcxName105" w:shapeid="_x0000_i1272"/>
+        </w:rPr>
+        <w:object w:dxaOrig="405" w:dyaOrig="345">
+          <v:shape id="_x0000_i1480" type="#_x0000_t75" style="width:20.1pt;height:17.6pt" o:ole="">
+            <v:imagedata r:id="rId13" o:title=""/>
+          </v:shape>
+          <w:control r:id="rId112" w:name="DefaultOcxName105" w:shapeid="_x0000_i1480"/>
         </w:object>
       </w:r>
       <w:r>
@@ -5069,13 +4979,12 @@
           <w:rFonts w:ascii="Times New Roman" w:eastAsia="Times New Roman" w:hAnsi="Times New Roman" w:cs="Times New Roman"/>
           <w:sz w:val="24"/>
           <w:szCs w:val="24"/>
-          <w:lang w:eastAsia="es-CL"/>
-        </w:rPr>
-        <w:object w:dxaOrig="225" w:dyaOrig="225">
-          <v:shape id="_x0000_i1271" type="#_x0000_t75" style="width:20.1pt;height:17.6pt" o:ole="">
-            <v:imagedata r:id="rId5" o:title=""/>
-          </v:shape>
-          <w:control r:id="rId112" w:name="DefaultOcxName106" w:shapeid="_x0000_i1271"/>
+        </w:rPr>
+        <w:object w:dxaOrig="405" w:dyaOrig="345">
+          <v:shape id="_x0000_i1483" type="#_x0000_t75" style="width:20.1pt;height:17.6pt" o:ole="">
+            <v:imagedata r:id="rId13" o:title=""/>
+          </v:shape>
+          <w:control r:id="rId113" w:name="DefaultOcxName106" w:shapeid="_x0000_i1483"/>
         </w:object>
       </w:r>
       <w:r>
@@ -5125,13 +5034,12 @@
           <w:rFonts w:ascii="Times New Roman" w:eastAsia="Times New Roman" w:hAnsi="Times New Roman" w:cs="Times New Roman"/>
           <w:sz w:val="24"/>
           <w:szCs w:val="24"/>
-          <w:lang w:eastAsia="es-CL"/>
-        </w:rPr>
-        <w:object w:dxaOrig="225" w:dyaOrig="225">
-          <v:shape id="_x0000_i1270" type="#_x0000_t75" style="width:20.1pt;height:17.6pt" o:ole="">
-            <v:imagedata r:id="rId5" o:title=""/>
-          </v:shape>
-          <w:control r:id="rId113" w:name="DefaultOcxName107" w:shapeid="_x0000_i1270"/>
+        </w:rPr>
+        <w:object w:dxaOrig="405" w:dyaOrig="345">
+          <v:shape id="_x0000_i1486" type="#_x0000_t75" style="width:20.1pt;height:17.6pt" o:ole="">
+            <v:imagedata r:id="rId13" o:title=""/>
+          </v:shape>
+          <w:control r:id="rId114" w:name="DefaultOcxName107" w:shapeid="_x0000_i1486"/>
         </w:object>
       </w:r>
       <w:r>
@@ -5142,28 +5050,6 @@
           <w:lang w:eastAsia="es-CL"/>
         </w:rPr>
         <w:t>Conexión a SQL Server municipal (red/puerto 1433)</w:t>
-      </w:r>
-    </w:p>
-    <w:p>
-      <w:pPr>
-        <w:spacing w:after="0" w:line="240" w:lineRule="auto"/>
-        <w:rPr>
-          <w:rFonts w:ascii="Times New Roman" w:eastAsia="Times New Roman" w:hAnsi="Times New Roman" w:cs="Times New Roman"/>
-          <w:sz w:val="24"/>
-          <w:szCs w:val="24"/>
-          <w:lang w:eastAsia="es-CL"/>
-        </w:rPr>
-      </w:pPr>
-      <w:r>
-        <w:rPr>
-          <w:rFonts w:ascii="Times New Roman" w:eastAsia="Times New Roman" w:hAnsi="Times New Roman" w:cs="Times New Roman"/>
-          <w:sz w:val="24"/>
-          <w:szCs w:val="24"/>
-          <w:lang w:eastAsia="es-CL"/>
-        </w:rPr>
-        <w:pict>
-          <v:rect id="_x0000_i1031" style="width:0;height:1.5pt" o:hralign="center" o:hrstd="t" o:hr="t" fillcolor="#a0a0a0" stroked="f"/>
-        </w:pict>
       </w:r>
     </w:p>
     <w:p>
@@ -5188,6 +5074,114 @@
           <w:szCs w:val="36"/>
           <w:lang w:eastAsia="es-CL"/>
         </w:rPr>
+        <w:t xml:space="preserve">7) </w:t>
+      </w:r>
+      <w:r>
+        <w:rPr>
+          <w:rFonts w:ascii="Times New Roman" w:eastAsia="Times New Roman" w:hAnsi="Times New Roman" w:cs="Times New Roman"/>
+          <w:b/>
+          <w:bCs/>
+          <w:sz w:val="36"/>
+          <w:szCs w:val="36"/>
+          <w:lang w:eastAsia="es-CL"/>
+        </w:rPr>
+        <w:t>Detalles estéticos</w:t>
+      </w:r>
+    </w:p>
+    <w:bookmarkStart w:id="0" w:name="_GoBack"/>
+    <w:p>
+      <w:pPr>
+        <w:numPr>
+          <w:ilvl w:val="0"/>
+          <w:numId w:val="13"/>
+        </w:numPr>
+        <w:spacing w:before="100" w:beforeAutospacing="1" w:after="100" w:afterAutospacing="1" w:line="240" w:lineRule="auto"/>
+        <w:rPr>
+          <w:rFonts w:ascii="Times New Roman" w:eastAsia="Times New Roman" w:hAnsi="Times New Roman" w:cs="Times New Roman"/>
+          <w:sz w:val="24"/>
+          <w:szCs w:val="24"/>
+          <w:lang w:eastAsia="es-CL"/>
+        </w:rPr>
+      </w:pPr>
+      <w:r>
+        <w:rPr>
+          <w:rFonts w:ascii="Times New Roman" w:eastAsia="Times New Roman" w:hAnsi="Times New Roman" w:cs="Times New Roman"/>
+          <w:sz w:val="24"/>
+          <w:szCs w:val="24"/>
+        </w:rPr>
+        <w:object w:dxaOrig="405" w:dyaOrig="345">
+          <v:shape id="_x0000_i1549" type="#_x0000_t75" style="width:20.1pt;height:17.6pt" o:ole="">
+            <v:imagedata r:id="rId13" o:title=""/>
+          </v:shape>
+          <w:control r:id="rId115" w:name="DefaultOcxName1011" w:shapeid="_x0000_i1549"/>
+        </w:object>
+      </w:r>
+      <w:bookmarkEnd w:id="0"/>
+      <w:r>
+        <w:rPr>
+          <w:rFonts w:ascii="Courier New" w:eastAsia="Times New Roman" w:hAnsi="Courier New" w:cs="Courier New"/>
+          <w:sz w:val="20"/>
+          <w:szCs w:val="20"/>
+          <w:lang w:eastAsia="es-CL"/>
+        </w:rPr>
+        <w:t>Hscer console.log bonito sobre la seed de áreas y subareas(que te diga cuantos se agregaron, cuantos se reemplazaron y cuantos se omitieron porque ya existían)</w:t>
+      </w:r>
+    </w:p>
+    <w:p>
+      <w:pPr>
+        <w:spacing w:before="100" w:beforeAutospacing="1" w:after="100" w:afterAutospacing="1" w:line="240" w:lineRule="auto"/>
+        <w:rPr>
+          <w:rFonts w:ascii="Times New Roman" w:eastAsia="Times New Roman" w:hAnsi="Times New Roman" w:cs="Times New Roman"/>
+          <w:sz w:val="24"/>
+          <w:szCs w:val="24"/>
+          <w:lang w:eastAsia="es-CL"/>
+        </w:rPr>
+      </w:pPr>
+    </w:p>
+    <w:p>
+      <w:pPr>
+        <w:spacing w:after="0" w:line="240" w:lineRule="auto"/>
+        <w:rPr>
+          <w:rFonts w:ascii="Times New Roman" w:eastAsia="Times New Roman" w:hAnsi="Times New Roman" w:cs="Times New Roman"/>
+          <w:sz w:val="24"/>
+          <w:szCs w:val="24"/>
+          <w:lang w:eastAsia="es-CL"/>
+        </w:rPr>
+      </w:pPr>
+      <w:r>
+        <w:rPr>
+          <w:rFonts w:ascii="Times New Roman" w:eastAsia="Times New Roman" w:hAnsi="Times New Roman" w:cs="Times New Roman"/>
+          <w:sz w:val="24"/>
+          <w:szCs w:val="24"/>
+          <w:lang w:eastAsia="es-CL"/>
+        </w:rPr>
+        <w:pict>
+          <v:rect id="_x0000_i1147" style="width:0;height:1.5pt" o:hralign="center" o:hrstd="t" o:hr="t" fillcolor="#a0a0a0" stroked="f"/>
+        </w:pict>
+      </w:r>
+    </w:p>
+    <w:p>
+      <w:pPr>
+        <w:spacing w:before="100" w:beforeAutospacing="1" w:after="100" w:afterAutospacing="1" w:line="240" w:lineRule="auto"/>
+        <w:outlineLvl w:val="1"/>
+        <w:rPr>
+          <w:rFonts w:ascii="Times New Roman" w:eastAsia="Times New Roman" w:hAnsi="Times New Roman" w:cs="Times New Roman"/>
+          <w:b/>
+          <w:bCs/>
+          <w:sz w:val="36"/>
+          <w:szCs w:val="36"/>
+          <w:lang w:eastAsia="es-CL"/>
+        </w:rPr>
+      </w:pPr>
+      <w:r>
+        <w:rPr>
+          <w:rFonts w:ascii="Times New Roman" w:eastAsia="Times New Roman" w:hAnsi="Times New Roman" w:cs="Times New Roman"/>
+          <w:b/>
+          <w:bCs/>
+          <w:sz w:val="36"/>
+          <w:szCs w:val="36"/>
+          <w:lang w:eastAsia="es-CL"/>
+        </w:rPr>
         <w:t>7) Documentación y entrega</w:t>
       </w:r>
     </w:p>
@@ -5210,13 +5204,12 @@
           <w:rFonts w:ascii="Times New Roman" w:eastAsia="Times New Roman" w:hAnsi="Times New Roman" w:cs="Times New Roman"/>
           <w:sz w:val="24"/>
           <w:szCs w:val="24"/>
-          <w:lang w:eastAsia="es-CL"/>
-        </w:rPr>
-        <w:object w:dxaOrig="225" w:dyaOrig="225">
-          <v:shape id="_x0000_i1269" type="#_x0000_t75" style="width:20.1pt;height:17.6pt" o:ole="">
-            <v:imagedata r:id="rId5" o:title=""/>
-          </v:shape>
-          <w:control r:id="rId114" w:name="DefaultOcxName108" w:shapeid="_x0000_i1269"/>
+        </w:rPr>
+        <w:object w:dxaOrig="405" w:dyaOrig="345">
+          <v:shape id="_x0000_i1489" type="#_x0000_t75" style="width:20.1pt;height:17.6pt" o:ole="">
+            <v:imagedata r:id="rId13" o:title=""/>
+          </v:shape>
+          <w:control r:id="rId116" w:name="DefaultOcxName108" w:shapeid="_x0000_i1489"/>
         </w:object>
       </w:r>
       <w:r>
@@ -5248,13 +5241,12 @@
           <w:rFonts w:ascii="Times New Roman" w:eastAsia="Times New Roman" w:hAnsi="Times New Roman" w:cs="Times New Roman"/>
           <w:sz w:val="24"/>
           <w:szCs w:val="24"/>
-          <w:lang w:eastAsia="es-CL"/>
-        </w:rPr>
-        <w:object w:dxaOrig="225" w:dyaOrig="225">
-          <v:shape id="_x0000_i1268" type="#_x0000_t75" style="width:20.1pt;height:17.6pt" o:ole="">
-            <v:imagedata r:id="rId5" o:title=""/>
-          </v:shape>
-          <w:control r:id="rId115" w:name="DefaultOcxName109" w:shapeid="_x0000_i1268"/>
+        </w:rPr>
+        <w:object w:dxaOrig="405" w:dyaOrig="345">
+          <v:shape id="_x0000_i1493" type="#_x0000_t75" style="width:20.1pt;height:17.6pt" o:ole="">
+            <v:imagedata r:id="rId13" o:title=""/>
+          </v:shape>
+          <w:control r:id="rId117" w:name="DefaultOcxName109" w:shapeid="_x0000_i1493"/>
         </w:object>
       </w:r>
       <w:r>
@@ -5286,13 +5278,12 @@
           <w:rFonts w:ascii="Times New Roman" w:eastAsia="Times New Roman" w:hAnsi="Times New Roman" w:cs="Times New Roman"/>
           <w:sz w:val="24"/>
           <w:szCs w:val="24"/>
-          <w:lang w:eastAsia="es-CL"/>
-        </w:rPr>
-        <w:object w:dxaOrig="225" w:dyaOrig="225">
-          <v:shape id="_x0000_i1267" type="#_x0000_t75" style="width:20.1pt;height:17.6pt" o:ole="">
-            <v:imagedata r:id="rId5" o:title=""/>
-          </v:shape>
-          <w:control r:id="rId116" w:name="DefaultOcxName110" w:shapeid="_x0000_i1267"/>
+        </w:rPr>
+        <w:object w:dxaOrig="405" w:dyaOrig="345">
+          <v:shape id="_x0000_i1496" type="#_x0000_t75" style="width:20.1pt;height:17.6pt" o:ole="">
+            <v:imagedata r:id="rId13" o:title=""/>
+          </v:shape>
+          <w:control r:id="rId118" w:name="DefaultOcxName110" w:shapeid="_x0000_i1496"/>
         </w:object>
       </w:r>
       <w:r>
@@ -5324,13 +5315,13 @@
           <w:rFonts w:ascii="Times New Roman" w:eastAsia="Times New Roman" w:hAnsi="Times New Roman" w:cs="Times New Roman"/>
           <w:sz w:val="24"/>
           <w:szCs w:val="24"/>
-          <w:lang w:eastAsia="es-CL"/>
-        </w:rPr>
-        <w:object w:dxaOrig="225" w:dyaOrig="225">
-          <v:shape id="_x0000_i1266" type="#_x0000_t75" style="width:20.1pt;height:17.6pt" o:ole="">
-            <v:imagedata r:id="rId5" o:title=""/>
-          </v:shape>
-          <w:control r:id="rId117" w:name="DefaultOcxName111" w:shapeid="_x0000_i1266"/>
+        </w:rPr>
+        <w:lastRenderedPageBreak/>
+        <w:object w:dxaOrig="405" w:dyaOrig="345">
+          <v:shape id="_x0000_i1499" type="#_x0000_t75" style="width:20.1pt;height:17.6pt" o:ole="">
+            <v:imagedata r:id="rId13" o:title=""/>
+          </v:shape>
+          <w:control r:id="rId119" w:name="DefaultOcxName111" w:shapeid="_x0000_i1499"/>
         </w:object>
       </w:r>
       <w:r>
@@ -5362,13 +5353,12 @@
           <w:rFonts w:ascii="Times New Roman" w:eastAsia="Times New Roman" w:hAnsi="Times New Roman" w:cs="Times New Roman"/>
           <w:sz w:val="24"/>
           <w:szCs w:val="24"/>
-          <w:lang w:eastAsia="es-CL"/>
-        </w:rPr>
-        <w:object w:dxaOrig="225" w:dyaOrig="225">
-          <v:shape id="_x0000_i1265" type="#_x0000_t75" style="width:20.1pt;height:17.6pt" o:ole="">
-            <v:imagedata r:id="rId5" o:title=""/>
-          </v:shape>
-          <w:control r:id="rId118" w:name="DefaultOcxName112" w:shapeid="_x0000_i1265"/>
+        </w:rPr>
+        <w:object w:dxaOrig="405" w:dyaOrig="345">
+          <v:shape id="_x0000_i1502" type="#_x0000_t75" style="width:20.1pt;height:17.6pt" o:ole="">
+            <v:imagedata r:id="rId13" o:title=""/>
+          </v:shape>
+          <w:control r:id="rId120" w:name="DefaultOcxName112" w:shapeid="_x0000_i1502"/>
         </w:object>
       </w:r>
       <w:r>
@@ -7918,6 +7908,7 @@
   <w:style w:type="paragraph" w:default="1" w:styleId="Normal">
     <w:name w:val="Normal"/>
     <w:qFormat/>
+    <w:rsid w:val="001073CC"/>
   </w:style>
   <w:style w:type="paragraph" w:styleId="Ttulo2">
     <w:name w:val="heading 2"/>
@@ -8046,6 +8037,17 @@
       <w:szCs w:val="20"/>
     </w:rPr>
   </w:style>
+  <w:style w:type="paragraph" w:styleId="Prrafodelista">
+    <w:name w:val="List Paragraph"/>
+    <w:basedOn w:val="Normal"/>
+    <w:uiPriority w:val="34"/>
+    <w:qFormat/>
+    <w:rsid w:val="001073CC"/>
+    <w:pPr>
+      <w:ind w:left="720"/>
+      <w:contextualSpacing/>
+    </w:pPr>
+  </w:style>
 </w:styles>
 </file>
 
@@ -8114,6 +8116,10 @@
 </file>
 
 <file path=word/activeX/activeX113.xml><?xml version="1.0" encoding="utf-8"?>
+<ax:ocx xmlns:ax="http://schemas.microsoft.com/office/2006/activeX" xmlns:r="http://schemas.openxmlformats.org/officeDocument/2006/relationships" ax:classid="{5512D116-5CC6-11CF-8D67-00AA00BDCE1D}" ax:persistence="persistStream" r:id="rId1"/>
+</file>
+
+<file path=word/activeX/activeX114.xml><?xml version="1.0" encoding="utf-8"?>
 <ax:ocx xmlns:ax="http://schemas.microsoft.com/office/2006/activeX" xmlns:r="http://schemas.openxmlformats.org/officeDocument/2006/relationships" ax:classid="{5512D116-5CC6-11CF-8D67-00AA00BDCE1D}" ax:persistence="persistStream" r:id="rId1"/>
 </file>
 

</xml_diff>

<commit_message>
Actualización del front y endpoints del back
El backend tiene consultas get sobre los catalogos (readme).

Se crearon los primeros peldaños para el front y que se conecte al backend para hacer las consultas a la base de datos. Estas consultas son para rellenar el formulario de registro de los activos:

1.- Primero es el formulario de la orden de compra
2.- Luego es el rellenado del inventario
3.- Si clasificacion == computador aparece este form para escribir las especificaciones del computador
4.- Finalmente se rellena con informacion de la asignacion del activo
</commit_message>
<xml_diff>
--- a/docs/To do list.docx
+++ b/docs/To do list.docx
@@ -558,10 +558,10 @@
           <w:szCs w:val="24"/>
         </w:rPr>
         <w:object w:dxaOrig="225" w:dyaOrig="225">
-          <v:shape id="_x0000_i1509" type="#_x0000_t75" style="width:20.1pt;height:17.6pt" o:ole="">
+          <v:shape id="_x0000_i1185" type="#_x0000_t75" style="width:20.1pt;height:17.6pt" o:ole="">
             <v:imagedata r:id="rId5" o:title=""/>
           </v:shape>
-          <w:control r:id="rId15" w:name="DefaultOcxName8" w:shapeid="_x0000_i1509"/>
+          <w:control r:id="rId15" w:name="DefaultOcxName8" w:shapeid="_x0000_i1185"/>
         </w:object>
       </w:r>
       <w:r>
@@ -635,10 +635,10 @@
           <w:szCs w:val="24"/>
         </w:rPr>
         <w:object w:dxaOrig="225" w:dyaOrig="225">
-          <v:shape id="_x0000_i1510" type="#_x0000_t75" style="width:20.1pt;height:17.6pt" o:ole="">
+          <v:shape id="_x0000_i1188" type="#_x0000_t75" style="width:20.1pt;height:17.6pt" o:ole="">
             <v:imagedata r:id="rId5" o:title=""/>
           </v:shape>
-          <w:control r:id="rId16" w:name="DefaultOcxName9" w:shapeid="_x0000_i1510"/>
+          <w:control r:id="rId16" w:name="DefaultOcxName9" w:shapeid="_x0000_i1188"/>
         </w:object>
       </w:r>
       <w:r>
@@ -672,10 +672,10 @@
           <w:szCs w:val="24"/>
         </w:rPr>
         <w:object w:dxaOrig="225" w:dyaOrig="225">
-          <v:shape id="_x0000_i1511" type="#_x0000_t75" style="width:20.1pt;height:17.6pt" o:ole="">
+          <v:shape id="_x0000_i1191" type="#_x0000_t75" style="width:20.1pt;height:17.6pt" o:ole="">
             <v:imagedata r:id="rId5" o:title=""/>
           </v:shape>
-          <w:control r:id="rId17" w:name="DefaultOcxName10" w:shapeid="_x0000_i1511"/>
+          <w:control r:id="rId17" w:name="DefaultOcxName10" w:shapeid="_x0000_i1191"/>
         </w:object>
       </w:r>
       <w:r>
@@ -925,10 +925,10 @@
           <w:szCs w:val="24"/>
         </w:rPr>
         <w:object w:dxaOrig="225" w:dyaOrig="225">
-          <v:shape id="_x0000_i1512" type="#_x0000_t75" style="width:20.1pt;height:17.6pt" o:ole="">
+          <v:shape id="_x0000_i1201" type="#_x0000_t75" style="width:20.1pt;height:17.6pt" o:ole="">
             <v:imagedata r:id="rId5" o:title=""/>
           </v:shape>
-          <w:control r:id="rId20" w:name="DefaultOcxName13" w:shapeid="_x0000_i1512"/>
+          <w:control r:id="rId20" w:name="DefaultOcxName13" w:shapeid="_x0000_i1201"/>
         </w:object>
       </w:r>
       <w:r>
@@ -1031,10 +1031,10 @@
           <w:szCs w:val="24"/>
         </w:rPr>
         <w:object w:dxaOrig="225" w:dyaOrig="225">
-          <v:shape id="_x0000_i1513" type="#_x0000_t75" style="width:20.1pt;height:17.6pt" o:ole="">
+          <v:shape id="_x0000_i1204" type="#_x0000_t75" style="width:20.1pt;height:17.6pt" o:ole="">
             <v:imagedata r:id="rId5" o:title=""/>
           </v:shape>
-          <w:control r:id="rId21" w:name="DefaultOcxName14" w:shapeid="_x0000_i1513"/>
+          <w:control r:id="rId21" w:name="DefaultOcxName14" w:shapeid="_x0000_i1204"/>
         </w:object>
       </w:r>
       <w:r>
@@ -1340,10 +1340,10 @@
           <w:szCs w:val="24"/>
         </w:rPr>
         <w:object w:dxaOrig="225" w:dyaOrig="225">
-          <v:shape id="_x0000_i1514" type="#_x0000_t75" style="width:20.1pt;height:17.6pt" o:ole="">
+          <v:shape id="_x0000_i1219" type="#_x0000_t75" style="width:20.1pt;height:17.6pt" o:ole="">
             <v:imagedata r:id="rId5" o:title=""/>
           </v:shape>
-          <w:control r:id="rId26" w:name="DefaultOcxName19" w:shapeid="_x0000_i1514"/>
+          <w:control r:id="rId26" w:name="DefaultOcxName19" w:shapeid="_x0000_i1219"/>
         </w:object>
       </w:r>
       <w:proofErr w:type="spellStart"/>
@@ -1408,10 +1408,10 @@
           <w:szCs w:val="24"/>
         </w:rPr>
         <w:object w:dxaOrig="225" w:dyaOrig="225">
-          <v:shape id="_x0000_i1515" type="#_x0000_t75" style="width:20.1pt;height:17.6pt" o:ole="">
+          <v:shape id="_x0000_i1222" type="#_x0000_t75" style="width:20.1pt;height:17.6pt" o:ole="">
             <v:imagedata r:id="rId5" o:title=""/>
           </v:shape>
-          <w:control r:id="rId27" w:name="DefaultOcxName20" w:shapeid="_x0000_i1515"/>
+          <w:control r:id="rId27" w:name="DefaultOcxName20" w:shapeid="_x0000_i1222"/>
         </w:object>
       </w:r>
       <w:proofErr w:type="spellStart"/>
@@ -1494,10 +1494,10 @@
           <w:szCs w:val="24"/>
         </w:rPr>
         <w:object w:dxaOrig="225" w:dyaOrig="225">
-          <v:shape id="_x0000_i1516" type="#_x0000_t75" style="width:20.1pt;height:17.6pt" o:ole="">
+          <v:shape id="_x0000_i1225" type="#_x0000_t75" style="width:20.1pt;height:17.6pt" o:ole="">
             <v:imagedata r:id="rId5" o:title=""/>
           </v:shape>
-          <w:control r:id="rId28" w:name="DefaultOcxName21" w:shapeid="_x0000_i1516"/>
+          <w:control r:id="rId28" w:name="DefaultOcxName21" w:shapeid="_x0000_i1225"/>
         </w:object>
       </w:r>
       <w:proofErr w:type="spellStart"/>
@@ -1542,10 +1542,10 @@
           <w:szCs w:val="24"/>
         </w:rPr>
         <w:object w:dxaOrig="225" w:dyaOrig="225">
-          <v:shape id="_x0000_i1517" type="#_x0000_t75" style="width:20.1pt;height:17.6pt" o:ole="">
+          <v:shape id="_x0000_i1228" type="#_x0000_t75" style="width:20.1pt;height:17.6pt" o:ole="">
             <v:imagedata r:id="rId5" o:title=""/>
           </v:shape>
-          <w:control r:id="rId29" w:name="DefaultOcxName22" w:shapeid="_x0000_i1517"/>
+          <w:control r:id="rId29" w:name="DefaultOcxName22" w:shapeid="_x0000_i1228"/>
         </w:object>
       </w:r>
       <w:proofErr w:type="spellStart"/>
@@ -1590,10 +1590,10 @@
           <w:szCs w:val="24"/>
         </w:rPr>
         <w:object w:dxaOrig="225" w:dyaOrig="225">
-          <v:shape id="_x0000_i1518" type="#_x0000_t75" style="width:20.1pt;height:17.6pt" o:ole="">
+          <v:shape id="_x0000_i1231" type="#_x0000_t75" style="width:20.1pt;height:17.6pt" o:ole="">
             <v:imagedata r:id="rId5" o:title=""/>
           </v:shape>
-          <w:control r:id="rId30" w:name="DefaultOcxName23" w:shapeid="_x0000_i1518"/>
+          <w:control r:id="rId30" w:name="DefaultOcxName23" w:shapeid="_x0000_i1231"/>
         </w:object>
       </w:r>
       <w:proofErr w:type="spellStart"/>
@@ -1638,10 +1638,10 @@
           <w:szCs w:val="24"/>
         </w:rPr>
         <w:object w:dxaOrig="225" w:dyaOrig="225">
-          <v:shape id="_x0000_i1519" type="#_x0000_t75" style="width:20.1pt;height:17.6pt" o:ole="">
+          <v:shape id="_x0000_i1234" type="#_x0000_t75" style="width:20.1pt;height:17.6pt" o:ole="">
             <v:imagedata r:id="rId5" o:title=""/>
           </v:shape>
-          <w:control r:id="rId31" w:name="DefaultOcxName24" w:shapeid="_x0000_i1519"/>
+          <w:control r:id="rId31" w:name="DefaultOcxName24" w:shapeid="_x0000_i1234"/>
         </w:object>
       </w:r>
       <w:r>
@@ -6487,7 +6487,64 @@
           <w:szCs w:val="20"/>
           <w:lang w:eastAsia="es-CL"/>
         </w:rPr>
-        <w:t>(que quede igual de bonito que seedCatalogos.ts)</w:t>
+        <w:t xml:space="preserve">(que quede igual de bonito que </w:t>
+      </w:r>
+      <w:proofErr w:type="spellStart"/>
+      <w:r>
+        <w:rPr>
+          <w:rFonts w:ascii="Courier New" w:eastAsia="Times New Roman" w:hAnsi="Courier New" w:cs="Courier New"/>
+          <w:sz w:val="20"/>
+          <w:szCs w:val="20"/>
+          <w:lang w:eastAsia="es-CL"/>
+        </w:rPr>
+        <w:t>seedCatalogos.ts</w:t>
+      </w:r>
+      <w:proofErr w:type="spellEnd"/>
+      <w:r>
+        <w:rPr>
+          <w:rFonts w:ascii="Courier New" w:eastAsia="Times New Roman" w:hAnsi="Courier New" w:cs="Courier New"/>
+          <w:sz w:val="20"/>
+          <w:szCs w:val="20"/>
+          <w:lang w:eastAsia="es-CL"/>
+        </w:rPr>
+        <w:t>)</w:t>
+      </w:r>
+    </w:p>
+    <w:p>
+      <w:pPr>
+        <w:numPr>
+          <w:ilvl w:val="1"/>
+          <w:numId w:val="13"/>
+        </w:numPr>
+        <w:spacing w:before="100" w:beforeAutospacing="1" w:after="100" w:afterAutospacing="1" w:line="240" w:lineRule="auto"/>
+        <w:rPr>
+          <w:rFonts w:ascii="Times New Roman" w:eastAsia="Times New Roman" w:hAnsi="Times New Roman" w:cs="Times New Roman"/>
+          <w:sz w:val="24"/>
+          <w:szCs w:val="24"/>
+          <w:lang w:eastAsia="es-CL"/>
+        </w:rPr>
+      </w:pPr>
+      <w:r>
+        <w:rPr>
+          <w:rFonts w:ascii="Times New Roman" w:eastAsia="Times New Roman" w:hAnsi="Times New Roman" w:cs="Times New Roman"/>
+          <w:sz w:val="24"/>
+          <w:szCs w:val="24"/>
+        </w:rPr>
+        <w:object w:dxaOrig="225" w:dyaOrig="225">
+          <v:shape id="_x0000_i1512" type="#_x0000_t75" style="width:20.1pt;height:17.6pt" o:ole="">
+            <v:imagedata r:id="rId13" o:title=""/>
+          </v:shape>
+          <w:control r:id="rId116" w:name="DefaultOcxName1071" w:shapeid="_x0000_i1512"/>
+        </w:object>
+      </w:r>
+      <w:r>
+        <w:rPr>
+          <w:rFonts w:ascii="Times New Roman" w:eastAsia="Times New Roman" w:hAnsi="Times New Roman" w:cs="Times New Roman"/>
+          <w:sz w:val="24"/>
+          <w:szCs w:val="24"/>
+          <w:lang w:eastAsia="es-CL"/>
+        </w:rPr>
+        <w:t>colocar todos los datos de los cargos municipales (soporte, asistente social, etc)</w:t>
       </w:r>
       <w:bookmarkStart w:id="0" w:name="_GoBack"/>
       <w:bookmarkEnd w:id="0"/>
@@ -6574,7 +6631,7 @@
           <v:shape id="_x0000_i1494" type="#_x0000_t75" style="width:20.1pt;height:17.6pt" o:ole="">
             <v:imagedata r:id="rId13" o:title=""/>
           </v:shape>
-          <w:control r:id="rId116" w:name="DefaultOcxName108" w:shapeid="_x0000_i1494"/>
+          <w:control r:id="rId117" w:name="DefaultOcxName108" w:shapeid="_x0000_i1494"/>
         </w:object>
       </w:r>
       <w:r>
@@ -6607,11 +6664,12 @@
           <w:sz w:val="24"/>
           <w:szCs w:val="24"/>
         </w:rPr>
+        <w:lastRenderedPageBreak/>
         <w:object w:dxaOrig="225" w:dyaOrig="225">
           <v:shape id="_x0000_i1498" type="#_x0000_t75" style="width:20.1pt;height:17.6pt" o:ole="">
             <v:imagedata r:id="rId13" o:title=""/>
           </v:shape>
-          <w:control r:id="rId117" w:name="DefaultOcxName109" w:shapeid="_x0000_i1498"/>
+          <w:control r:id="rId118" w:name="DefaultOcxName109" w:shapeid="_x0000_i1498"/>
         </w:object>
       </w:r>
       <w:r>
@@ -6688,7 +6746,7 @@
           <v:shape id="_x0000_i1501" type="#_x0000_t75" style="width:20.1pt;height:17.6pt" o:ole="">
             <v:imagedata r:id="rId13" o:title=""/>
           </v:shape>
-          <w:control r:id="rId118" w:name="DefaultOcxName110" w:shapeid="_x0000_i1501"/>
+          <w:control r:id="rId119" w:name="DefaultOcxName110" w:shapeid="_x0000_i1501"/>
         </w:object>
       </w:r>
       <w:r>
@@ -6721,12 +6779,11 @@
           <w:sz w:val="24"/>
           <w:szCs w:val="24"/>
         </w:rPr>
-        <w:lastRenderedPageBreak/>
         <w:object w:dxaOrig="225" w:dyaOrig="225">
           <v:shape id="_x0000_i1504" type="#_x0000_t75" style="width:20.1pt;height:17.6pt" o:ole="">
             <v:imagedata r:id="rId13" o:title=""/>
           </v:shape>
-          <w:control r:id="rId119" w:name="DefaultOcxName111" w:shapeid="_x0000_i1504"/>
+          <w:control r:id="rId120" w:name="DefaultOcxName111" w:shapeid="_x0000_i1504"/>
         </w:object>
       </w:r>
       <w:r>
@@ -6763,7 +6820,7 @@
           <v:shape id="_x0000_i1507" type="#_x0000_t75" style="width:20.1pt;height:17.6pt" o:ole="">
             <v:imagedata r:id="rId13" o:title=""/>
           </v:shape>
-          <w:control r:id="rId120" w:name="DefaultOcxName112" w:shapeid="_x0000_i1507"/>
+          <w:control r:id="rId121" w:name="DefaultOcxName112" w:shapeid="_x0000_i1507"/>
         </w:object>
       </w:r>
       <w:proofErr w:type="spellStart"/>
@@ -9324,7 +9381,7 @@
   <w:style w:type="paragraph" w:default="1" w:styleId="Normal">
     <w:name w:val="Normal"/>
     <w:qFormat/>
-    <w:rsid w:val="001073CC"/>
+    <w:rsid w:val="00C975C1"/>
   </w:style>
   <w:style w:type="paragraph" w:styleId="Ttulo2">
     <w:name w:val="heading 2"/>
@@ -9536,6 +9593,10 @@
 </file>
 
 <file path=word/activeX/activeX114.xml><?xml version="1.0" encoding="utf-8"?>
+<ax:ocx xmlns:ax="http://schemas.microsoft.com/office/2006/activeX" xmlns:r="http://schemas.openxmlformats.org/officeDocument/2006/relationships" ax:classid="{5512D116-5CC6-11CF-8D67-00AA00BDCE1D}" ax:persistence="persistStream" r:id="rId1"/>
+</file>
+
+<file path=word/activeX/activeX115.xml><?xml version="1.0" encoding="utf-8"?>
 <ax:ocx xmlns:ax="http://schemas.microsoft.com/office/2006/activeX" xmlns:r="http://schemas.openxmlformats.org/officeDocument/2006/relationships" ax:classid="{5512D116-5CC6-11CF-8D67-00AA00BDCE1D}" ax:persistence="persistStream" r:id="rId1"/>
 </file>
 

</xml_diff>

<commit_message>
Creado el registro con forms
Se registran los activos desde la página web.

Falta colocar la vista de los activos y reemplazar los ejemplos hardcodeados que salen.
Falta mejorar detalles de autorrellenado.
Falta mover el aviso de ip asignada (está al final del proceso de registro, debería salir el aviso a penas terminas de escribir la ip)
</commit_message>
<xml_diff>
--- a/docs/To do list.docx
+++ b/docs/To do list.docx
@@ -47,7 +47,7 @@
           <w:sz w:val="24"/>
           <w:szCs w:val="24"/>
         </w:rPr>
-        <w:object w:dxaOrig="225" w:dyaOrig="225">
+        <w:object w:dxaOrig="405" w:dyaOrig="345">
           <v:shapetype id="_x0000_t75" coordsize="21600,21600" o:spt="75" o:preferrelative="t" path="m@4@5l@4@11@9@11@9@5xe" filled="f" stroked="f">
             <v:stroke joinstyle="miter"/>
             <v:formulas>
@@ -67,10 +67,10 @@
             <v:path o:extrusionok="f" gradientshapeok="t" o:connecttype="rect"/>
             <o:lock v:ext="edit" aspectratio="t"/>
           </v:shapetype>
-          <v:shape id="_x0000_i1161" type="#_x0000_t75" style="width:20.1pt;height:17.6pt" o:ole="">
+          <v:shape id="_x0000_i1163" type="#_x0000_t75" style="width:20.1pt;height:17.6pt" o:ole="">
             <v:imagedata r:id="rId5" o:title=""/>
           </v:shape>
-          <w:control r:id="rId6" w:name="DefaultOcxName" w:shapeid="_x0000_i1161"/>
+          <w:control r:id="rId6" w:name="DefaultOcxName" w:shapeid="_x0000_i1163"/>
         </w:object>
       </w:r>
       <w:r>
@@ -114,11 +114,11 @@
           <w:sz w:val="24"/>
           <w:szCs w:val="24"/>
         </w:rPr>
-        <w:object w:dxaOrig="225" w:dyaOrig="225">
-          <v:shape id="_x0000_i1164" type="#_x0000_t75" style="width:20.1pt;height:17.6pt" o:ole="">
+        <w:object w:dxaOrig="405" w:dyaOrig="345">
+          <v:shape id="_x0000_i1166" type="#_x0000_t75" style="width:20.1pt;height:17.6pt" o:ole="">
             <v:imagedata r:id="rId5" o:title=""/>
           </v:shape>
-          <w:control r:id="rId7" w:name="DefaultOcxName1" w:shapeid="_x0000_i1164"/>
+          <w:control r:id="rId7" w:name="DefaultOcxName1" w:shapeid="_x0000_i1166"/>
         </w:object>
       </w:r>
       <w:r>
@@ -171,11 +171,11 @@
           <w:sz w:val="24"/>
           <w:szCs w:val="24"/>
         </w:rPr>
-        <w:object w:dxaOrig="225" w:dyaOrig="225">
-          <v:shape id="_x0000_i1167" type="#_x0000_t75" style="width:20.1pt;height:17.6pt" o:ole="">
+        <w:object w:dxaOrig="405" w:dyaOrig="345">
+          <v:shape id="_x0000_i1169" type="#_x0000_t75" style="width:20.1pt;height:17.6pt" o:ole="">
             <v:imagedata r:id="rId5" o:title=""/>
           </v:shape>
-          <w:control r:id="rId8" w:name="DefaultOcxName2" w:shapeid="_x0000_i1167"/>
+          <w:control r:id="rId8" w:name="DefaultOcxName2" w:shapeid="_x0000_i1169"/>
         </w:object>
       </w:r>
       <w:r>
@@ -228,11 +228,11 @@
           <w:sz w:val="24"/>
           <w:szCs w:val="24"/>
         </w:rPr>
-        <w:object w:dxaOrig="225" w:dyaOrig="225">
-          <v:shape id="_x0000_i1170" type="#_x0000_t75" style="width:20.1pt;height:17.6pt" o:ole="">
+        <w:object w:dxaOrig="405" w:dyaOrig="345">
+          <v:shape id="_x0000_i1172" type="#_x0000_t75" style="width:20.1pt;height:17.6pt" o:ole="">
             <v:imagedata r:id="rId5" o:title=""/>
           </v:shape>
-          <w:control r:id="rId9" w:name="DefaultOcxName3" w:shapeid="_x0000_i1170"/>
+          <w:control r:id="rId9" w:name="DefaultOcxName3" w:shapeid="_x0000_i1172"/>
         </w:object>
       </w:r>
       <w:proofErr w:type="spellStart"/>
@@ -285,11 +285,11 @@
           <w:sz w:val="24"/>
           <w:szCs w:val="24"/>
         </w:rPr>
-        <w:object w:dxaOrig="225" w:dyaOrig="225">
-          <v:shape id="_x0000_i1173" type="#_x0000_t75" style="width:20.1pt;height:17.6pt" o:ole="">
+        <w:object w:dxaOrig="405" w:dyaOrig="345">
+          <v:shape id="_x0000_i1175" type="#_x0000_t75" style="width:20.1pt;height:17.6pt" o:ole="">
             <v:imagedata r:id="rId5" o:title=""/>
           </v:shape>
-          <w:control r:id="rId10" w:name="DefaultOcxName4" w:shapeid="_x0000_i1173"/>
+          <w:control r:id="rId10" w:name="DefaultOcxName4" w:shapeid="_x0000_i1175"/>
         </w:object>
       </w:r>
       <w:proofErr w:type="gramStart"/>
@@ -344,11 +344,11 @@
           <w:sz w:val="24"/>
           <w:szCs w:val="24"/>
         </w:rPr>
-        <w:object w:dxaOrig="225" w:dyaOrig="225">
-          <v:shape id="_x0000_i1176" type="#_x0000_t75" style="width:20.1pt;height:17.6pt" o:ole="">
+        <w:object w:dxaOrig="405" w:dyaOrig="345">
+          <v:shape id="_x0000_i1178" type="#_x0000_t75" style="width:20.1pt;height:17.6pt" o:ole="">
             <v:imagedata r:id="rId5" o:title=""/>
           </v:shape>
-          <w:control r:id="rId11" w:name="DefaultOcxName5" w:shapeid="_x0000_i1176"/>
+          <w:control r:id="rId11" w:name="DefaultOcxName5" w:shapeid="_x0000_i1178"/>
         </w:object>
       </w:r>
       <w:r>
@@ -452,11 +452,11 @@
           <w:sz w:val="24"/>
           <w:szCs w:val="24"/>
         </w:rPr>
-        <w:object w:dxaOrig="225" w:dyaOrig="225">
-          <v:shape id="_x0000_i1179" type="#_x0000_t75" style="width:20.1pt;height:17.6pt" o:ole="">
+        <w:object w:dxaOrig="405" w:dyaOrig="345">
+          <v:shape id="_x0000_i1181" type="#_x0000_t75" style="width:20.1pt;height:17.6pt" o:ole="">
             <v:imagedata r:id="rId5" o:title=""/>
           </v:shape>
-          <w:control r:id="rId12" w:name="DefaultOcxName6" w:shapeid="_x0000_i1179"/>
+          <w:control r:id="rId12" w:name="DefaultOcxName6" w:shapeid="_x0000_i1181"/>
         </w:object>
       </w:r>
       <w:proofErr w:type="gramStart"/>
@@ -520,11 +520,11 @@
           <w:sz w:val="24"/>
           <w:szCs w:val="24"/>
         </w:rPr>
-        <w:object w:dxaOrig="225" w:dyaOrig="225">
-          <v:shape id="_x0000_i1182" type="#_x0000_t75" style="width:20.1pt;height:17.6pt" o:ole="">
+        <w:object w:dxaOrig="405" w:dyaOrig="345">
+          <v:shape id="_x0000_i1184" type="#_x0000_t75" style="width:20.1pt;height:17.6pt" o:ole="">
             <v:imagedata r:id="rId13" o:title=""/>
           </v:shape>
-          <w:control r:id="rId14" w:name="DefaultOcxName7" w:shapeid="_x0000_i1182"/>
+          <w:control r:id="rId14" w:name="DefaultOcxName7" w:shapeid="_x0000_i1184"/>
         </w:object>
       </w:r>
       <w:r>
@@ -557,11 +557,11 @@
           <w:sz w:val="24"/>
           <w:szCs w:val="24"/>
         </w:rPr>
-        <w:object w:dxaOrig="225" w:dyaOrig="225">
-          <v:shape id="_x0000_i1185" type="#_x0000_t75" style="width:20.1pt;height:17.6pt" o:ole="">
+        <w:object w:dxaOrig="405" w:dyaOrig="345">
+          <v:shape id="_x0000_i1187" type="#_x0000_t75" style="width:20.1pt;height:17.6pt" o:ole="">
             <v:imagedata r:id="rId5" o:title=""/>
           </v:shape>
-          <w:control r:id="rId15" w:name="DefaultOcxName8" w:shapeid="_x0000_i1185"/>
+          <w:control r:id="rId15" w:name="DefaultOcxName8" w:shapeid="_x0000_i1187"/>
         </w:object>
       </w:r>
       <w:r>
@@ -634,11 +634,11 @@
           <w:sz w:val="24"/>
           <w:szCs w:val="24"/>
         </w:rPr>
-        <w:object w:dxaOrig="225" w:dyaOrig="225">
-          <v:shape id="_x0000_i1188" type="#_x0000_t75" style="width:20.1pt;height:17.6pt" o:ole="">
+        <w:object w:dxaOrig="405" w:dyaOrig="345">
+          <v:shape id="_x0000_i1190" type="#_x0000_t75" style="width:20.1pt;height:17.6pt" o:ole="">
             <v:imagedata r:id="rId5" o:title=""/>
           </v:shape>
-          <w:control r:id="rId16" w:name="DefaultOcxName9" w:shapeid="_x0000_i1188"/>
+          <w:control r:id="rId16" w:name="DefaultOcxName9" w:shapeid="_x0000_i1190"/>
         </w:object>
       </w:r>
       <w:r>
@@ -671,11 +671,11 @@
           <w:sz w:val="24"/>
           <w:szCs w:val="24"/>
         </w:rPr>
-        <w:object w:dxaOrig="225" w:dyaOrig="225">
-          <v:shape id="_x0000_i1191" type="#_x0000_t75" style="width:20.1pt;height:17.6pt" o:ole="">
+        <w:object w:dxaOrig="405" w:dyaOrig="345">
+          <v:shape id="_x0000_i1193" type="#_x0000_t75" style="width:20.1pt;height:17.6pt" o:ole="">
             <v:imagedata r:id="rId5" o:title=""/>
           </v:shape>
-          <w:control r:id="rId17" w:name="DefaultOcxName10" w:shapeid="_x0000_i1191"/>
+          <w:control r:id="rId17" w:name="DefaultOcxName10" w:shapeid="_x0000_i1193"/>
         </w:object>
       </w:r>
       <w:r>
@@ -755,11 +755,11 @@
           <w:sz w:val="24"/>
           <w:szCs w:val="24"/>
         </w:rPr>
-        <w:object w:dxaOrig="225" w:dyaOrig="225">
-          <v:shape id="_x0000_i1194" type="#_x0000_t75" style="width:20.1pt;height:17.6pt" o:ole="">
+        <w:object w:dxaOrig="405" w:dyaOrig="345">
+          <v:shape id="_x0000_i1196" type="#_x0000_t75" style="width:20.1pt;height:17.6pt" o:ole="">
             <v:imagedata r:id="rId13" o:title=""/>
           </v:shape>
-          <w:control r:id="rId18" w:name="DefaultOcxName11" w:shapeid="_x0000_i1194"/>
+          <w:control r:id="rId18" w:name="DefaultOcxName11" w:shapeid="_x0000_i1196"/>
         </w:object>
       </w:r>
       <w:r>
@@ -805,11 +805,11 @@
           <w:sz w:val="24"/>
           <w:szCs w:val="24"/>
         </w:rPr>
-        <w:object w:dxaOrig="225" w:dyaOrig="225">
-          <v:shape id="_x0000_i1198" type="#_x0000_t75" style="width:20.1pt;height:17.6pt" o:ole="">
+        <w:object w:dxaOrig="405" w:dyaOrig="345">
+          <v:shape id="_x0000_i1200" type="#_x0000_t75" style="width:20.1pt;height:17.6pt" o:ole="">
             <v:imagedata r:id="rId5" o:title=""/>
           </v:shape>
-          <w:control r:id="rId19" w:name="DefaultOcxName12" w:shapeid="_x0000_i1198"/>
+          <w:control r:id="rId19" w:name="DefaultOcxName12" w:shapeid="_x0000_i1200"/>
         </w:object>
       </w:r>
       <w:proofErr w:type="gramStart"/>
@@ -924,11 +924,11 @@
           <w:sz w:val="24"/>
           <w:szCs w:val="24"/>
         </w:rPr>
-        <w:object w:dxaOrig="225" w:dyaOrig="225">
-          <v:shape id="_x0000_i1201" type="#_x0000_t75" style="width:20.1pt;height:17.6pt" o:ole="">
+        <w:object w:dxaOrig="405" w:dyaOrig="345">
+          <v:shape id="_x0000_i1203" type="#_x0000_t75" style="width:20.1pt;height:17.6pt" o:ole="">
             <v:imagedata r:id="rId5" o:title=""/>
           </v:shape>
-          <w:control r:id="rId20" w:name="DefaultOcxName13" w:shapeid="_x0000_i1201"/>
+          <w:control r:id="rId20" w:name="DefaultOcxName13" w:shapeid="_x0000_i1203"/>
         </w:object>
       </w:r>
       <w:r>
@@ -1030,11 +1030,11 @@
           <w:sz w:val="24"/>
           <w:szCs w:val="24"/>
         </w:rPr>
-        <w:object w:dxaOrig="225" w:dyaOrig="225">
-          <v:shape id="_x0000_i1204" type="#_x0000_t75" style="width:20.1pt;height:17.6pt" o:ole="">
+        <w:object w:dxaOrig="405" w:dyaOrig="345">
+          <v:shape id="_x0000_i1206" type="#_x0000_t75" style="width:20.1pt;height:17.6pt" o:ole="">
             <v:imagedata r:id="rId5" o:title=""/>
           </v:shape>
-          <w:control r:id="rId21" w:name="DefaultOcxName14" w:shapeid="_x0000_i1204"/>
+          <w:control r:id="rId21" w:name="DefaultOcxName14" w:shapeid="_x0000_i1206"/>
         </w:object>
       </w:r>
       <w:r>
@@ -1127,11 +1127,11 @@
           <w:sz w:val="24"/>
           <w:szCs w:val="24"/>
         </w:rPr>
-        <w:object w:dxaOrig="225" w:dyaOrig="225">
-          <v:shape id="_x0000_i1207" type="#_x0000_t75" style="width:20.1pt;height:17.6pt" o:ole="">
+        <w:object w:dxaOrig="405" w:dyaOrig="345">
+          <v:shape id="_x0000_i1209" type="#_x0000_t75" style="width:20.1pt;height:17.6pt" o:ole="">
             <v:imagedata r:id="rId5" o:title=""/>
           </v:shape>
-          <w:control r:id="rId22" w:name="DefaultOcxName15" w:shapeid="_x0000_i1207"/>
+          <w:control r:id="rId22" w:name="DefaultOcxName15" w:shapeid="_x0000_i1209"/>
         </w:object>
       </w:r>
       <w:r>
@@ -1175,11 +1175,11 @@
           <w:sz w:val="24"/>
           <w:szCs w:val="24"/>
         </w:rPr>
-        <w:object w:dxaOrig="225" w:dyaOrig="225">
-          <v:shape id="_x0000_i1210" type="#_x0000_t75" style="width:20.1pt;height:17.6pt" o:ole="">
+        <w:object w:dxaOrig="405" w:dyaOrig="345">
+          <v:shape id="_x0000_i1212" type="#_x0000_t75" style="width:20.1pt;height:17.6pt" o:ole="">
             <v:imagedata r:id="rId5" o:title=""/>
           </v:shape>
-          <w:control r:id="rId23" w:name="DefaultOcxName16" w:shapeid="_x0000_i1210"/>
+          <w:control r:id="rId23" w:name="DefaultOcxName16" w:shapeid="_x0000_i1212"/>
         </w:object>
       </w:r>
       <w:r>
@@ -1223,11 +1223,11 @@
           <w:sz w:val="24"/>
           <w:szCs w:val="24"/>
         </w:rPr>
-        <w:object w:dxaOrig="225" w:dyaOrig="225">
-          <v:shape id="_x0000_i1213" type="#_x0000_t75" style="width:20.1pt;height:17.6pt" o:ole="">
+        <w:object w:dxaOrig="405" w:dyaOrig="345">
+          <v:shape id="_x0000_i1215" type="#_x0000_t75" style="width:20.1pt;height:17.6pt" o:ole="">
             <v:imagedata r:id="rId5" o:title=""/>
           </v:shape>
-          <w:control r:id="rId24" w:name="DefaultOcxName17" w:shapeid="_x0000_i1213"/>
+          <w:control r:id="rId24" w:name="DefaultOcxName17" w:shapeid="_x0000_i1215"/>
         </w:object>
       </w:r>
       <w:r>
@@ -1291,11 +1291,11 @@
           <w:sz w:val="24"/>
           <w:szCs w:val="24"/>
         </w:rPr>
-        <w:object w:dxaOrig="225" w:dyaOrig="225">
-          <v:shape id="_x0000_i1216" type="#_x0000_t75" style="width:20.1pt;height:17.6pt" o:ole="">
+        <w:object w:dxaOrig="405" w:dyaOrig="345">
+          <v:shape id="_x0000_i1218" type="#_x0000_t75" style="width:20.1pt;height:17.6pt" o:ole="">
             <v:imagedata r:id="rId5" o:title=""/>
           </v:shape>
-          <w:control r:id="rId25" w:name="DefaultOcxName18" w:shapeid="_x0000_i1216"/>
+          <w:control r:id="rId25" w:name="DefaultOcxName18" w:shapeid="_x0000_i1218"/>
         </w:object>
       </w:r>
       <w:r>
@@ -1339,11 +1339,11 @@
           <w:sz w:val="24"/>
           <w:szCs w:val="24"/>
         </w:rPr>
-        <w:object w:dxaOrig="225" w:dyaOrig="225">
-          <v:shape id="_x0000_i1219" type="#_x0000_t75" style="width:20.1pt;height:17.6pt" o:ole="">
+        <w:object w:dxaOrig="405" w:dyaOrig="345">
+          <v:shape id="_x0000_i1221" type="#_x0000_t75" style="width:20.1pt;height:17.6pt" o:ole="">
             <v:imagedata r:id="rId5" o:title=""/>
           </v:shape>
-          <w:control r:id="rId26" w:name="DefaultOcxName19" w:shapeid="_x0000_i1219"/>
+          <w:control r:id="rId26" w:name="DefaultOcxName19" w:shapeid="_x0000_i1221"/>
         </w:object>
       </w:r>
       <w:proofErr w:type="spellStart"/>
@@ -1407,11 +1407,11 @@
           <w:sz w:val="24"/>
           <w:szCs w:val="24"/>
         </w:rPr>
-        <w:object w:dxaOrig="225" w:dyaOrig="225">
-          <v:shape id="_x0000_i1222" type="#_x0000_t75" style="width:20.1pt;height:17.6pt" o:ole="">
+        <w:object w:dxaOrig="405" w:dyaOrig="345">
+          <v:shape id="_x0000_i1224" type="#_x0000_t75" style="width:20.1pt;height:17.6pt" o:ole="">
             <v:imagedata r:id="rId5" o:title=""/>
           </v:shape>
-          <w:control r:id="rId27" w:name="DefaultOcxName20" w:shapeid="_x0000_i1222"/>
+          <w:control r:id="rId27" w:name="DefaultOcxName20" w:shapeid="_x0000_i1224"/>
         </w:object>
       </w:r>
       <w:proofErr w:type="spellStart"/>
@@ -1493,11 +1493,11 @@
           <w:sz w:val="24"/>
           <w:szCs w:val="24"/>
         </w:rPr>
-        <w:object w:dxaOrig="225" w:dyaOrig="225">
-          <v:shape id="_x0000_i1225" type="#_x0000_t75" style="width:20.1pt;height:17.6pt" o:ole="">
+        <w:object w:dxaOrig="405" w:dyaOrig="345">
+          <v:shape id="_x0000_i1227" type="#_x0000_t75" style="width:20.1pt;height:17.6pt" o:ole="">
             <v:imagedata r:id="rId5" o:title=""/>
           </v:shape>
-          <w:control r:id="rId28" w:name="DefaultOcxName21" w:shapeid="_x0000_i1225"/>
+          <w:control r:id="rId28" w:name="DefaultOcxName21" w:shapeid="_x0000_i1227"/>
         </w:object>
       </w:r>
       <w:proofErr w:type="spellStart"/>
@@ -1541,11 +1541,11 @@
           <w:sz w:val="24"/>
           <w:szCs w:val="24"/>
         </w:rPr>
-        <w:object w:dxaOrig="225" w:dyaOrig="225">
-          <v:shape id="_x0000_i1228" type="#_x0000_t75" style="width:20.1pt;height:17.6pt" o:ole="">
+        <w:object w:dxaOrig="405" w:dyaOrig="345">
+          <v:shape id="_x0000_i1230" type="#_x0000_t75" style="width:20.1pt;height:17.6pt" o:ole="">
             <v:imagedata r:id="rId5" o:title=""/>
           </v:shape>
-          <w:control r:id="rId29" w:name="DefaultOcxName22" w:shapeid="_x0000_i1228"/>
+          <w:control r:id="rId29" w:name="DefaultOcxName22" w:shapeid="_x0000_i1230"/>
         </w:object>
       </w:r>
       <w:proofErr w:type="spellStart"/>
@@ -1589,11 +1589,11 @@
           <w:sz w:val="24"/>
           <w:szCs w:val="24"/>
         </w:rPr>
-        <w:object w:dxaOrig="225" w:dyaOrig="225">
-          <v:shape id="_x0000_i1231" type="#_x0000_t75" style="width:20.1pt;height:17.6pt" o:ole="">
+        <w:object w:dxaOrig="405" w:dyaOrig="345">
+          <v:shape id="_x0000_i1233" type="#_x0000_t75" style="width:20.1pt;height:17.6pt" o:ole="">
             <v:imagedata r:id="rId5" o:title=""/>
           </v:shape>
-          <w:control r:id="rId30" w:name="DefaultOcxName23" w:shapeid="_x0000_i1231"/>
+          <w:control r:id="rId30" w:name="DefaultOcxName23" w:shapeid="_x0000_i1233"/>
         </w:object>
       </w:r>
       <w:proofErr w:type="spellStart"/>
@@ -1637,11 +1637,11 @@
           <w:sz w:val="24"/>
           <w:szCs w:val="24"/>
         </w:rPr>
-        <w:object w:dxaOrig="225" w:dyaOrig="225">
-          <v:shape id="_x0000_i1234" type="#_x0000_t75" style="width:20.1pt;height:17.6pt" o:ole="">
+        <w:object w:dxaOrig="405" w:dyaOrig="345">
+          <v:shape id="_x0000_i1236" type="#_x0000_t75" style="width:20.1pt;height:17.6pt" o:ole="">
             <v:imagedata r:id="rId5" o:title=""/>
           </v:shape>
-          <w:control r:id="rId31" w:name="DefaultOcxName24" w:shapeid="_x0000_i1234"/>
+          <w:control r:id="rId31" w:name="DefaultOcxName24" w:shapeid="_x0000_i1236"/>
         </w:object>
       </w:r>
       <w:r>
@@ -1674,11 +1674,11 @@
           <w:sz w:val="24"/>
           <w:szCs w:val="24"/>
         </w:rPr>
-        <w:object w:dxaOrig="225" w:dyaOrig="225">
-          <v:shape id="_x0000_i1237" type="#_x0000_t75" style="width:20.1pt;height:17.6pt" o:ole="">
+        <w:object w:dxaOrig="405" w:dyaOrig="345">
+          <v:shape id="_x0000_i1239" type="#_x0000_t75" style="width:20.1pt;height:17.6pt" o:ole="">
             <v:imagedata r:id="rId13" o:title=""/>
           </v:shape>
-          <w:control r:id="rId32" w:name="DefaultOcxName25" w:shapeid="_x0000_i1237"/>
+          <w:control r:id="rId32" w:name="DefaultOcxName25" w:shapeid="_x0000_i1239"/>
         </w:object>
       </w:r>
       <w:r>
@@ -1732,11 +1732,11 @@
           <w:szCs w:val="24"/>
         </w:rPr>
         <w:lastRenderedPageBreak/>
-        <w:object w:dxaOrig="225" w:dyaOrig="225">
-          <v:shape id="_x0000_i1240" type="#_x0000_t75" style="width:20.1pt;height:17.6pt" o:ole="">
+        <w:object w:dxaOrig="405" w:dyaOrig="345">
+          <v:shape id="_x0000_i1242" type="#_x0000_t75" style="width:20.1pt;height:17.6pt" o:ole="">
             <v:imagedata r:id="rId13" o:title=""/>
           </v:shape>
-          <w:control r:id="rId33" w:name="DefaultOcxName26" w:shapeid="_x0000_i1240"/>
+          <w:control r:id="rId33" w:name="DefaultOcxName26" w:shapeid="_x0000_i1242"/>
         </w:object>
       </w:r>
       <w:r>
@@ -1807,11 +1807,11 @@
           <w:sz w:val="24"/>
           <w:szCs w:val="24"/>
         </w:rPr>
-        <w:object w:dxaOrig="225" w:dyaOrig="225">
-          <v:shape id="_x0000_i1243" type="#_x0000_t75" style="width:20.1pt;height:17.6pt" o:ole="">
+        <w:object w:dxaOrig="405" w:dyaOrig="345">
+          <v:shape id="_x0000_i1245" type="#_x0000_t75" style="width:20.1pt;height:17.6pt" o:ole="">
             <v:imagedata r:id="rId13" o:title=""/>
           </v:shape>
-          <w:control r:id="rId34" w:name="DefaultOcxName27" w:shapeid="_x0000_i1243"/>
+          <w:control r:id="rId34" w:name="DefaultOcxName27" w:shapeid="_x0000_i1245"/>
         </w:object>
       </w:r>
       <w:r>
@@ -2019,11 +2019,11 @@
           <w:sz w:val="24"/>
           <w:szCs w:val="24"/>
         </w:rPr>
-        <w:object w:dxaOrig="225" w:dyaOrig="225">
-          <v:shape id="_x0000_i1246" type="#_x0000_t75" style="width:20.1pt;height:17.6pt" o:ole="">
+        <w:object w:dxaOrig="405" w:dyaOrig="345">
+          <v:shape id="_x0000_i1248" type="#_x0000_t75" style="width:20.1pt;height:17.6pt" o:ole="">
             <v:imagedata r:id="rId13" o:title=""/>
           </v:shape>
-          <w:control r:id="rId35" w:name="DefaultOcxName28" w:shapeid="_x0000_i1246"/>
+          <w:control r:id="rId35" w:name="DefaultOcxName28" w:shapeid="_x0000_i1248"/>
         </w:object>
       </w:r>
       <w:proofErr w:type="spellStart"/>
@@ -2078,11 +2078,11 @@
           <w:sz w:val="24"/>
           <w:szCs w:val="24"/>
         </w:rPr>
-        <w:object w:dxaOrig="225" w:dyaOrig="225">
-          <v:shape id="_x0000_i1250" type="#_x0000_t75" style="width:20.1pt;height:17.6pt" o:ole="">
+        <w:object w:dxaOrig="405" w:dyaOrig="345">
+          <v:shape id="_x0000_i1252" type="#_x0000_t75" style="width:20.1pt;height:17.6pt" o:ole="">
             <v:imagedata r:id="rId13" o:title=""/>
           </v:shape>
-          <w:control r:id="rId36" w:name="DefaultOcxName29" w:shapeid="_x0000_i1250"/>
+          <w:control r:id="rId36" w:name="DefaultOcxName29" w:shapeid="_x0000_i1252"/>
         </w:object>
       </w:r>
       <w:r>
@@ -2175,11 +2175,11 @@
           <w:sz w:val="24"/>
           <w:szCs w:val="24"/>
         </w:rPr>
-        <w:object w:dxaOrig="225" w:dyaOrig="225">
-          <v:shape id="_x0000_i1253" type="#_x0000_t75" style="width:20.1pt;height:17.6pt" o:ole="">
+        <w:object w:dxaOrig="405" w:dyaOrig="345">
+          <v:shape id="_x0000_i1255" type="#_x0000_t75" style="width:20.1pt;height:17.6pt" o:ole="">
             <v:imagedata r:id="rId13" o:title=""/>
           </v:shape>
-          <w:control r:id="rId37" w:name="DefaultOcxName30" w:shapeid="_x0000_i1253"/>
+          <w:control r:id="rId37" w:name="DefaultOcxName30" w:shapeid="_x0000_i1255"/>
         </w:object>
       </w:r>
       <w:proofErr w:type="spellStart"/>
@@ -2301,11 +2301,11 @@
           <w:sz w:val="24"/>
           <w:szCs w:val="24"/>
         </w:rPr>
-        <w:object w:dxaOrig="225" w:dyaOrig="225">
-          <v:shape id="_x0000_i1256" type="#_x0000_t75" style="width:20.1pt;height:17.6pt" o:ole="">
+        <w:object w:dxaOrig="405" w:dyaOrig="345">
+          <v:shape id="_x0000_i1258" type="#_x0000_t75" style="width:20.1pt;height:17.6pt" o:ole="">
             <v:imagedata r:id="rId13" o:title=""/>
           </v:shape>
-          <w:control r:id="rId38" w:name="DefaultOcxName31" w:shapeid="_x0000_i1256"/>
+          <w:control r:id="rId38" w:name="DefaultOcxName31" w:shapeid="_x0000_i1258"/>
         </w:object>
       </w:r>
       <w:r>
@@ -2338,11 +2338,11 @@
           <w:sz w:val="24"/>
           <w:szCs w:val="24"/>
         </w:rPr>
-        <w:object w:dxaOrig="225" w:dyaOrig="225">
-          <v:shape id="_x0000_i1259" type="#_x0000_t75" style="width:20.1pt;height:17.6pt" o:ole="">
+        <w:object w:dxaOrig="405" w:dyaOrig="345">
+          <v:shape id="_x0000_i1261" type="#_x0000_t75" style="width:20.1pt;height:17.6pt" o:ole="">
             <v:imagedata r:id="rId13" o:title=""/>
           </v:shape>
-          <w:control r:id="rId39" w:name="DefaultOcxName32" w:shapeid="_x0000_i1259"/>
+          <w:control r:id="rId39" w:name="DefaultOcxName32" w:shapeid="_x0000_i1261"/>
         </w:object>
       </w:r>
       <w:r>
@@ -2475,11 +2475,11 @@
           <w:sz w:val="24"/>
           <w:szCs w:val="24"/>
         </w:rPr>
-        <w:object w:dxaOrig="225" w:dyaOrig="225">
-          <v:shape id="_x0000_i1262" type="#_x0000_t75" style="width:20.1pt;height:17.6pt" o:ole="">
+        <w:object w:dxaOrig="405" w:dyaOrig="345">
+          <v:shape id="_x0000_i1264" type="#_x0000_t75" style="width:20.1pt;height:17.6pt" o:ole="">
             <v:imagedata r:id="rId13" o:title=""/>
           </v:shape>
-          <w:control r:id="rId40" w:name="DefaultOcxName33" w:shapeid="_x0000_i1262"/>
+          <w:control r:id="rId40" w:name="DefaultOcxName33" w:shapeid="_x0000_i1264"/>
         </w:object>
       </w:r>
       <w:r>
@@ -2572,11 +2572,11 @@
           <w:sz w:val="24"/>
           <w:szCs w:val="24"/>
         </w:rPr>
-        <w:object w:dxaOrig="225" w:dyaOrig="225">
-          <v:shape id="_x0000_i1265" type="#_x0000_t75" style="width:20.1pt;height:17.6pt" o:ole="">
+        <w:object w:dxaOrig="405" w:dyaOrig="345">
+          <v:shape id="_x0000_i1267" type="#_x0000_t75" style="width:20.1pt;height:17.6pt" o:ole="">
             <v:imagedata r:id="rId13" o:title=""/>
           </v:shape>
-          <w:control r:id="rId41" w:name="DefaultOcxName34" w:shapeid="_x0000_i1265"/>
+          <w:control r:id="rId41" w:name="DefaultOcxName34" w:shapeid="_x0000_i1267"/>
         </w:object>
       </w:r>
       <w:r>
@@ -2609,11 +2609,11 @@
           <w:sz w:val="24"/>
           <w:szCs w:val="24"/>
         </w:rPr>
-        <w:object w:dxaOrig="225" w:dyaOrig="225">
-          <v:shape id="_x0000_i1268" type="#_x0000_t75" style="width:20.1pt;height:17.6pt" o:ole="">
+        <w:object w:dxaOrig="405" w:dyaOrig="345">
+          <v:shape id="_x0000_i1270" type="#_x0000_t75" style="width:20.1pt;height:17.6pt" o:ole="">
             <v:imagedata r:id="rId13" o:title=""/>
           </v:shape>
-          <w:control r:id="rId42" w:name="DefaultOcxName35" w:shapeid="_x0000_i1268"/>
+          <w:control r:id="rId42" w:name="DefaultOcxName35" w:shapeid="_x0000_i1270"/>
         </w:object>
       </w:r>
       <w:r>
@@ -2657,11 +2657,11 @@
           <w:sz w:val="24"/>
           <w:szCs w:val="24"/>
         </w:rPr>
-        <w:object w:dxaOrig="225" w:dyaOrig="225">
-          <v:shape id="_x0000_i1271" type="#_x0000_t75" style="width:20.1pt;height:17.6pt" o:ole="">
+        <w:object w:dxaOrig="405" w:dyaOrig="345">
+          <v:shape id="_x0000_i1273" type="#_x0000_t75" style="width:20.1pt;height:17.6pt" o:ole="">
             <v:imagedata r:id="rId13" o:title=""/>
           </v:shape>
-          <w:control r:id="rId43" w:name="DefaultOcxName36" w:shapeid="_x0000_i1271"/>
+          <w:control r:id="rId43" w:name="DefaultOcxName36" w:shapeid="_x0000_i1273"/>
         </w:object>
       </w:r>
       <w:r>
@@ -2694,11 +2694,11 @@
           <w:sz w:val="24"/>
           <w:szCs w:val="24"/>
         </w:rPr>
-        <w:object w:dxaOrig="225" w:dyaOrig="225">
-          <v:shape id="_x0000_i1274" type="#_x0000_t75" style="width:20.1pt;height:17.6pt" o:ole="">
+        <w:object w:dxaOrig="405" w:dyaOrig="345">
+          <v:shape id="_x0000_i1276" type="#_x0000_t75" style="width:20.1pt;height:17.6pt" o:ole="">
             <v:imagedata r:id="rId13" o:title=""/>
           </v:shape>
-          <w:control r:id="rId44" w:name="DefaultOcxName37" w:shapeid="_x0000_i1274"/>
+          <w:control r:id="rId44" w:name="DefaultOcxName37" w:shapeid="_x0000_i1276"/>
         </w:object>
       </w:r>
       <w:r>
@@ -2731,11 +2731,11 @@
           <w:sz w:val="24"/>
           <w:szCs w:val="24"/>
         </w:rPr>
-        <w:object w:dxaOrig="225" w:dyaOrig="225">
-          <v:shape id="_x0000_i1277" type="#_x0000_t75" style="width:20.1pt;height:17.6pt" o:ole="">
+        <w:object w:dxaOrig="405" w:dyaOrig="345">
+          <v:shape id="_x0000_i1279" type="#_x0000_t75" style="width:20.1pt;height:17.6pt" o:ole="">
             <v:imagedata r:id="rId13" o:title=""/>
           </v:shape>
-          <w:control r:id="rId45" w:name="DefaultOcxName38" w:shapeid="_x0000_i1277"/>
+          <w:control r:id="rId45" w:name="DefaultOcxName38" w:shapeid="_x0000_i1279"/>
         </w:object>
       </w:r>
       <w:r>
@@ -2768,11 +2768,11 @@
           <w:sz w:val="24"/>
           <w:szCs w:val="24"/>
         </w:rPr>
-        <w:object w:dxaOrig="225" w:dyaOrig="225">
-          <v:shape id="_x0000_i1280" type="#_x0000_t75" style="width:20.1pt;height:17.6pt" o:ole="">
+        <w:object w:dxaOrig="405" w:dyaOrig="345">
+          <v:shape id="_x0000_i1282" type="#_x0000_t75" style="width:20.1pt;height:17.6pt" o:ole="">
             <v:imagedata r:id="rId13" o:title=""/>
           </v:shape>
-          <w:control r:id="rId46" w:name="DefaultOcxName39" w:shapeid="_x0000_i1280"/>
+          <w:control r:id="rId46" w:name="DefaultOcxName39" w:shapeid="_x0000_i1282"/>
         </w:object>
       </w:r>
       <w:r>
@@ -2805,11 +2805,11 @@
           <w:sz w:val="24"/>
           <w:szCs w:val="24"/>
         </w:rPr>
-        <w:object w:dxaOrig="225" w:dyaOrig="225">
-          <v:shape id="_x0000_i1283" type="#_x0000_t75" style="width:20.1pt;height:17.6pt" o:ole="">
+        <w:object w:dxaOrig="405" w:dyaOrig="345">
+          <v:shape id="_x0000_i1285" type="#_x0000_t75" style="width:20.1pt;height:17.6pt" o:ole="">
             <v:imagedata r:id="rId13" o:title=""/>
           </v:shape>
-          <w:control r:id="rId47" w:name="DefaultOcxName40" w:shapeid="_x0000_i1283"/>
+          <w:control r:id="rId47" w:name="DefaultOcxName40" w:shapeid="_x0000_i1285"/>
         </w:object>
       </w:r>
       <w:r>
@@ -2842,11 +2842,11 @@
           <w:sz w:val="24"/>
           <w:szCs w:val="24"/>
         </w:rPr>
-        <w:object w:dxaOrig="225" w:dyaOrig="225">
-          <v:shape id="_x0000_i1286" type="#_x0000_t75" style="width:20.1pt;height:17.6pt" o:ole="">
+        <w:object w:dxaOrig="405" w:dyaOrig="345">
+          <v:shape id="_x0000_i1288" type="#_x0000_t75" style="width:20.1pt;height:17.6pt" o:ole="">
             <v:imagedata r:id="rId13" o:title=""/>
           </v:shape>
-          <w:control r:id="rId48" w:name="DefaultOcxName41" w:shapeid="_x0000_i1286"/>
+          <w:control r:id="rId48" w:name="DefaultOcxName41" w:shapeid="_x0000_i1288"/>
         </w:object>
       </w:r>
       <w:r>
@@ -2879,11 +2879,11 @@
           <w:sz w:val="24"/>
           <w:szCs w:val="24"/>
         </w:rPr>
-        <w:object w:dxaOrig="225" w:dyaOrig="225">
-          <v:shape id="_x0000_i1289" type="#_x0000_t75" style="width:20.1pt;height:17.6pt" o:ole="">
+        <w:object w:dxaOrig="405" w:dyaOrig="345">
+          <v:shape id="_x0000_i1291" type="#_x0000_t75" style="width:20.1pt;height:17.6pt" o:ole="">
             <v:imagedata r:id="rId13" o:title=""/>
           </v:shape>
-          <w:control r:id="rId49" w:name="DefaultOcxName42" w:shapeid="_x0000_i1289"/>
+          <w:control r:id="rId49" w:name="DefaultOcxName42" w:shapeid="_x0000_i1291"/>
         </w:object>
       </w:r>
       <w:r>
@@ -3023,11 +3023,11 @@
           <w:sz w:val="24"/>
           <w:szCs w:val="24"/>
         </w:rPr>
-        <w:object w:dxaOrig="225" w:dyaOrig="225">
-          <v:shape id="_x0000_i1292" type="#_x0000_t75" style="width:20.1pt;height:17.6pt" o:ole="">
+        <w:object w:dxaOrig="405" w:dyaOrig="345">
+          <v:shape id="_x0000_i1294" type="#_x0000_t75" style="width:20.1pt;height:17.6pt" o:ole="">
             <v:imagedata r:id="rId13" o:title=""/>
           </v:shape>
-          <w:control r:id="rId50" w:name="DefaultOcxName43" w:shapeid="_x0000_i1292"/>
+          <w:control r:id="rId50" w:name="DefaultOcxName43" w:shapeid="_x0000_i1294"/>
         </w:object>
       </w:r>
       <w:proofErr w:type="spellStart"/>
@@ -3062,11 +3062,11 @@
           <w:sz w:val="24"/>
           <w:szCs w:val="24"/>
         </w:rPr>
-        <w:object w:dxaOrig="225" w:dyaOrig="225">
-          <v:shape id="_x0000_i1296" type="#_x0000_t75" style="width:20.1pt;height:17.6pt" o:ole="">
+        <w:object w:dxaOrig="405" w:dyaOrig="345">
+          <v:shape id="_x0000_i1298" type="#_x0000_t75" style="width:20.1pt;height:17.6pt" o:ole="">
             <v:imagedata r:id="rId13" o:title=""/>
           </v:shape>
-          <w:control r:id="rId51" w:name="DefaultOcxName44" w:shapeid="_x0000_i1296"/>
+          <w:control r:id="rId51" w:name="DefaultOcxName44" w:shapeid="_x0000_i1298"/>
         </w:object>
       </w:r>
       <w:r>
@@ -3099,11 +3099,11 @@
           <w:sz w:val="24"/>
           <w:szCs w:val="24"/>
         </w:rPr>
-        <w:object w:dxaOrig="225" w:dyaOrig="225">
-          <v:shape id="_x0000_i1299" type="#_x0000_t75" style="width:20.1pt;height:17.6pt" o:ole="">
+        <w:object w:dxaOrig="405" w:dyaOrig="345">
+          <v:shape id="_x0000_i1301" type="#_x0000_t75" style="width:20.1pt;height:17.6pt" o:ole="">
             <v:imagedata r:id="rId13" o:title=""/>
           </v:shape>
-          <w:control r:id="rId52" w:name="DefaultOcxName45" w:shapeid="_x0000_i1299"/>
+          <w:control r:id="rId52" w:name="DefaultOcxName45" w:shapeid="_x0000_i1301"/>
         </w:object>
       </w:r>
       <w:r>
@@ -3156,11 +3156,11 @@
           <w:sz w:val="24"/>
           <w:szCs w:val="24"/>
         </w:rPr>
-        <w:object w:dxaOrig="225" w:dyaOrig="225">
-          <v:shape id="_x0000_i1302" type="#_x0000_t75" style="width:20.1pt;height:17.6pt" o:ole="">
+        <w:object w:dxaOrig="405" w:dyaOrig="345">
+          <v:shape id="_x0000_i1304" type="#_x0000_t75" style="width:20.1pt;height:17.6pt" o:ole="">
             <v:imagedata r:id="rId13" o:title=""/>
           </v:shape>
-          <w:control r:id="rId53" w:name="DefaultOcxName46" w:shapeid="_x0000_i1302"/>
+          <w:control r:id="rId53" w:name="DefaultOcxName46" w:shapeid="_x0000_i1304"/>
         </w:object>
       </w:r>
       <w:r>
@@ -3193,11 +3193,11 @@
           <w:sz w:val="24"/>
           <w:szCs w:val="24"/>
         </w:rPr>
-        <w:object w:dxaOrig="225" w:dyaOrig="225">
-          <v:shape id="_x0000_i1305" type="#_x0000_t75" style="width:20.1pt;height:17.6pt" o:ole="">
+        <w:object w:dxaOrig="405" w:dyaOrig="345">
+          <v:shape id="_x0000_i1307" type="#_x0000_t75" style="width:20.1pt;height:17.6pt" o:ole="">
             <v:imagedata r:id="rId13" o:title=""/>
           </v:shape>
-          <w:control r:id="rId54" w:name="DefaultOcxName47" w:shapeid="_x0000_i1305"/>
+          <w:control r:id="rId54" w:name="DefaultOcxName47" w:shapeid="_x0000_i1307"/>
         </w:object>
       </w:r>
       <w:r>
@@ -3239,11 +3239,11 @@
           <w:sz w:val="24"/>
           <w:szCs w:val="24"/>
         </w:rPr>
-        <w:object w:dxaOrig="225" w:dyaOrig="225">
-          <v:shape id="_x0000_i1308" type="#_x0000_t75" style="width:20.1pt;height:17.6pt" o:ole="">
+        <w:object w:dxaOrig="405" w:dyaOrig="345">
+          <v:shape id="_x0000_i1310" type="#_x0000_t75" style="width:20.1pt;height:17.6pt" o:ole="">
             <v:imagedata r:id="rId13" o:title=""/>
           </v:shape>
-          <w:control r:id="rId55" w:name="DefaultOcxName48" w:shapeid="_x0000_i1308"/>
+          <w:control r:id="rId55" w:name="DefaultOcxName48" w:shapeid="_x0000_i1310"/>
         </w:object>
       </w:r>
       <w:r>
@@ -3333,11 +3333,11 @@
           <w:sz w:val="24"/>
           <w:szCs w:val="24"/>
         </w:rPr>
-        <w:object w:dxaOrig="225" w:dyaOrig="225">
-          <v:shape id="_x0000_i1311" type="#_x0000_t75" style="width:20.1pt;height:17.6pt" o:ole="">
+        <w:object w:dxaOrig="405" w:dyaOrig="345">
+          <v:shape id="_x0000_i1313" type="#_x0000_t75" style="width:20.1pt;height:17.6pt" o:ole="">
             <v:imagedata r:id="rId13" o:title=""/>
           </v:shape>
-          <w:control r:id="rId56" w:name="DefaultOcxName49" w:shapeid="_x0000_i1311"/>
+          <w:control r:id="rId56" w:name="DefaultOcxName49" w:shapeid="_x0000_i1313"/>
         </w:object>
       </w:r>
       <w:r>
@@ -3370,11 +3370,11 @@
           <w:sz w:val="24"/>
           <w:szCs w:val="24"/>
         </w:rPr>
-        <w:object w:dxaOrig="225" w:dyaOrig="225">
-          <v:shape id="_x0000_i1314" type="#_x0000_t75" style="width:20.1pt;height:17.6pt" o:ole="">
+        <w:object w:dxaOrig="405" w:dyaOrig="345">
+          <v:shape id="_x0000_i1316" type="#_x0000_t75" style="width:20.1pt;height:17.6pt" o:ole="">
             <v:imagedata r:id="rId13" o:title=""/>
           </v:shape>
-          <w:control r:id="rId57" w:name="DefaultOcxName50" w:shapeid="_x0000_i1314"/>
+          <w:control r:id="rId57" w:name="DefaultOcxName50" w:shapeid="_x0000_i1316"/>
         </w:object>
       </w:r>
       <w:r>
@@ -3427,11 +3427,11 @@
           <w:sz w:val="24"/>
           <w:szCs w:val="24"/>
         </w:rPr>
-        <w:object w:dxaOrig="225" w:dyaOrig="225">
-          <v:shape id="_x0000_i1317" type="#_x0000_t75" style="width:20.1pt;height:17.6pt" o:ole="">
+        <w:object w:dxaOrig="405" w:dyaOrig="345">
+          <v:shape id="_x0000_i1319" type="#_x0000_t75" style="width:20.1pt;height:17.6pt" o:ole="">
             <v:imagedata r:id="rId13" o:title=""/>
           </v:shape>
-          <w:control r:id="rId58" w:name="DefaultOcxName51" w:shapeid="_x0000_i1317"/>
+          <w:control r:id="rId58" w:name="DefaultOcxName51" w:shapeid="_x0000_i1319"/>
         </w:object>
       </w:r>
       <w:proofErr w:type="spellStart"/>
@@ -3475,11 +3475,11 @@
           <w:sz w:val="24"/>
           <w:szCs w:val="24"/>
         </w:rPr>
-        <w:object w:dxaOrig="225" w:dyaOrig="225">
-          <v:shape id="_x0000_i1320" type="#_x0000_t75" style="width:20.1pt;height:17.6pt" o:ole="">
+        <w:object w:dxaOrig="405" w:dyaOrig="345">
+          <v:shape id="_x0000_i1322" type="#_x0000_t75" style="width:20.1pt;height:17.6pt" o:ole="">
             <v:imagedata r:id="rId13" o:title=""/>
           </v:shape>
-          <w:control r:id="rId59" w:name="DefaultOcxName52" w:shapeid="_x0000_i1320"/>
+          <w:control r:id="rId59" w:name="DefaultOcxName52" w:shapeid="_x0000_i1322"/>
         </w:object>
       </w:r>
       <w:r>
@@ -3532,11 +3532,11 @@
           <w:sz w:val="24"/>
           <w:szCs w:val="24"/>
         </w:rPr>
-        <w:object w:dxaOrig="225" w:dyaOrig="225">
-          <v:shape id="_x0000_i1323" type="#_x0000_t75" style="width:20.1pt;height:17.6pt" o:ole="">
+        <w:object w:dxaOrig="405" w:dyaOrig="345">
+          <v:shape id="_x0000_i1325" type="#_x0000_t75" style="width:20.1pt;height:17.6pt" o:ole="">
             <v:imagedata r:id="rId13" o:title=""/>
           </v:shape>
-          <w:control r:id="rId60" w:name="DefaultOcxName53" w:shapeid="_x0000_i1323"/>
+          <w:control r:id="rId60" w:name="DefaultOcxName53" w:shapeid="_x0000_i1325"/>
         </w:object>
       </w:r>
       <w:r>
@@ -3594,11 +3594,11 @@
           <w:sz w:val="24"/>
           <w:szCs w:val="24"/>
         </w:rPr>
-        <w:object w:dxaOrig="225" w:dyaOrig="225">
-          <v:shape id="_x0000_i1326" type="#_x0000_t75" style="width:20.1pt;height:17.6pt" o:ole="">
+        <w:object w:dxaOrig="405" w:dyaOrig="345">
+          <v:shape id="_x0000_i1328" type="#_x0000_t75" style="width:20.1pt;height:17.6pt" o:ole="">
             <v:imagedata r:id="rId13" o:title=""/>
           </v:shape>
-          <w:control r:id="rId61" w:name="DefaultOcxName54" w:shapeid="_x0000_i1326"/>
+          <w:control r:id="rId61" w:name="DefaultOcxName54" w:shapeid="_x0000_i1328"/>
         </w:object>
       </w:r>
       <w:r>
@@ -3642,11 +3642,11 @@
           <w:sz w:val="24"/>
           <w:szCs w:val="24"/>
         </w:rPr>
-        <w:object w:dxaOrig="225" w:dyaOrig="225">
-          <v:shape id="_x0000_i1329" type="#_x0000_t75" style="width:20.1pt;height:17.6pt" o:ole="">
+        <w:object w:dxaOrig="405" w:dyaOrig="345">
+          <v:shape id="_x0000_i1331" type="#_x0000_t75" style="width:20.1pt;height:17.6pt" o:ole="">
             <v:imagedata r:id="rId13" o:title=""/>
           </v:shape>
-          <w:control r:id="rId62" w:name="DefaultOcxName55" w:shapeid="_x0000_i1329"/>
+          <w:control r:id="rId62" w:name="DefaultOcxName55" w:shapeid="_x0000_i1331"/>
         </w:object>
       </w:r>
       <w:r>
@@ -3688,11 +3688,11 @@
           <w:sz w:val="24"/>
           <w:szCs w:val="24"/>
         </w:rPr>
-        <w:object w:dxaOrig="225" w:dyaOrig="225">
-          <v:shape id="_x0000_i1332" type="#_x0000_t75" style="width:20.1pt;height:17.6pt" o:ole="">
+        <w:object w:dxaOrig="405" w:dyaOrig="345">
+          <v:shape id="_x0000_i1334" type="#_x0000_t75" style="width:20.1pt;height:17.6pt" o:ole="">
             <v:imagedata r:id="rId13" o:title=""/>
           </v:shape>
-          <w:control r:id="rId63" w:name="DefaultOcxName56" w:shapeid="_x0000_i1332"/>
+          <w:control r:id="rId63" w:name="DefaultOcxName56" w:shapeid="_x0000_i1334"/>
         </w:object>
       </w:r>
       <w:r>
@@ -3725,11 +3725,11 @@
           <w:sz w:val="24"/>
           <w:szCs w:val="24"/>
         </w:rPr>
-        <w:object w:dxaOrig="225" w:dyaOrig="225">
-          <v:shape id="_x0000_i1335" type="#_x0000_t75" style="width:20.1pt;height:17.6pt" o:ole="">
+        <w:object w:dxaOrig="405" w:dyaOrig="345">
+          <v:shape id="_x0000_i1337" type="#_x0000_t75" style="width:20.1pt;height:17.6pt" o:ole="">
             <v:imagedata r:id="rId13" o:title=""/>
           </v:shape>
-          <w:control r:id="rId64" w:name="DefaultOcxName57" w:shapeid="_x0000_i1335"/>
+          <w:control r:id="rId64" w:name="DefaultOcxName57" w:shapeid="_x0000_i1337"/>
         </w:object>
       </w:r>
       <w:r>
@@ -3782,11 +3782,11 @@
           <w:sz w:val="24"/>
           <w:szCs w:val="24"/>
         </w:rPr>
-        <w:object w:dxaOrig="225" w:dyaOrig="225">
-          <v:shape id="_x0000_i1338" type="#_x0000_t75" style="width:20.1pt;height:17.6pt" o:ole="">
+        <w:object w:dxaOrig="405" w:dyaOrig="345">
+          <v:shape id="_x0000_i1340" type="#_x0000_t75" style="width:20.1pt;height:17.6pt" o:ole="">
             <v:imagedata r:id="rId13" o:title=""/>
           </v:shape>
-          <w:control r:id="rId65" w:name="DefaultOcxName58" w:shapeid="_x0000_i1338"/>
+          <w:control r:id="rId65" w:name="DefaultOcxName58" w:shapeid="_x0000_i1340"/>
         </w:object>
       </w:r>
       <w:r>
@@ -3819,11 +3819,11 @@
           <w:sz w:val="24"/>
           <w:szCs w:val="24"/>
         </w:rPr>
-        <w:object w:dxaOrig="225" w:dyaOrig="225">
-          <v:shape id="_x0000_i1341" type="#_x0000_t75" style="width:20.1pt;height:17.6pt" o:ole="">
+        <w:object w:dxaOrig="405" w:dyaOrig="345">
+          <v:shape id="_x0000_i1343" type="#_x0000_t75" style="width:20.1pt;height:17.6pt" o:ole="">
             <v:imagedata r:id="rId13" o:title=""/>
           </v:shape>
-          <w:control r:id="rId66" w:name="DefaultOcxName59" w:shapeid="_x0000_i1341"/>
+          <w:control r:id="rId66" w:name="DefaultOcxName59" w:shapeid="_x0000_i1343"/>
         </w:object>
       </w:r>
       <w:r>
@@ -3856,11 +3856,11 @@
           <w:sz w:val="24"/>
           <w:szCs w:val="24"/>
         </w:rPr>
-        <w:object w:dxaOrig="225" w:dyaOrig="225">
-          <v:shape id="_x0000_i1344" type="#_x0000_t75" style="width:20.1pt;height:17.6pt" o:ole="">
+        <w:object w:dxaOrig="405" w:dyaOrig="345">
+          <v:shape id="_x0000_i1346" type="#_x0000_t75" style="width:20.1pt;height:17.6pt" o:ole="">
             <v:imagedata r:id="rId13" o:title=""/>
           </v:shape>
-          <w:control r:id="rId67" w:name="DefaultOcxName60" w:shapeid="_x0000_i1344"/>
+          <w:control r:id="rId67" w:name="DefaultOcxName60" w:shapeid="_x0000_i1346"/>
         </w:object>
       </w:r>
       <w:r>
@@ -3893,11 +3893,11 @@
           <w:sz w:val="24"/>
           <w:szCs w:val="24"/>
         </w:rPr>
-        <w:object w:dxaOrig="225" w:dyaOrig="225">
-          <v:shape id="_x0000_i1347" type="#_x0000_t75" style="width:20.1pt;height:17.6pt" o:ole="">
+        <w:object w:dxaOrig="405" w:dyaOrig="345">
+          <v:shape id="_x0000_i1349" type="#_x0000_t75" style="width:20.1pt;height:17.6pt" o:ole="">
             <v:imagedata r:id="rId13" o:title=""/>
           </v:shape>
-          <w:control r:id="rId68" w:name="DefaultOcxName61" w:shapeid="_x0000_i1347"/>
+          <w:control r:id="rId68" w:name="DefaultOcxName61" w:shapeid="_x0000_i1349"/>
         </w:object>
       </w:r>
       <w:r>
@@ -3975,11 +3975,11 @@
           <w:sz w:val="24"/>
           <w:szCs w:val="24"/>
         </w:rPr>
-        <w:object w:dxaOrig="225" w:dyaOrig="225">
-          <v:shape id="_x0000_i1350" type="#_x0000_t75" style="width:20.1pt;height:17.6pt" o:ole="">
+        <w:object w:dxaOrig="405" w:dyaOrig="345">
+          <v:shape id="_x0000_i1352" type="#_x0000_t75" style="width:20.1pt;height:17.6pt" o:ole="">
             <v:imagedata r:id="rId13" o:title=""/>
           </v:shape>
-          <w:control r:id="rId69" w:name="DefaultOcxName62" w:shapeid="_x0000_i1350"/>
+          <w:control r:id="rId69" w:name="DefaultOcxName62" w:shapeid="_x0000_i1352"/>
         </w:object>
       </w:r>
       <w:r>
@@ -4012,11 +4012,11 @@
           <w:sz w:val="24"/>
           <w:szCs w:val="24"/>
         </w:rPr>
-        <w:object w:dxaOrig="225" w:dyaOrig="225">
-          <v:shape id="_x0000_i1353" type="#_x0000_t75" style="width:20.1pt;height:17.6pt" o:ole="">
+        <w:object w:dxaOrig="405" w:dyaOrig="345">
+          <v:shape id="_x0000_i1355" type="#_x0000_t75" style="width:20.1pt;height:17.6pt" o:ole="">
             <v:imagedata r:id="rId13" o:title=""/>
           </v:shape>
-          <w:control r:id="rId70" w:name="DefaultOcxName63" w:shapeid="_x0000_i1353"/>
+          <w:control r:id="rId70" w:name="DefaultOcxName63" w:shapeid="_x0000_i1355"/>
         </w:object>
       </w:r>
       <w:r>
@@ -4049,11 +4049,11 @@
           <w:sz w:val="24"/>
           <w:szCs w:val="24"/>
         </w:rPr>
-        <w:object w:dxaOrig="225" w:dyaOrig="225">
-          <v:shape id="_x0000_i1356" type="#_x0000_t75" style="width:20.1pt;height:17.6pt" o:ole="">
+        <w:object w:dxaOrig="405" w:dyaOrig="345">
+          <v:shape id="_x0000_i1358" type="#_x0000_t75" style="width:20.1pt;height:17.6pt" o:ole="">
             <v:imagedata r:id="rId13" o:title=""/>
           </v:shape>
-          <w:control r:id="rId71" w:name="DefaultOcxName64" w:shapeid="_x0000_i1356"/>
+          <w:control r:id="rId71" w:name="DefaultOcxName64" w:shapeid="_x0000_i1358"/>
         </w:object>
       </w:r>
       <w:r>
@@ -4086,11 +4086,11 @@
           <w:sz w:val="24"/>
           <w:szCs w:val="24"/>
         </w:rPr>
-        <w:object w:dxaOrig="225" w:dyaOrig="225">
-          <v:shape id="_x0000_i1359" type="#_x0000_t75" style="width:20.1pt;height:17.6pt" o:ole="">
+        <w:object w:dxaOrig="405" w:dyaOrig="345">
+          <v:shape id="_x0000_i1361" type="#_x0000_t75" style="width:20.1pt;height:17.6pt" o:ole="">
             <v:imagedata r:id="rId13" o:title=""/>
           </v:shape>
-          <w:control r:id="rId72" w:name="DefaultOcxName65" w:shapeid="_x0000_i1359"/>
+          <w:control r:id="rId72" w:name="DefaultOcxName65" w:shapeid="_x0000_i1361"/>
         </w:object>
       </w:r>
       <w:r>
@@ -4148,11 +4148,11 @@
           <w:sz w:val="24"/>
           <w:szCs w:val="24"/>
         </w:rPr>
-        <w:object w:dxaOrig="225" w:dyaOrig="225">
-          <v:shape id="_x0000_i1362" type="#_x0000_t75" style="width:20.1pt;height:17.6pt" o:ole="">
+        <w:object w:dxaOrig="405" w:dyaOrig="345">
+          <v:shape id="_x0000_i1364" type="#_x0000_t75" style="width:20.1pt;height:17.6pt" o:ole="">
             <v:imagedata r:id="rId13" o:title=""/>
           </v:shape>
-          <w:control r:id="rId73" w:name="DefaultOcxName66" w:shapeid="_x0000_i1362"/>
+          <w:control r:id="rId73" w:name="DefaultOcxName66" w:shapeid="_x0000_i1364"/>
         </w:object>
       </w:r>
       <w:r>
@@ -4185,11 +4185,11 @@
           <w:sz w:val="24"/>
           <w:szCs w:val="24"/>
         </w:rPr>
-        <w:object w:dxaOrig="225" w:dyaOrig="225">
-          <v:shape id="_x0000_i1365" type="#_x0000_t75" style="width:20.1pt;height:17.6pt" o:ole="">
+        <w:object w:dxaOrig="405" w:dyaOrig="345">
+          <v:shape id="_x0000_i1367" type="#_x0000_t75" style="width:20.1pt;height:17.6pt" o:ole="">
             <v:imagedata r:id="rId13" o:title=""/>
           </v:shape>
-          <w:control r:id="rId74" w:name="DefaultOcxName67" w:shapeid="_x0000_i1365"/>
+          <w:control r:id="rId74" w:name="DefaultOcxName67" w:shapeid="_x0000_i1367"/>
         </w:object>
       </w:r>
       <w:r>
@@ -4242,11 +4242,11 @@
           <w:sz w:val="24"/>
           <w:szCs w:val="24"/>
         </w:rPr>
-        <w:object w:dxaOrig="225" w:dyaOrig="225">
-          <v:shape id="_x0000_i1368" type="#_x0000_t75" style="width:20.1pt;height:17.6pt" o:ole="">
+        <w:object w:dxaOrig="405" w:dyaOrig="345">
+          <v:shape id="_x0000_i1370" type="#_x0000_t75" style="width:20.1pt;height:17.6pt" o:ole="">
             <v:imagedata r:id="rId13" o:title=""/>
           </v:shape>
-          <w:control r:id="rId75" w:name="DefaultOcxName68" w:shapeid="_x0000_i1368"/>
+          <w:control r:id="rId75" w:name="DefaultOcxName68" w:shapeid="_x0000_i1370"/>
         </w:object>
       </w:r>
       <w:r>
@@ -4279,11 +4279,11 @@
           <w:sz w:val="24"/>
           <w:szCs w:val="24"/>
         </w:rPr>
-        <w:object w:dxaOrig="225" w:dyaOrig="225">
-          <v:shape id="_x0000_i1371" type="#_x0000_t75" style="width:20.1pt;height:17.6pt" o:ole="">
+        <w:object w:dxaOrig="405" w:dyaOrig="345">
+          <v:shape id="_x0000_i1373" type="#_x0000_t75" style="width:20.1pt;height:17.6pt" o:ole="">
             <v:imagedata r:id="rId13" o:title=""/>
           </v:shape>
-          <w:control r:id="rId76" w:name="DefaultOcxName69" w:shapeid="_x0000_i1371"/>
+          <w:control r:id="rId76" w:name="DefaultOcxName69" w:shapeid="_x0000_i1373"/>
         </w:object>
       </w:r>
       <w:r>
@@ -4316,11 +4316,11 @@
           <w:sz w:val="24"/>
           <w:szCs w:val="24"/>
         </w:rPr>
-        <w:object w:dxaOrig="225" w:dyaOrig="225">
-          <v:shape id="_x0000_i1374" type="#_x0000_t75" style="width:20.1pt;height:17.6pt" o:ole="">
+        <w:object w:dxaOrig="405" w:dyaOrig="345">
+          <v:shape id="_x0000_i1376" type="#_x0000_t75" style="width:20.1pt;height:17.6pt" o:ole="">
             <v:imagedata r:id="rId13" o:title=""/>
           </v:shape>
-          <w:control r:id="rId77" w:name="DefaultOcxName70" w:shapeid="_x0000_i1374"/>
+          <w:control r:id="rId77" w:name="DefaultOcxName70" w:shapeid="_x0000_i1376"/>
         </w:object>
       </w:r>
       <w:r>
@@ -4390,11 +4390,11 @@
           <w:szCs w:val="24"/>
         </w:rPr>
         <w:lastRenderedPageBreak/>
-        <w:object w:dxaOrig="225" w:dyaOrig="225">
-          <v:shape id="_x0000_i1377" type="#_x0000_t75" style="width:20.1pt;height:17.6pt" o:ole="">
+        <w:object w:dxaOrig="405" w:dyaOrig="345">
+          <v:shape id="_x0000_i1379" type="#_x0000_t75" style="width:20.1pt;height:17.6pt" o:ole="">
             <v:imagedata r:id="rId13" o:title=""/>
           </v:shape>
-          <w:control r:id="rId78" w:name="DefaultOcxName71" w:shapeid="_x0000_i1377"/>
+          <w:control r:id="rId78" w:name="DefaultOcxName71" w:shapeid="_x0000_i1379"/>
         </w:object>
       </w:r>
       <w:r>
@@ -4427,11 +4427,11 @@
           <w:sz w:val="24"/>
           <w:szCs w:val="24"/>
         </w:rPr>
-        <w:object w:dxaOrig="225" w:dyaOrig="225">
-          <v:shape id="_x0000_i1380" type="#_x0000_t75" style="width:20.1pt;height:17.6pt" o:ole="">
+        <w:object w:dxaOrig="405" w:dyaOrig="345">
+          <v:shape id="_x0000_i1382" type="#_x0000_t75" style="width:20.1pt;height:17.6pt" o:ole="">
             <v:imagedata r:id="rId13" o:title=""/>
           </v:shape>
-          <w:control r:id="rId79" w:name="DefaultOcxName72" w:shapeid="_x0000_i1380"/>
+          <w:control r:id="rId79" w:name="DefaultOcxName72" w:shapeid="_x0000_i1382"/>
         </w:object>
       </w:r>
       <w:r>
@@ -4464,11 +4464,11 @@
           <w:sz w:val="24"/>
           <w:szCs w:val="24"/>
         </w:rPr>
-        <w:object w:dxaOrig="225" w:dyaOrig="225">
-          <v:shape id="_x0000_i1383" type="#_x0000_t75" style="width:20.1pt;height:17.6pt" o:ole="">
+        <w:object w:dxaOrig="405" w:dyaOrig="345">
+          <v:shape id="_x0000_i1385" type="#_x0000_t75" style="width:20.1pt;height:17.6pt" o:ole="">
             <v:imagedata r:id="rId13" o:title=""/>
           </v:shape>
-          <w:control r:id="rId80" w:name="DefaultOcxName73" w:shapeid="_x0000_i1383"/>
+          <w:control r:id="rId80" w:name="DefaultOcxName73" w:shapeid="_x0000_i1385"/>
         </w:object>
       </w:r>
       <w:r>
@@ -4501,11 +4501,11 @@
           <w:sz w:val="24"/>
           <w:szCs w:val="24"/>
         </w:rPr>
-        <w:object w:dxaOrig="225" w:dyaOrig="225">
-          <v:shape id="_x0000_i1386" type="#_x0000_t75" style="width:20.1pt;height:17.6pt" o:ole="">
+        <w:object w:dxaOrig="405" w:dyaOrig="345">
+          <v:shape id="_x0000_i1388" type="#_x0000_t75" style="width:20.1pt;height:17.6pt" o:ole="">
             <v:imagedata r:id="rId13" o:title=""/>
           </v:shape>
-          <w:control r:id="rId81" w:name="DefaultOcxName74" w:shapeid="_x0000_i1386"/>
+          <w:control r:id="rId81" w:name="DefaultOcxName74" w:shapeid="_x0000_i1388"/>
         </w:object>
       </w:r>
       <w:r>
@@ -4538,11 +4538,11 @@
           <w:sz w:val="24"/>
           <w:szCs w:val="24"/>
         </w:rPr>
-        <w:object w:dxaOrig="225" w:dyaOrig="225">
-          <v:shape id="_x0000_i1389" type="#_x0000_t75" style="width:20.1pt;height:17.6pt" o:ole="">
+        <w:object w:dxaOrig="405" w:dyaOrig="345">
+          <v:shape id="_x0000_i1391" type="#_x0000_t75" style="width:20.1pt;height:17.6pt" o:ole="">
             <v:imagedata r:id="rId13" o:title=""/>
           </v:shape>
-          <w:control r:id="rId82" w:name="DefaultOcxName75" w:shapeid="_x0000_i1389"/>
+          <w:control r:id="rId82" w:name="DefaultOcxName75" w:shapeid="_x0000_i1391"/>
         </w:object>
       </w:r>
       <w:r>
@@ -4575,11 +4575,11 @@
           <w:sz w:val="24"/>
           <w:szCs w:val="24"/>
         </w:rPr>
-        <w:object w:dxaOrig="225" w:dyaOrig="225">
-          <v:shape id="_x0000_i1392" type="#_x0000_t75" style="width:20.1pt;height:17.6pt" o:ole="">
+        <w:object w:dxaOrig="405" w:dyaOrig="345">
+          <v:shape id="_x0000_i1394" type="#_x0000_t75" style="width:20.1pt;height:17.6pt" o:ole="">
             <v:imagedata r:id="rId13" o:title=""/>
           </v:shape>
-          <w:control r:id="rId83" w:name="DefaultOcxName76" w:shapeid="_x0000_i1392"/>
+          <w:control r:id="rId83" w:name="DefaultOcxName76" w:shapeid="_x0000_i1394"/>
         </w:object>
       </w:r>
       <w:r>
@@ -4637,11 +4637,11 @@
           <w:sz w:val="24"/>
           <w:szCs w:val="24"/>
         </w:rPr>
-        <w:object w:dxaOrig="225" w:dyaOrig="225">
-          <v:shape id="_x0000_i1395" type="#_x0000_t75" style="width:20.1pt;height:17.6pt" o:ole="">
+        <w:object w:dxaOrig="405" w:dyaOrig="345">
+          <v:shape id="_x0000_i1397" type="#_x0000_t75" style="width:20.1pt;height:17.6pt" o:ole="">
             <v:imagedata r:id="rId13" o:title=""/>
           </v:shape>
-          <w:control r:id="rId84" w:name="DefaultOcxName77" w:shapeid="_x0000_i1395"/>
+          <w:control r:id="rId84" w:name="DefaultOcxName77" w:shapeid="_x0000_i1397"/>
         </w:object>
       </w:r>
       <w:r>
@@ -4694,11 +4694,11 @@
           <w:sz w:val="24"/>
           <w:szCs w:val="24"/>
         </w:rPr>
-        <w:object w:dxaOrig="225" w:dyaOrig="225">
-          <v:shape id="_x0000_i1398" type="#_x0000_t75" style="width:20.1pt;height:17.6pt" o:ole="">
+        <w:object w:dxaOrig="405" w:dyaOrig="345">
+          <v:shape id="_x0000_i1400" type="#_x0000_t75" style="width:20.1pt;height:17.6pt" o:ole="">
             <v:imagedata r:id="rId13" o:title=""/>
           </v:shape>
-          <w:control r:id="rId85" w:name="DefaultOcxName78" w:shapeid="_x0000_i1398"/>
+          <w:control r:id="rId85" w:name="DefaultOcxName78" w:shapeid="_x0000_i1400"/>
         </w:object>
       </w:r>
       <w:r>
@@ -4751,11 +4751,11 @@
           <w:sz w:val="24"/>
           <w:szCs w:val="24"/>
         </w:rPr>
-        <w:object w:dxaOrig="225" w:dyaOrig="225">
-          <v:shape id="_x0000_i1401" type="#_x0000_t75" style="width:20.1pt;height:17.6pt" o:ole="">
+        <w:object w:dxaOrig="405" w:dyaOrig="345">
+          <v:shape id="_x0000_i1403" type="#_x0000_t75" style="width:20.1pt;height:17.6pt" o:ole="">
             <v:imagedata r:id="rId13" o:title=""/>
           </v:shape>
-          <w:control r:id="rId86" w:name="DefaultOcxName79" w:shapeid="_x0000_i1401"/>
+          <w:control r:id="rId86" w:name="DefaultOcxName79" w:shapeid="_x0000_i1403"/>
         </w:object>
       </w:r>
       <w:r>
@@ -4808,11 +4808,11 @@
           <w:sz w:val="24"/>
           <w:szCs w:val="24"/>
         </w:rPr>
-        <w:object w:dxaOrig="225" w:dyaOrig="225">
-          <v:shape id="_x0000_i1404" type="#_x0000_t75" style="width:20.1pt;height:17.6pt" o:ole="">
+        <w:object w:dxaOrig="405" w:dyaOrig="345">
+          <v:shape id="_x0000_i1406" type="#_x0000_t75" style="width:20.1pt;height:17.6pt" o:ole="">
             <v:imagedata r:id="rId13" o:title=""/>
           </v:shape>
-          <w:control r:id="rId87" w:name="DefaultOcxName80" w:shapeid="_x0000_i1404"/>
+          <w:control r:id="rId87" w:name="DefaultOcxName80" w:shapeid="_x0000_i1406"/>
         </w:object>
       </w:r>
       <w:r>
@@ -4865,11 +4865,11 @@
           <w:sz w:val="24"/>
           <w:szCs w:val="24"/>
         </w:rPr>
-        <w:object w:dxaOrig="225" w:dyaOrig="225">
-          <v:shape id="_x0000_i1407" type="#_x0000_t75" style="width:20.1pt;height:17.6pt" o:ole="">
+        <w:object w:dxaOrig="405" w:dyaOrig="345">
+          <v:shape id="_x0000_i1409" type="#_x0000_t75" style="width:20.1pt;height:17.6pt" o:ole="">
             <v:imagedata r:id="rId13" o:title=""/>
           </v:shape>
-          <w:control r:id="rId88" w:name="DefaultOcxName81" w:shapeid="_x0000_i1407"/>
+          <w:control r:id="rId88" w:name="DefaultOcxName81" w:shapeid="_x0000_i1409"/>
         </w:object>
       </w:r>
       <w:r>
@@ -4960,11 +4960,11 @@
           <w:sz w:val="24"/>
           <w:szCs w:val="24"/>
         </w:rPr>
-        <w:object w:dxaOrig="225" w:dyaOrig="225">
-          <v:shape id="_x0000_i1410" type="#_x0000_t75" style="width:20.1pt;height:17.6pt" o:ole="">
+        <w:object w:dxaOrig="405" w:dyaOrig="345">
+          <v:shape id="_x0000_i1412" type="#_x0000_t75" style="width:20.1pt;height:17.6pt" o:ole="">
             <v:imagedata r:id="rId13" o:title=""/>
           </v:shape>
-          <w:control r:id="rId89" w:name="DefaultOcxName82" w:shapeid="_x0000_i1410"/>
+          <w:control r:id="rId89" w:name="DefaultOcxName82" w:shapeid="_x0000_i1412"/>
         </w:object>
       </w:r>
       <w:r>
@@ -4997,11 +4997,11 @@
           <w:sz w:val="24"/>
           <w:szCs w:val="24"/>
         </w:rPr>
-        <w:object w:dxaOrig="225" w:dyaOrig="225">
-          <v:shape id="_x0000_i1414" type="#_x0000_t75" style="width:20.1pt;height:17.6pt" o:ole="">
+        <w:object w:dxaOrig="405" w:dyaOrig="345">
+          <v:shape id="_x0000_i1416" type="#_x0000_t75" style="width:20.1pt;height:17.6pt" o:ole="">
             <v:imagedata r:id="rId13" o:title=""/>
           </v:shape>
-          <w:control r:id="rId90" w:name="DefaultOcxName83" w:shapeid="_x0000_i1414"/>
+          <w:control r:id="rId90" w:name="DefaultOcxName83" w:shapeid="_x0000_i1416"/>
         </w:object>
       </w:r>
       <w:proofErr w:type="spellStart"/>
@@ -5074,11 +5074,11 @@
           <w:sz w:val="24"/>
           <w:szCs w:val="24"/>
         </w:rPr>
-        <w:object w:dxaOrig="225" w:dyaOrig="225">
-          <v:shape id="_x0000_i1417" type="#_x0000_t75" style="width:20.1pt;height:17.6pt" o:ole="">
+        <w:object w:dxaOrig="405" w:dyaOrig="345">
+          <v:shape id="_x0000_i1419" type="#_x0000_t75" style="width:20.1pt;height:17.6pt" o:ole="">
             <v:imagedata r:id="rId13" o:title=""/>
           </v:shape>
-          <w:control r:id="rId91" w:name="DefaultOcxName84" w:shapeid="_x0000_i1417"/>
+          <w:control r:id="rId91" w:name="DefaultOcxName84" w:shapeid="_x0000_i1419"/>
         </w:object>
       </w:r>
       <w:r>
@@ -5131,11 +5131,11 @@
           <w:sz w:val="24"/>
           <w:szCs w:val="24"/>
         </w:rPr>
-        <w:object w:dxaOrig="225" w:dyaOrig="225">
-          <v:shape id="_x0000_i1420" type="#_x0000_t75" style="width:20.1pt;height:17.6pt" o:ole="">
+        <w:object w:dxaOrig="405" w:dyaOrig="345">
+          <v:shape id="_x0000_i1422" type="#_x0000_t75" style="width:20.1pt;height:17.6pt" o:ole="">
             <v:imagedata r:id="rId13" o:title=""/>
           </v:shape>
-          <w:control r:id="rId92" w:name="DefaultOcxName85" w:shapeid="_x0000_i1420"/>
+          <w:control r:id="rId92" w:name="DefaultOcxName85" w:shapeid="_x0000_i1422"/>
         </w:object>
       </w:r>
       <w:r>
@@ -5179,11 +5179,11 @@
           <w:sz w:val="24"/>
           <w:szCs w:val="24"/>
         </w:rPr>
-        <w:object w:dxaOrig="225" w:dyaOrig="225">
-          <v:shape id="_x0000_i1423" type="#_x0000_t75" style="width:20.1pt;height:17.6pt" o:ole="">
+        <w:object w:dxaOrig="405" w:dyaOrig="345">
+          <v:shape id="_x0000_i1425" type="#_x0000_t75" style="width:20.1pt;height:17.6pt" o:ole="">
             <v:imagedata r:id="rId13" o:title=""/>
           </v:shape>
-          <w:control r:id="rId93" w:name="DefaultOcxName86" w:shapeid="_x0000_i1423"/>
+          <w:control r:id="rId93" w:name="DefaultOcxName86" w:shapeid="_x0000_i1425"/>
         </w:object>
       </w:r>
       <w:r>
@@ -5216,11 +5216,11 @@
           <w:sz w:val="24"/>
           <w:szCs w:val="24"/>
         </w:rPr>
-        <w:object w:dxaOrig="225" w:dyaOrig="225">
-          <v:shape id="_x0000_i1426" type="#_x0000_t75" style="width:20.1pt;height:17.6pt" o:ole="">
+        <w:object w:dxaOrig="405" w:dyaOrig="345">
+          <v:shape id="_x0000_i1428" type="#_x0000_t75" style="width:20.1pt;height:17.6pt" o:ole="">
             <v:imagedata r:id="rId13" o:title=""/>
           </v:shape>
-          <w:control r:id="rId94" w:name="DefaultOcxName87" w:shapeid="_x0000_i1426"/>
+          <w:control r:id="rId94" w:name="DefaultOcxName87" w:shapeid="_x0000_i1428"/>
         </w:object>
       </w:r>
       <w:r>
@@ -5253,11 +5253,11 @@
           <w:sz w:val="24"/>
           <w:szCs w:val="24"/>
         </w:rPr>
-        <w:object w:dxaOrig="225" w:dyaOrig="225">
-          <v:shape id="_x0000_i1429" type="#_x0000_t75" style="width:20.1pt;height:17.6pt" o:ole="">
+        <w:object w:dxaOrig="405" w:dyaOrig="345">
+          <v:shape id="_x0000_i1431" type="#_x0000_t75" style="width:20.1pt;height:17.6pt" o:ole="">
             <v:imagedata r:id="rId13" o:title=""/>
           </v:shape>
-          <w:control r:id="rId95" w:name="DefaultOcxName88" w:shapeid="_x0000_i1429"/>
+          <w:control r:id="rId95" w:name="DefaultOcxName88" w:shapeid="_x0000_i1431"/>
         </w:object>
       </w:r>
       <w:proofErr w:type="spellStart"/>
@@ -5301,11 +5301,11 @@
           <w:sz w:val="24"/>
           <w:szCs w:val="24"/>
         </w:rPr>
-        <w:object w:dxaOrig="225" w:dyaOrig="225">
-          <v:shape id="_x0000_i1432" type="#_x0000_t75" style="width:20.1pt;height:17.6pt" o:ole="">
+        <w:object w:dxaOrig="405" w:dyaOrig="345">
+          <v:shape id="_x0000_i1434" type="#_x0000_t75" style="width:20.1pt;height:17.6pt" o:ole="">
             <v:imagedata r:id="rId13" o:title=""/>
           </v:shape>
-          <w:control r:id="rId96" w:name="DefaultOcxName89" w:shapeid="_x0000_i1432"/>
+          <w:control r:id="rId96" w:name="DefaultOcxName89" w:shapeid="_x0000_i1434"/>
         </w:object>
       </w:r>
       <w:r>
@@ -5409,11 +5409,11 @@
           <w:sz w:val="24"/>
           <w:szCs w:val="24"/>
         </w:rPr>
-        <w:object w:dxaOrig="225" w:dyaOrig="225">
-          <v:shape id="_x0000_i1435" type="#_x0000_t75" style="width:20.1pt;height:17.6pt" o:ole="">
+        <w:object w:dxaOrig="405" w:dyaOrig="345">
+          <v:shape id="_x0000_i1437" type="#_x0000_t75" style="width:20.1pt;height:17.6pt" o:ole="">
             <v:imagedata r:id="rId13" o:title=""/>
           </v:shape>
-          <w:control r:id="rId97" w:name="DefaultOcxName90" w:shapeid="_x0000_i1435"/>
+          <w:control r:id="rId97" w:name="DefaultOcxName90" w:shapeid="_x0000_i1437"/>
         </w:object>
       </w:r>
       <w:r>
@@ -5466,11 +5466,11 @@
           <w:sz w:val="24"/>
           <w:szCs w:val="24"/>
         </w:rPr>
-        <w:object w:dxaOrig="225" w:dyaOrig="225">
-          <v:shape id="_x0000_i1439" type="#_x0000_t75" style="width:20.1pt;height:17.6pt" o:ole="">
+        <w:object w:dxaOrig="405" w:dyaOrig="345">
+          <v:shape id="_x0000_i1441" type="#_x0000_t75" style="width:20.1pt;height:17.6pt" o:ole="">
             <v:imagedata r:id="rId13" o:title=""/>
           </v:shape>
-          <w:control r:id="rId98" w:name="DefaultOcxName91" w:shapeid="_x0000_i1439"/>
+          <w:control r:id="rId98" w:name="DefaultOcxName91" w:shapeid="_x0000_i1441"/>
         </w:object>
       </w:r>
       <w:r>
@@ -5503,11 +5503,11 @@
           <w:sz w:val="24"/>
           <w:szCs w:val="24"/>
         </w:rPr>
-        <w:object w:dxaOrig="225" w:dyaOrig="225">
-          <v:shape id="_x0000_i1442" type="#_x0000_t75" style="width:20.1pt;height:17.6pt" o:ole="">
+        <w:object w:dxaOrig="405" w:dyaOrig="345">
+          <v:shape id="_x0000_i1444" type="#_x0000_t75" style="width:20.1pt;height:17.6pt" o:ole="">
             <v:imagedata r:id="rId13" o:title=""/>
           </v:shape>
-          <w:control r:id="rId99" w:name="DefaultOcxName92" w:shapeid="_x0000_i1442"/>
+          <w:control r:id="rId99" w:name="DefaultOcxName92" w:shapeid="_x0000_i1444"/>
         </w:object>
       </w:r>
       <w:proofErr w:type="spellStart"/>
@@ -5543,11 +5543,11 @@
           <w:szCs w:val="24"/>
         </w:rPr>
         <w:lastRenderedPageBreak/>
-        <w:object w:dxaOrig="225" w:dyaOrig="225">
-          <v:shape id="_x0000_i1445" type="#_x0000_t75" style="width:20.1pt;height:17.6pt" o:ole="">
+        <w:object w:dxaOrig="405" w:dyaOrig="345">
+          <v:shape id="_x0000_i1447" type="#_x0000_t75" style="width:20.1pt;height:17.6pt" o:ole="">
             <v:imagedata r:id="rId13" o:title=""/>
           </v:shape>
-          <w:control r:id="rId100" w:name="DefaultOcxName93" w:shapeid="_x0000_i1445"/>
+          <w:control r:id="rId100" w:name="DefaultOcxName93" w:shapeid="_x0000_i1447"/>
         </w:object>
       </w:r>
       <w:proofErr w:type="spellStart"/>
@@ -5591,11 +5591,11 @@
           <w:sz w:val="24"/>
           <w:szCs w:val="24"/>
         </w:rPr>
-        <w:object w:dxaOrig="225" w:dyaOrig="225">
-          <v:shape id="_x0000_i1448" type="#_x0000_t75" style="width:20.1pt;height:17.6pt" o:ole="">
+        <w:object w:dxaOrig="405" w:dyaOrig="345">
+          <v:shape id="_x0000_i1450" type="#_x0000_t75" style="width:20.1pt;height:17.6pt" o:ole="">
             <v:imagedata r:id="rId13" o:title=""/>
           </v:shape>
-          <w:control r:id="rId101" w:name="DefaultOcxName94" w:shapeid="_x0000_i1448"/>
+          <w:control r:id="rId101" w:name="DefaultOcxName94" w:shapeid="_x0000_i1450"/>
         </w:object>
       </w:r>
       <w:r>
@@ -5628,11 +5628,11 @@
           <w:sz w:val="24"/>
           <w:szCs w:val="24"/>
         </w:rPr>
-        <w:object w:dxaOrig="225" w:dyaOrig="225">
-          <v:shape id="_x0000_i1451" type="#_x0000_t75" style="width:20.1pt;height:17.6pt" o:ole="">
+        <w:object w:dxaOrig="405" w:dyaOrig="345">
+          <v:shape id="_x0000_i1453" type="#_x0000_t75" style="width:20.1pt;height:17.6pt" o:ole="">
             <v:imagedata r:id="rId13" o:title=""/>
           </v:shape>
-          <w:control r:id="rId102" w:name="DefaultOcxName95" w:shapeid="_x0000_i1451"/>
+          <w:control r:id="rId102" w:name="DefaultOcxName95" w:shapeid="_x0000_i1453"/>
         </w:object>
       </w:r>
       <w:r>
@@ -5665,11 +5665,11 @@
           <w:sz w:val="24"/>
           <w:szCs w:val="24"/>
         </w:rPr>
-        <w:object w:dxaOrig="225" w:dyaOrig="225">
-          <v:shape id="_x0000_i1454" type="#_x0000_t75" style="width:20.1pt;height:17.6pt" o:ole="">
+        <w:object w:dxaOrig="405" w:dyaOrig="345">
+          <v:shape id="_x0000_i1456" type="#_x0000_t75" style="width:20.1pt;height:17.6pt" o:ole="">
             <v:imagedata r:id="rId13" o:title=""/>
           </v:shape>
-          <w:control r:id="rId103" w:name="DefaultOcxName96" w:shapeid="_x0000_i1454"/>
+          <w:control r:id="rId103" w:name="DefaultOcxName96" w:shapeid="_x0000_i1456"/>
         </w:object>
       </w:r>
       <w:r>
@@ -5702,11 +5702,11 @@
           <w:sz w:val="24"/>
           <w:szCs w:val="24"/>
         </w:rPr>
-        <w:object w:dxaOrig="225" w:dyaOrig="225">
-          <v:shape id="_x0000_i1457" type="#_x0000_t75" style="width:20.1pt;height:17.6pt" o:ole="">
+        <w:object w:dxaOrig="405" w:dyaOrig="345">
+          <v:shape id="_x0000_i1459" type="#_x0000_t75" style="width:20.1pt;height:17.6pt" o:ole="">
             <v:imagedata r:id="rId13" o:title=""/>
           </v:shape>
-          <w:control r:id="rId104" w:name="DefaultOcxName97" w:shapeid="_x0000_i1457"/>
+          <w:control r:id="rId104" w:name="DefaultOcxName97" w:shapeid="_x0000_i1459"/>
         </w:object>
       </w:r>
       <w:r>
@@ -5739,11 +5739,11 @@
           <w:sz w:val="24"/>
           <w:szCs w:val="24"/>
         </w:rPr>
-        <w:object w:dxaOrig="225" w:dyaOrig="225">
-          <v:shape id="_x0000_i1460" type="#_x0000_t75" style="width:20.1pt;height:17.6pt" o:ole="">
+        <w:object w:dxaOrig="405" w:dyaOrig="345">
+          <v:shape id="_x0000_i1462" type="#_x0000_t75" style="width:20.1pt;height:17.6pt" o:ole="">
             <v:imagedata r:id="rId13" o:title=""/>
           </v:shape>
-          <w:control r:id="rId105" w:name="DefaultOcxName98" w:shapeid="_x0000_i1460"/>
+          <w:control r:id="rId105" w:name="DefaultOcxName98" w:shapeid="_x0000_i1462"/>
         </w:object>
       </w:r>
       <w:r>
@@ -5796,11 +5796,11 @@
           <w:sz w:val="24"/>
           <w:szCs w:val="24"/>
         </w:rPr>
-        <w:object w:dxaOrig="225" w:dyaOrig="225">
-          <v:shape id="_x0000_i1463" type="#_x0000_t75" style="width:20.1pt;height:17.6pt" o:ole="">
+        <w:object w:dxaOrig="405" w:dyaOrig="345">
+          <v:shape id="_x0000_i1465" type="#_x0000_t75" style="width:20.1pt;height:17.6pt" o:ole="">
             <v:imagedata r:id="rId13" o:title=""/>
           </v:shape>
-          <w:control r:id="rId106" w:name="DefaultOcxName99" w:shapeid="_x0000_i1463"/>
+          <w:control r:id="rId106" w:name="DefaultOcxName99" w:shapeid="_x0000_i1465"/>
         </w:object>
       </w:r>
       <w:r>
@@ -5853,11 +5853,11 @@
           <w:sz w:val="24"/>
           <w:szCs w:val="24"/>
         </w:rPr>
-        <w:object w:dxaOrig="225" w:dyaOrig="225">
-          <v:shape id="_x0000_i1466" type="#_x0000_t75" style="width:20.1pt;height:17.6pt" o:ole="">
+        <w:object w:dxaOrig="405" w:dyaOrig="345">
+          <v:shape id="_x0000_i1468" type="#_x0000_t75" style="width:20.1pt;height:17.6pt" o:ole="">
             <v:imagedata r:id="rId13" o:title=""/>
           </v:shape>
-          <w:control r:id="rId107" w:name="DefaultOcxName100" w:shapeid="_x0000_i1466"/>
+          <w:control r:id="rId107" w:name="DefaultOcxName100" w:shapeid="_x0000_i1468"/>
         </w:object>
       </w:r>
       <w:r>
@@ -5961,11 +5961,11 @@
           <w:sz w:val="24"/>
           <w:szCs w:val="24"/>
         </w:rPr>
-        <w:object w:dxaOrig="225" w:dyaOrig="225">
-          <v:shape id="_x0000_i1469" type="#_x0000_t75" style="width:20.1pt;height:17.6pt" o:ole="">
+        <w:object w:dxaOrig="405" w:dyaOrig="345">
+          <v:shape id="_x0000_i1471" type="#_x0000_t75" style="width:20.1pt;height:17.6pt" o:ole="">
             <v:imagedata r:id="rId13" o:title=""/>
           </v:shape>
-          <w:control r:id="rId108" w:name="DefaultOcxName101" w:shapeid="_x0000_i1469"/>
+          <w:control r:id="rId108" w:name="DefaultOcxName101" w:shapeid="_x0000_i1471"/>
         </w:object>
       </w:r>
       <w:proofErr w:type="spellStart"/>
@@ -6020,11 +6020,11 @@
           <w:sz w:val="24"/>
           <w:szCs w:val="24"/>
         </w:rPr>
-        <w:object w:dxaOrig="225" w:dyaOrig="225">
-          <v:shape id="_x0000_i1473" type="#_x0000_t75" style="width:20.1pt;height:17.6pt" o:ole="">
+        <w:object w:dxaOrig="405" w:dyaOrig="345">
+          <v:shape id="_x0000_i1475" type="#_x0000_t75" style="width:20.1pt;height:17.6pt" o:ole="">
             <v:imagedata r:id="rId13" o:title=""/>
           </v:shape>
-          <w:control r:id="rId109" w:name="DefaultOcxName102" w:shapeid="_x0000_i1473"/>
+          <w:control r:id="rId109" w:name="DefaultOcxName102" w:shapeid="_x0000_i1475"/>
         </w:object>
       </w:r>
       <w:proofErr w:type="spellStart"/>
@@ -6088,11 +6088,11 @@
           <w:sz w:val="24"/>
           <w:szCs w:val="24"/>
         </w:rPr>
-        <w:object w:dxaOrig="225" w:dyaOrig="225">
-          <v:shape id="_x0000_i1476" type="#_x0000_t75" style="width:20.1pt;height:17.6pt" o:ole="">
+        <w:object w:dxaOrig="405" w:dyaOrig="345">
+          <v:shape id="_x0000_i1478" type="#_x0000_t75" style="width:20.1pt;height:17.6pt" o:ole="">
             <v:imagedata r:id="rId13" o:title=""/>
           </v:shape>
-          <w:control r:id="rId110" w:name="DefaultOcxName103" w:shapeid="_x0000_i1476"/>
+          <w:control r:id="rId110" w:name="DefaultOcxName103" w:shapeid="_x0000_i1478"/>
         </w:object>
       </w:r>
       <w:r>
@@ -6125,11 +6125,11 @@
           <w:sz w:val="24"/>
           <w:szCs w:val="24"/>
         </w:rPr>
-        <w:object w:dxaOrig="225" w:dyaOrig="225">
-          <v:shape id="_x0000_i1479" type="#_x0000_t75" style="width:20.1pt;height:17.6pt" o:ole="">
+        <w:object w:dxaOrig="405" w:dyaOrig="345">
+          <v:shape id="_x0000_i1481" type="#_x0000_t75" style="width:20.1pt;height:17.6pt" o:ole="">
             <v:imagedata r:id="rId13" o:title=""/>
           </v:shape>
-          <w:control r:id="rId111" w:name="DefaultOcxName104" w:shapeid="_x0000_i1479"/>
+          <w:control r:id="rId111" w:name="DefaultOcxName104" w:shapeid="_x0000_i1481"/>
         </w:object>
       </w:r>
       <w:proofErr w:type="gramStart"/>
@@ -6204,11 +6204,11 @@
           <w:sz w:val="24"/>
           <w:szCs w:val="24"/>
         </w:rPr>
-        <w:object w:dxaOrig="225" w:dyaOrig="225">
-          <v:shape id="_x0000_i1482" type="#_x0000_t75" style="width:20.1pt;height:17.6pt" o:ole="">
+        <w:object w:dxaOrig="405" w:dyaOrig="345">
+          <v:shape id="_x0000_i1484" type="#_x0000_t75" style="width:20.1pt;height:17.6pt" o:ole="">
             <v:imagedata r:id="rId13" o:title=""/>
           </v:shape>
-          <w:control r:id="rId112" w:name="DefaultOcxName105" w:shapeid="_x0000_i1482"/>
+          <w:control r:id="rId112" w:name="DefaultOcxName105" w:shapeid="_x0000_i1484"/>
         </w:object>
       </w:r>
       <w:r>
@@ -6241,11 +6241,11 @@
           <w:sz w:val="24"/>
           <w:szCs w:val="24"/>
         </w:rPr>
-        <w:object w:dxaOrig="225" w:dyaOrig="225">
-          <v:shape id="_x0000_i1485" type="#_x0000_t75" style="width:20.1pt;height:17.6pt" o:ole="">
+        <w:object w:dxaOrig="405" w:dyaOrig="345">
+          <v:shape id="_x0000_i1487" type="#_x0000_t75" style="width:20.1pt;height:17.6pt" o:ole="">
             <v:imagedata r:id="rId13" o:title=""/>
           </v:shape>
-          <w:control r:id="rId113" w:name="DefaultOcxName106" w:shapeid="_x0000_i1485"/>
+          <w:control r:id="rId113" w:name="DefaultOcxName106" w:shapeid="_x0000_i1487"/>
         </w:object>
       </w:r>
       <w:proofErr w:type="spellStart"/>
@@ -6329,11 +6329,11 @@
           <w:sz w:val="24"/>
           <w:szCs w:val="24"/>
         </w:rPr>
-        <w:object w:dxaOrig="225" w:dyaOrig="225">
-          <v:shape id="_x0000_i1488" type="#_x0000_t75" style="width:20.1pt;height:17.6pt" o:ole="">
+        <w:object w:dxaOrig="405" w:dyaOrig="345">
+          <v:shape id="_x0000_i1490" type="#_x0000_t75" style="width:20.1pt;height:17.6pt" o:ole="">
             <v:imagedata r:id="rId13" o:title=""/>
           </v:shape>
-          <w:control r:id="rId114" w:name="DefaultOcxName107" w:shapeid="_x0000_i1488"/>
+          <w:control r:id="rId114" w:name="DefaultOcxName107" w:shapeid="_x0000_i1490"/>
         </w:object>
       </w:r>
       <w:r>
@@ -6402,11 +6402,11 @@
           <w:sz w:val="24"/>
           <w:szCs w:val="24"/>
         </w:rPr>
-        <w:object w:dxaOrig="225" w:dyaOrig="225">
-          <v:shape id="_x0000_i1491" type="#_x0000_t75" style="width:20.1pt;height:17.6pt" o:ole="">
+        <w:object w:dxaOrig="405" w:dyaOrig="345">
+          <v:shape id="_x0000_i1493" type="#_x0000_t75" style="width:20.1pt;height:17.6pt" o:ole="">
             <v:imagedata r:id="rId13" o:title=""/>
           </v:shape>
-          <w:control r:id="rId115" w:name="DefaultOcxName1011" w:shapeid="_x0000_i1491"/>
+          <w:control r:id="rId115" w:name="DefaultOcxName1011" w:shapeid="_x0000_i1493"/>
         </w:object>
       </w:r>
       <w:proofErr w:type="spellStart"/>
@@ -6530,27 +6530,251 @@
           <w:sz w:val="24"/>
           <w:szCs w:val="24"/>
         </w:rPr>
-        <w:object w:dxaOrig="225" w:dyaOrig="225">
-          <v:shape id="_x0000_i1512" type="#_x0000_t75" style="width:20.1pt;height:17.6pt" o:ole="">
+        <w:object w:dxaOrig="405" w:dyaOrig="345">
+          <v:shape id="_x0000_i1525" type="#_x0000_t75" style="width:20.1pt;height:17.6pt" o:ole="">
             <v:imagedata r:id="rId13" o:title=""/>
           </v:shape>
-          <w:control r:id="rId116" w:name="DefaultOcxName1071" w:shapeid="_x0000_i1512"/>
-        </w:object>
-      </w:r>
-      <w:r>
-        <w:rPr>
-          <w:rFonts w:ascii="Times New Roman" w:eastAsia="Times New Roman" w:hAnsi="Times New Roman" w:cs="Times New Roman"/>
-          <w:sz w:val="24"/>
-          <w:szCs w:val="24"/>
-          <w:lang w:eastAsia="es-CL"/>
-        </w:rPr>
-        <w:t>colocar todos los datos de los cargos municipales (soporte, asistente social, etc)</w:t>
+          <w:control r:id="rId116" w:name="DefaultOcxName1071" w:shapeid="_x0000_i1525"/>
+        </w:object>
+      </w:r>
+      <w:r>
+        <w:rPr>
+          <w:rFonts w:ascii="Times New Roman" w:eastAsia="Times New Roman" w:hAnsi="Times New Roman" w:cs="Times New Roman"/>
+          <w:sz w:val="24"/>
+          <w:szCs w:val="24"/>
+          <w:lang w:eastAsia="es-CL"/>
+        </w:rPr>
+        <w:t xml:space="preserve">colocar todos los datos de los cargos municipales (soporte, asistente social, </w:t>
+      </w:r>
+      <w:proofErr w:type="spellStart"/>
+      <w:r>
+        <w:rPr>
+          <w:rFonts w:ascii="Times New Roman" w:eastAsia="Times New Roman" w:hAnsi="Times New Roman" w:cs="Times New Roman"/>
+          <w:sz w:val="24"/>
+          <w:szCs w:val="24"/>
+          <w:lang w:eastAsia="es-CL"/>
+        </w:rPr>
+        <w:t>etc</w:t>
+      </w:r>
+      <w:proofErr w:type="spellEnd"/>
+      <w:r>
+        <w:rPr>
+          <w:rFonts w:ascii="Times New Roman" w:eastAsia="Times New Roman" w:hAnsi="Times New Roman" w:cs="Times New Roman"/>
+          <w:sz w:val="24"/>
+          <w:szCs w:val="24"/>
+          <w:lang w:eastAsia="es-CL"/>
+        </w:rPr>
+        <w:t>)</w:t>
+      </w:r>
+    </w:p>
+    <w:p>
+      <w:pPr>
+        <w:numPr>
+          <w:ilvl w:val="1"/>
+          <w:numId w:val="13"/>
+        </w:numPr>
+        <w:spacing w:before="100" w:beforeAutospacing="1" w:after="100" w:afterAutospacing="1" w:line="240" w:lineRule="auto"/>
+        <w:rPr>
+          <w:rFonts w:ascii="Times New Roman" w:eastAsia="Times New Roman" w:hAnsi="Times New Roman" w:cs="Times New Roman"/>
+          <w:sz w:val="24"/>
+          <w:szCs w:val="24"/>
+          <w:lang w:eastAsia="es-CL"/>
+        </w:rPr>
+      </w:pPr>
+      <w:r>
+        <w:rPr>
+          <w:rFonts w:ascii="Times New Roman" w:eastAsia="Times New Roman" w:hAnsi="Times New Roman" w:cs="Times New Roman"/>
+          <w:sz w:val="24"/>
+          <w:szCs w:val="24"/>
+        </w:rPr>
+        <w:object w:dxaOrig="405" w:dyaOrig="345">
+          <v:shape id="_x0000_i1528" type="#_x0000_t75" style="width:20.1pt;height:17.6pt" o:ole="">
+            <v:imagedata r:id="rId13" o:title=""/>
+          </v:shape>
+          <w:control r:id="rId117" w:name="DefaultOcxName10711" w:shapeid="_x0000_i1528"/>
+        </w:object>
+      </w:r>
+      <w:r>
+        <w:rPr>
+          <w:rFonts w:ascii="Times New Roman" w:eastAsia="Times New Roman" w:hAnsi="Times New Roman" w:cs="Times New Roman"/>
+          <w:sz w:val="24"/>
+          <w:szCs w:val="24"/>
+          <w:lang w:eastAsia="es-CL"/>
+        </w:rPr>
+        <w:t xml:space="preserve">pulir </w:t>
+      </w:r>
+      <w:proofErr w:type="spellStart"/>
+      <w:r>
+        <w:rPr>
+          <w:rFonts w:ascii="Times New Roman" w:eastAsia="Times New Roman" w:hAnsi="Times New Roman" w:cs="Times New Roman"/>
+          <w:sz w:val="24"/>
+          <w:szCs w:val="24"/>
+          <w:lang w:eastAsia="es-CL"/>
+        </w:rPr>
+        <w:t>endpoints</w:t>
+      </w:r>
+      <w:proofErr w:type="spellEnd"/>
+    </w:p>
+    <w:p>
+      <w:pPr>
+        <w:numPr>
+          <w:ilvl w:val="1"/>
+          <w:numId w:val="13"/>
+        </w:numPr>
+        <w:spacing w:before="100" w:beforeAutospacing="1" w:after="100" w:afterAutospacing="1" w:line="240" w:lineRule="auto"/>
+        <w:rPr>
+          <w:rFonts w:ascii="Times New Roman" w:eastAsia="Times New Roman" w:hAnsi="Times New Roman" w:cs="Times New Roman"/>
+          <w:sz w:val="24"/>
+          <w:szCs w:val="24"/>
+          <w:lang w:eastAsia="es-CL"/>
+        </w:rPr>
+      </w:pPr>
+      <w:r>
+        <w:rPr>
+          <w:rFonts w:ascii="Times New Roman" w:eastAsia="Times New Roman" w:hAnsi="Times New Roman" w:cs="Times New Roman"/>
+          <w:sz w:val="24"/>
+          <w:szCs w:val="24"/>
+        </w:rPr>
+        <w:object w:dxaOrig="405" w:dyaOrig="345">
+          <v:shape id="_x0000_i1534" type="#_x0000_t75" style="width:20.1pt;height:17.6pt" o:ole="">
+            <v:imagedata r:id="rId13" o:title=""/>
+          </v:shape>
+          <w:control r:id="rId118" w:name="DefaultOcxName107111" w:shapeid="_x0000_i1534"/>
+        </w:object>
+      </w:r>
+      <w:r>
+        <w:rPr>
+          <w:rFonts w:ascii="Times New Roman" w:eastAsia="Times New Roman" w:hAnsi="Times New Roman" w:cs="Times New Roman"/>
+          <w:sz w:val="24"/>
+          <w:szCs w:val="24"/>
+          <w:lang w:eastAsia="es-CL"/>
+        </w:rPr>
+        <w:t>asignar la validación de datos (bien escritos)</w:t>
+      </w:r>
+    </w:p>
+    <w:p>
+      <w:pPr>
+        <w:numPr>
+          <w:ilvl w:val="1"/>
+          <w:numId w:val="13"/>
+        </w:numPr>
+        <w:spacing w:before="100" w:beforeAutospacing="1" w:after="100" w:afterAutospacing="1" w:line="240" w:lineRule="auto"/>
+        <w:rPr>
+          <w:rFonts w:ascii="Times New Roman" w:eastAsia="Times New Roman" w:hAnsi="Times New Roman" w:cs="Times New Roman"/>
+          <w:sz w:val="24"/>
+          <w:szCs w:val="24"/>
+          <w:lang w:eastAsia="es-CL"/>
+        </w:rPr>
+      </w:pPr>
+      <w:r>
+        <w:rPr>
+          <w:rFonts w:ascii="Times New Roman" w:eastAsia="Times New Roman" w:hAnsi="Times New Roman" w:cs="Times New Roman"/>
+          <w:sz w:val="24"/>
+          <w:szCs w:val="24"/>
+        </w:rPr>
+        <w:object w:dxaOrig="405" w:dyaOrig="345">
+          <v:shape id="_x0000_i1537" type="#_x0000_t75" style="width:20.1pt;height:17.6pt" o:ole="">
+            <v:imagedata r:id="rId13" o:title=""/>
+          </v:shape>
+          <w:control r:id="rId119" w:name="DefaultOcxName107112" w:shapeid="_x0000_i1537"/>
+        </w:object>
+      </w:r>
+      <w:r>
+        <w:rPr>
+          <w:rFonts w:ascii="Times New Roman" w:eastAsia="Times New Roman" w:hAnsi="Times New Roman" w:cs="Times New Roman"/>
+          <w:sz w:val="24"/>
+          <w:szCs w:val="24"/>
+          <w:lang w:eastAsia="es-CL"/>
+        </w:rPr>
+        <w:t xml:space="preserve">que se </w:t>
+      </w:r>
+      <w:proofErr w:type="spellStart"/>
+      <w:r>
+        <w:rPr>
+          <w:rFonts w:ascii="Times New Roman" w:eastAsia="Times New Roman" w:hAnsi="Times New Roman" w:cs="Times New Roman"/>
+          <w:sz w:val="24"/>
+          <w:szCs w:val="24"/>
+          <w:lang w:eastAsia="es-CL"/>
+        </w:rPr>
+        <w:t>autorellene</w:t>
+      </w:r>
+      <w:proofErr w:type="spellEnd"/>
+      <w:r>
+        <w:rPr>
+          <w:rFonts w:ascii="Times New Roman" w:eastAsia="Times New Roman" w:hAnsi="Times New Roman" w:cs="Times New Roman"/>
+          <w:sz w:val="24"/>
+          <w:szCs w:val="24"/>
+          <w:lang w:eastAsia="es-CL"/>
+        </w:rPr>
+        <w:t xml:space="preserve"> el nombre del proveedor cuando se escribe el </w:t>
+      </w:r>
+      <w:proofErr w:type="spellStart"/>
+      <w:r>
+        <w:rPr>
+          <w:rFonts w:ascii="Times New Roman" w:eastAsia="Times New Roman" w:hAnsi="Times New Roman" w:cs="Times New Roman"/>
+          <w:sz w:val="24"/>
+          <w:szCs w:val="24"/>
+          <w:lang w:eastAsia="es-CL"/>
+        </w:rPr>
+        <w:t>rut</w:t>
+      </w:r>
+      <w:proofErr w:type="spellEnd"/>
+      <w:r>
+        <w:rPr>
+          <w:rFonts w:ascii="Times New Roman" w:eastAsia="Times New Roman" w:hAnsi="Times New Roman" w:cs="Times New Roman"/>
+          <w:sz w:val="24"/>
+          <w:szCs w:val="24"/>
+          <w:lang w:eastAsia="es-CL"/>
+        </w:rPr>
+        <w:t xml:space="preserve"> (si es que existe)</w:t>
       </w:r>
       <w:bookmarkStart w:id="0" w:name="_GoBack"/>
       <w:bookmarkEnd w:id="0"/>
     </w:p>
     <w:p>
       <w:pPr>
+        <w:numPr>
+          <w:ilvl w:val="1"/>
+          <w:numId w:val="13"/>
+        </w:numPr>
+        <w:spacing w:before="100" w:beforeAutospacing="1" w:after="100" w:afterAutospacing="1" w:line="240" w:lineRule="auto"/>
+        <w:rPr>
+          <w:rFonts w:ascii="Times New Roman" w:eastAsia="Times New Roman" w:hAnsi="Times New Roman" w:cs="Times New Roman"/>
+          <w:sz w:val="24"/>
+          <w:szCs w:val="24"/>
+          <w:lang w:eastAsia="es-CL"/>
+        </w:rPr>
+      </w:pPr>
+    </w:p>
+    <w:p>
+      <w:pPr>
+        <w:numPr>
+          <w:ilvl w:val="1"/>
+          <w:numId w:val="13"/>
+        </w:numPr>
+        <w:spacing w:before="100" w:beforeAutospacing="1" w:after="100" w:afterAutospacing="1" w:line="240" w:lineRule="auto"/>
+        <w:rPr>
+          <w:rFonts w:ascii="Times New Roman" w:eastAsia="Times New Roman" w:hAnsi="Times New Roman" w:cs="Times New Roman"/>
+          <w:sz w:val="24"/>
+          <w:szCs w:val="24"/>
+          <w:lang w:eastAsia="es-CL"/>
+        </w:rPr>
+      </w:pPr>
+    </w:p>
+    <w:p>
+      <w:pPr>
+        <w:spacing w:before="100" w:beforeAutospacing="1" w:after="100" w:afterAutospacing="1" w:line="240" w:lineRule="auto"/>
+        <w:ind w:left="720"/>
+        <w:rPr>
+          <w:rFonts w:ascii="Times New Roman" w:eastAsia="Times New Roman" w:hAnsi="Times New Roman" w:cs="Times New Roman"/>
+          <w:sz w:val="24"/>
+          <w:szCs w:val="24"/>
+          <w:lang w:eastAsia="es-CL"/>
+        </w:rPr>
+      </w:pPr>
+    </w:p>
+    <w:p>
+      <w:pPr>
         <w:spacing w:before="100" w:beforeAutospacing="1" w:after="100" w:afterAutospacing="1" w:line="240" w:lineRule="auto"/>
         <w:rPr>
           <w:rFonts w:ascii="Times New Roman" w:eastAsia="Times New Roman" w:hAnsi="Times New Roman" w:cs="Times New Roman"/>
@@ -6578,7 +6802,7 @@
           <w:lang w:eastAsia="es-CL"/>
         </w:rPr>
         <w:pict>
-          <v:rect id="_x0000_i1149" style="width:0;height:1.5pt" o:hralign="center" o:hrstd="t" o:hr="t" fillcolor="#a0a0a0" stroked="f"/>
+          <v:rect id="_x0000_i1151" style="width:0;height:1.5pt" o:hralign="center" o:hrstd="t" o:hr="t" fillcolor="#a0a0a0" stroked="f"/>
         </w:pict>
       </w:r>
     </w:p>
@@ -6627,11 +6851,11 @@
           <w:sz w:val="24"/>
           <w:szCs w:val="24"/>
         </w:rPr>
-        <w:object w:dxaOrig="225" w:dyaOrig="225">
-          <v:shape id="_x0000_i1494" type="#_x0000_t75" style="width:20.1pt;height:17.6pt" o:ole="">
+        <w:object w:dxaOrig="405" w:dyaOrig="345">
+          <v:shape id="_x0000_i1499" type="#_x0000_t75" style="width:20.1pt;height:17.6pt" o:ole="">
             <v:imagedata r:id="rId13" o:title=""/>
           </v:shape>
-          <w:control r:id="rId117" w:name="DefaultOcxName108" w:shapeid="_x0000_i1494"/>
+          <w:control r:id="rId120" w:name="DefaultOcxName108" w:shapeid="_x0000_i1499"/>
         </w:object>
       </w:r>
       <w:r>
@@ -6664,12 +6888,11 @@
           <w:sz w:val="24"/>
           <w:szCs w:val="24"/>
         </w:rPr>
-        <w:lastRenderedPageBreak/>
-        <w:object w:dxaOrig="225" w:dyaOrig="225">
-          <v:shape id="_x0000_i1498" type="#_x0000_t75" style="width:20.1pt;height:17.6pt" o:ole="">
+        <w:object w:dxaOrig="405" w:dyaOrig="345">
+          <v:shape id="_x0000_i1503" type="#_x0000_t75" style="width:20.1pt;height:17.6pt" o:ole="">
             <v:imagedata r:id="rId13" o:title=""/>
           </v:shape>
-          <w:control r:id="rId118" w:name="DefaultOcxName109" w:shapeid="_x0000_i1498"/>
+          <w:control r:id="rId121" w:name="DefaultOcxName109" w:shapeid="_x0000_i1503"/>
         </w:object>
       </w:r>
       <w:r>
@@ -6742,11 +6965,11 @@
           <w:sz w:val="24"/>
           <w:szCs w:val="24"/>
         </w:rPr>
-        <w:object w:dxaOrig="225" w:dyaOrig="225">
-          <v:shape id="_x0000_i1501" type="#_x0000_t75" style="width:20.1pt;height:17.6pt" o:ole="">
+        <w:object w:dxaOrig="405" w:dyaOrig="345">
+          <v:shape id="_x0000_i1506" type="#_x0000_t75" style="width:20.1pt;height:17.6pt" o:ole="">
             <v:imagedata r:id="rId13" o:title=""/>
           </v:shape>
-          <w:control r:id="rId119" w:name="DefaultOcxName110" w:shapeid="_x0000_i1501"/>
+          <w:control r:id="rId122" w:name="DefaultOcxName110" w:shapeid="_x0000_i1506"/>
         </w:object>
       </w:r>
       <w:r>
@@ -6779,11 +7002,11 @@
           <w:sz w:val="24"/>
           <w:szCs w:val="24"/>
         </w:rPr>
-        <w:object w:dxaOrig="225" w:dyaOrig="225">
-          <v:shape id="_x0000_i1504" type="#_x0000_t75" style="width:20.1pt;height:17.6pt" o:ole="">
+        <w:object w:dxaOrig="405" w:dyaOrig="345">
+          <v:shape id="_x0000_i1509" type="#_x0000_t75" style="width:20.1pt;height:17.6pt" o:ole="">
             <v:imagedata r:id="rId13" o:title=""/>
           </v:shape>
-          <w:control r:id="rId120" w:name="DefaultOcxName111" w:shapeid="_x0000_i1504"/>
+          <w:control r:id="rId123" w:name="DefaultOcxName111" w:shapeid="_x0000_i1509"/>
         </w:object>
       </w:r>
       <w:r>
@@ -6816,11 +7039,11 @@
           <w:sz w:val="24"/>
           <w:szCs w:val="24"/>
         </w:rPr>
-        <w:object w:dxaOrig="225" w:dyaOrig="225">
-          <v:shape id="_x0000_i1507" type="#_x0000_t75" style="width:20.1pt;height:17.6pt" o:ole="">
+        <w:object w:dxaOrig="405" w:dyaOrig="345">
+          <v:shape id="_x0000_i1512" type="#_x0000_t75" style="width:20.1pt;height:17.6pt" o:ole="">
             <v:imagedata r:id="rId13" o:title=""/>
           </v:shape>
-          <w:control r:id="rId121" w:name="DefaultOcxName112" w:shapeid="_x0000_i1507"/>
+          <w:control r:id="rId124" w:name="DefaultOcxName112" w:shapeid="_x0000_i1512"/>
         </w:object>
       </w:r>
       <w:proofErr w:type="spellStart"/>
@@ -9600,6 +9823,18 @@
 <ax:ocx xmlns:ax="http://schemas.microsoft.com/office/2006/activeX" xmlns:r="http://schemas.openxmlformats.org/officeDocument/2006/relationships" ax:classid="{5512D116-5CC6-11CF-8D67-00AA00BDCE1D}" ax:persistence="persistStream" r:id="rId1"/>
 </file>
 
+<file path=word/activeX/activeX116.xml><?xml version="1.0" encoding="utf-8"?>
+<ax:ocx xmlns:ax="http://schemas.microsoft.com/office/2006/activeX" xmlns:r="http://schemas.openxmlformats.org/officeDocument/2006/relationships" ax:classid="{5512D116-5CC6-11CF-8D67-00AA00BDCE1D}" ax:persistence="persistStream" r:id="rId1"/>
+</file>
+
+<file path=word/activeX/activeX117.xml><?xml version="1.0" encoding="utf-8"?>
+<ax:ocx xmlns:ax="http://schemas.microsoft.com/office/2006/activeX" xmlns:r="http://schemas.openxmlformats.org/officeDocument/2006/relationships" ax:classid="{5512D116-5CC6-11CF-8D67-00AA00BDCE1D}" ax:persistence="persistStream" r:id="rId1"/>
+</file>
+
+<file path=word/activeX/activeX118.xml><?xml version="1.0" encoding="utf-8"?>
+<ax:ocx xmlns:ax="http://schemas.microsoft.com/office/2006/activeX" xmlns:r="http://schemas.openxmlformats.org/officeDocument/2006/relationships" ax:classid="{5512D116-5CC6-11CF-8D67-00AA00BDCE1D}" ax:persistence="persistStream" r:id="rId1"/>
+</file>
+
 <file path=word/activeX/activeX12.xml><?xml version="1.0" encoding="utf-8"?>
 <ax:ocx xmlns:ax="http://schemas.microsoft.com/office/2006/activeX" xmlns:r="http://schemas.openxmlformats.org/officeDocument/2006/relationships" ax:classid="{5512D116-5CC6-11CF-8D67-00AA00BDCE1D}" ax:persistence="persistStream" r:id="rId1"/>
 </file>

</xml_diff>

<commit_message>
Logeo completo de usuario
Importante, se implementó tailwind.config.ts, que hizo que todas las visuales de tailwind se vieran bien y por fin hubiera padding y buenos bordes (grande Carlos).

Se terminó de hacer el logeo completo:
-Separación de vistas dependiendo del rol del usuario (1 solo admin, todos los demás con rol soporte)
-Vista de usuarios y crear usuarios solo para admin
-Detalles pequeños en la estética de usuario

Por hacer:
-Implementar la modificacion o eliminacion de usuario desde la vista de usuarios de admin
-Implementar la edición de los datos de activos (aun por decidir si todos los roles pueden o solo admin)
</commit_message>
<xml_diff>
--- a/docs/To do list.docx
+++ b/docs/To do list.docx
@@ -67,10 +67,10 @@
             <v:path o:extrusionok="f" gradientshapeok="t" o:connecttype="rect"/>
             <o:lock v:ext="edit" aspectratio="t"/>
           </v:shapetype>
-          <v:shape id="_x0000_i1169" type="#_x0000_t75" style="width:20.1pt;height:17.6pt" o:ole="">
+          <v:shape id="_x0000_i1171" type="#_x0000_t75" style="width:20.1pt;height:17.6pt" o:ole="">
             <v:imagedata r:id="rId5" o:title=""/>
           </v:shape>
-          <w:control r:id="rId6" w:name="DefaultOcxName" w:shapeid="_x0000_i1169"/>
+          <w:control r:id="rId6" w:name="DefaultOcxName" w:shapeid="_x0000_i1171"/>
         </w:object>
       </w:r>
       <w:r>
@@ -104,10 +104,10 @@
           <w:szCs w:val="24"/>
         </w:rPr>
         <w:object w:dxaOrig="225" w:dyaOrig="225">
-          <v:shape id="_x0000_i1172" type="#_x0000_t75" style="width:20.1pt;height:17.6pt" o:ole="">
+          <v:shape id="_x0000_i1174" type="#_x0000_t75" style="width:20.1pt;height:17.6pt" o:ole="">
             <v:imagedata r:id="rId5" o:title=""/>
           </v:shape>
-          <w:control r:id="rId7" w:name="DefaultOcxName1" w:shapeid="_x0000_i1172"/>
+          <w:control r:id="rId7" w:name="DefaultOcxName1" w:shapeid="_x0000_i1174"/>
         </w:object>
       </w:r>
       <w:r>
@@ -150,10 +150,10 @@
           <w:szCs w:val="24"/>
         </w:rPr>
         <w:object w:dxaOrig="225" w:dyaOrig="225">
-          <v:shape id="_x0000_i1175" type="#_x0000_t75" style="width:20.1pt;height:17.6pt" o:ole="">
+          <v:shape id="_x0000_i1177" type="#_x0000_t75" style="width:20.1pt;height:17.6pt" o:ole="">
             <v:imagedata r:id="rId5" o:title=""/>
           </v:shape>
-          <w:control r:id="rId8" w:name="DefaultOcxName2" w:shapeid="_x0000_i1175"/>
+          <w:control r:id="rId8" w:name="DefaultOcxName2" w:shapeid="_x0000_i1177"/>
         </w:object>
       </w:r>
       <w:r>
@@ -196,10 +196,10 @@
           <w:szCs w:val="24"/>
         </w:rPr>
         <w:object w:dxaOrig="225" w:dyaOrig="225">
-          <v:shape id="_x0000_i1178" type="#_x0000_t75" style="width:20.1pt;height:17.6pt" o:ole="">
+          <v:shape id="_x0000_i1180" type="#_x0000_t75" style="width:20.1pt;height:17.6pt" o:ole="">
             <v:imagedata r:id="rId5" o:title=""/>
           </v:shape>
-          <w:control r:id="rId9" w:name="DefaultOcxName3" w:shapeid="_x0000_i1178"/>
+          <w:control r:id="rId9" w:name="DefaultOcxName3" w:shapeid="_x0000_i1180"/>
         </w:object>
       </w:r>
       <w:r>
@@ -242,10 +242,10 @@
           <w:szCs w:val="24"/>
         </w:rPr>
         <w:object w:dxaOrig="225" w:dyaOrig="225">
-          <v:shape id="_x0000_i1181" type="#_x0000_t75" style="width:20.1pt;height:17.6pt" o:ole="">
+          <v:shape id="_x0000_i1183" type="#_x0000_t75" style="width:20.1pt;height:17.6pt" o:ole="">
             <v:imagedata r:id="rId5" o:title=""/>
           </v:shape>
-          <w:control r:id="rId10" w:name="DefaultOcxName4" w:shapeid="_x0000_i1181"/>
+          <w:control r:id="rId10" w:name="DefaultOcxName4" w:shapeid="_x0000_i1183"/>
         </w:object>
       </w:r>
       <w:r>
@@ -288,10 +288,10 @@
           <w:szCs w:val="24"/>
         </w:rPr>
         <w:object w:dxaOrig="225" w:dyaOrig="225">
-          <v:shape id="_x0000_i1184" type="#_x0000_t75" style="width:20.1pt;height:17.6pt" o:ole="">
+          <v:shape id="_x0000_i1186" type="#_x0000_t75" style="width:20.1pt;height:17.6pt" o:ole="">
             <v:imagedata r:id="rId5" o:title=""/>
           </v:shape>
-          <w:control r:id="rId11" w:name="DefaultOcxName5" w:shapeid="_x0000_i1184"/>
+          <w:control r:id="rId11" w:name="DefaultOcxName5" w:shapeid="_x0000_i1186"/>
         </w:object>
       </w:r>
       <w:r>
@@ -370,10 +370,10 @@
           <w:szCs w:val="24"/>
         </w:rPr>
         <w:object w:dxaOrig="225" w:dyaOrig="225">
-          <v:shape id="_x0000_i1187" type="#_x0000_t75" style="width:20.1pt;height:17.6pt" o:ole="">
+          <v:shape id="_x0000_i1189" type="#_x0000_t75" style="width:20.1pt;height:17.6pt" o:ole="">
             <v:imagedata r:id="rId5" o:title=""/>
           </v:shape>
-          <w:control r:id="rId12" w:name="DefaultOcxName6" w:shapeid="_x0000_i1187"/>
+          <w:control r:id="rId12" w:name="DefaultOcxName6" w:shapeid="_x0000_i1189"/>
         </w:object>
       </w:r>
       <w:r>
@@ -416,10 +416,10 @@
           <w:szCs w:val="24"/>
         </w:rPr>
         <w:object w:dxaOrig="225" w:dyaOrig="225">
-          <v:shape id="_x0000_i1190" type="#_x0000_t75" style="width:20.1pt;height:17.6pt" o:ole="">
+          <v:shape id="_x0000_i1192" type="#_x0000_t75" style="width:20.1pt;height:17.6pt" o:ole="">
             <v:imagedata r:id="rId13" o:title=""/>
           </v:shape>
-          <w:control r:id="rId14" w:name="DefaultOcxName7" w:shapeid="_x0000_i1190"/>
+          <w:control r:id="rId14" w:name="DefaultOcxName7" w:shapeid="_x0000_i1192"/>
         </w:object>
       </w:r>
       <w:r>
@@ -453,10 +453,10 @@
           <w:szCs w:val="24"/>
         </w:rPr>
         <w:object w:dxaOrig="225" w:dyaOrig="225">
-          <v:shape id="_x0000_i1555" type="#_x0000_t75" style="width:20.1pt;height:17.6pt" o:ole="">
+          <v:shape id="_x0000_i1195" type="#_x0000_t75" style="width:20.1pt;height:17.6pt" o:ole="">
             <v:imagedata r:id="rId13" o:title=""/>
           </v:shape>
-          <w:control r:id="rId15" w:name="DefaultOcxName8" w:shapeid="_x0000_i1555"/>
+          <w:control r:id="rId15" w:name="DefaultOcxName8" w:shapeid="_x0000_i1195"/>
         </w:object>
       </w:r>
       <w:r>
@@ -490,10 +490,10 @@
           <w:szCs w:val="24"/>
         </w:rPr>
         <w:object w:dxaOrig="225" w:dyaOrig="225">
-          <v:shape id="_x0000_i1556" type="#_x0000_t75" style="width:20.1pt;height:17.6pt" o:ole="">
+          <v:shape id="_x0000_i1198" type="#_x0000_t75" style="width:20.1pt;height:17.6pt" o:ole="">
             <v:imagedata r:id="rId13" o:title=""/>
           </v:shape>
-          <w:control r:id="rId16" w:name="DefaultOcxName9" w:shapeid="_x0000_i1556"/>
+          <w:control r:id="rId16" w:name="DefaultOcxName9" w:shapeid="_x0000_i1198"/>
         </w:object>
       </w:r>
       <w:r>
@@ -506,7 +506,6 @@
         <w:t>Variables de entorno</w:t>
       </w:r>
     </w:p>
-    <w:bookmarkStart w:id="0" w:name="_GoBack"/>
     <w:p>
       <w:pPr>
         <w:numPr>
@@ -528,13 +527,12 @@
           <w:szCs w:val="24"/>
         </w:rPr>
         <w:object w:dxaOrig="225" w:dyaOrig="225">
-          <v:shape id="_x0000_i1557" type="#_x0000_t75" style="width:20.1pt;height:17.6pt" o:ole="">
+          <v:shape id="_x0000_i1201" type="#_x0000_t75" style="width:20.1pt;height:17.6pt" o:ole="">
             <v:imagedata r:id="rId13" o:title=""/>
           </v:shape>
-          <w:control r:id="rId17" w:name="DefaultOcxName10" w:shapeid="_x0000_i1557"/>
-        </w:object>
-      </w:r>
-      <w:bookmarkEnd w:id="0"/>
+          <w:control r:id="rId17" w:name="DefaultOcxName10" w:shapeid="_x0000_i1201"/>
+        </w:object>
+      </w:r>
       <w:r>
         <w:rPr>
           <w:rFonts w:ascii="Times New Roman" w:eastAsia="Times New Roman" w:hAnsi="Times New Roman" w:cs="Times New Roman"/>
@@ -613,10 +611,10 @@
           <w:szCs w:val="24"/>
         </w:rPr>
         <w:object w:dxaOrig="225" w:dyaOrig="225">
-          <v:shape id="_x0000_i1554" type="#_x0000_t75" style="width:20.1pt;height:17.6pt" o:ole="">
+          <v:shape id="_x0000_i1204" type="#_x0000_t75" style="width:20.1pt;height:17.6pt" o:ole="">
             <v:imagedata r:id="rId5" o:title=""/>
           </v:shape>
-          <w:control r:id="rId18" w:name="DefaultOcxName11" w:shapeid="_x0000_i1554"/>
+          <w:control r:id="rId18" w:name="DefaultOcxName11" w:shapeid="_x0000_i1204"/>
         </w:object>
       </w:r>
       <w:r>
@@ -659,10 +657,10 @@
           <w:szCs w:val="24"/>
         </w:rPr>
         <w:object w:dxaOrig="225" w:dyaOrig="225">
-          <v:shape id="_x0000_i1206" type="#_x0000_t75" style="width:20.1pt;height:17.6pt" o:ole="">
+          <v:shape id="_x0000_i1208" type="#_x0000_t75" style="width:20.1pt;height:17.6pt" o:ole="">
             <v:imagedata r:id="rId5" o:title=""/>
           </v:shape>
-          <w:control r:id="rId19" w:name="DefaultOcxName12" w:shapeid="_x0000_i1206"/>
+          <w:control r:id="rId19" w:name="DefaultOcxName12" w:shapeid="_x0000_i1208"/>
         </w:object>
       </w:r>
       <w:r>
@@ -750,10 +748,10 @@
           <w:szCs w:val="24"/>
         </w:rPr>
         <w:object w:dxaOrig="225" w:dyaOrig="225">
-          <v:shape id="_x0000_i1209" type="#_x0000_t75" style="width:20.1pt;height:17.6pt" o:ole="">
+          <v:shape id="_x0000_i1211" type="#_x0000_t75" style="width:20.1pt;height:17.6pt" o:ole="">
             <v:imagedata r:id="rId5" o:title=""/>
           </v:shape>
-          <w:control r:id="rId20" w:name="DefaultOcxName13" w:shapeid="_x0000_i1209"/>
+          <w:control r:id="rId20" w:name="DefaultOcxName13" w:shapeid="_x0000_i1211"/>
         </w:object>
       </w:r>
       <w:r>
@@ -805,10 +803,10 @@
           <w:szCs w:val="24"/>
         </w:rPr>
         <w:object w:dxaOrig="225" w:dyaOrig="225">
-          <v:shape id="_x0000_i1212" type="#_x0000_t75" style="width:20.1pt;height:17.6pt" o:ole="">
+          <v:shape id="_x0000_i1214" type="#_x0000_t75" style="width:20.1pt;height:17.6pt" o:ole="">
             <v:imagedata r:id="rId5" o:title=""/>
           </v:shape>
-          <w:control r:id="rId21" w:name="DefaultOcxName14" w:shapeid="_x0000_i1212"/>
+          <w:control r:id="rId21" w:name="DefaultOcxName14" w:shapeid="_x0000_i1214"/>
         </w:object>
       </w:r>
       <w:r>
@@ -878,10 +876,10 @@
           <w:szCs w:val="24"/>
         </w:rPr>
         <w:object w:dxaOrig="225" w:dyaOrig="225">
-          <v:shape id="_x0000_i1215" type="#_x0000_t75" style="width:20.1pt;height:17.6pt" o:ole="">
+          <v:shape id="_x0000_i1217" type="#_x0000_t75" style="width:20.1pt;height:17.6pt" o:ole="">
             <v:imagedata r:id="rId5" o:title=""/>
           </v:shape>
-          <w:control r:id="rId22" w:name="DefaultOcxName15" w:shapeid="_x0000_i1215"/>
+          <w:control r:id="rId22" w:name="DefaultOcxName15" w:shapeid="_x0000_i1217"/>
         </w:object>
       </w:r>
       <w:r>
@@ -915,10 +913,10 @@
           <w:szCs w:val="24"/>
         </w:rPr>
         <w:object w:dxaOrig="225" w:dyaOrig="225">
-          <v:shape id="_x0000_i1218" type="#_x0000_t75" style="width:20.1pt;height:17.6pt" o:ole="">
+          <v:shape id="_x0000_i1220" type="#_x0000_t75" style="width:20.1pt;height:17.6pt" o:ole="">
             <v:imagedata r:id="rId5" o:title=""/>
           </v:shape>
-          <w:control r:id="rId23" w:name="DefaultOcxName16" w:shapeid="_x0000_i1218"/>
+          <w:control r:id="rId23" w:name="DefaultOcxName16" w:shapeid="_x0000_i1220"/>
         </w:object>
       </w:r>
       <w:r>
@@ -952,10 +950,10 @@
           <w:szCs w:val="24"/>
         </w:rPr>
         <w:object w:dxaOrig="225" w:dyaOrig="225">
-          <v:shape id="_x0000_i1221" type="#_x0000_t75" style="width:20.1pt;height:17.6pt" o:ole="">
+          <v:shape id="_x0000_i1223" type="#_x0000_t75" style="width:20.1pt;height:17.6pt" o:ole="">
             <v:imagedata r:id="rId5" o:title=""/>
           </v:shape>
-          <w:control r:id="rId24" w:name="DefaultOcxName17" w:shapeid="_x0000_i1221"/>
+          <w:control r:id="rId24" w:name="DefaultOcxName17" w:shapeid="_x0000_i1223"/>
         </w:object>
       </w:r>
       <w:r>
@@ -989,10 +987,10 @@
           <w:szCs w:val="24"/>
         </w:rPr>
         <w:object w:dxaOrig="225" w:dyaOrig="225">
-          <v:shape id="_x0000_i1224" type="#_x0000_t75" style="width:20.1pt;height:17.6pt" o:ole="">
+          <v:shape id="_x0000_i1226" type="#_x0000_t75" style="width:20.1pt;height:17.6pt" o:ole="">
             <v:imagedata r:id="rId5" o:title=""/>
           </v:shape>
-          <w:control r:id="rId25" w:name="DefaultOcxName18" w:shapeid="_x0000_i1224"/>
+          <w:control r:id="rId25" w:name="DefaultOcxName18" w:shapeid="_x0000_i1226"/>
         </w:object>
       </w:r>
       <w:r>
@@ -1026,10 +1024,10 @@
           <w:szCs w:val="24"/>
         </w:rPr>
         <w:object w:dxaOrig="225" w:dyaOrig="225">
-          <v:shape id="_x0000_i1227" type="#_x0000_t75" style="width:20.1pt;height:17.6pt" o:ole="">
+          <v:shape id="_x0000_i1229" type="#_x0000_t75" style="width:20.1pt;height:17.6pt" o:ole="">
             <v:imagedata r:id="rId5" o:title=""/>
           </v:shape>
-          <w:control r:id="rId26" w:name="DefaultOcxName19" w:shapeid="_x0000_i1227"/>
+          <w:control r:id="rId26" w:name="DefaultOcxName19" w:shapeid="_x0000_i1229"/>
         </w:object>
       </w:r>
       <w:r>
@@ -1063,10 +1061,10 @@
           <w:szCs w:val="24"/>
         </w:rPr>
         <w:object w:dxaOrig="225" w:dyaOrig="225">
-          <v:shape id="_x0000_i1230" type="#_x0000_t75" style="width:20.1pt;height:17.6pt" o:ole="">
+          <v:shape id="_x0000_i1232" type="#_x0000_t75" style="width:20.1pt;height:17.6pt" o:ole="">
             <v:imagedata r:id="rId5" o:title=""/>
           </v:shape>
-          <w:control r:id="rId27" w:name="DefaultOcxName20" w:shapeid="_x0000_i1230"/>
+          <w:control r:id="rId27" w:name="DefaultOcxName20" w:shapeid="_x0000_i1232"/>
         </w:object>
       </w:r>
       <w:r>
@@ -1127,10 +1125,10 @@
           <w:szCs w:val="24"/>
         </w:rPr>
         <w:object w:dxaOrig="225" w:dyaOrig="225">
-          <v:shape id="_x0000_i1233" type="#_x0000_t75" style="width:20.1pt;height:17.6pt" o:ole="">
+          <v:shape id="_x0000_i1235" type="#_x0000_t75" style="width:20.1pt;height:17.6pt" o:ole="">
             <v:imagedata r:id="rId5" o:title=""/>
           </v:shape>
-          <w:control r:id="rId28" w:name="DefaultOcxName21" w:shapeid="_x0000_i1233"/>
+          <w:control r:id="rId28" w:name="DefaultOcxName21" w:shapeid="_x0000_i1235"/>
         </w:object>
       </w:r>
       <w:r>
@@ -1173,10 +1171,10 @@
           <w:szCs w:val="24"/>
         </w:rPr>
         <w:object w:dxaOrig="225" w:dyaOrig="225">
-          <v:shape id="_x0000_i1236" type="#_x0000_t75" style="width:20.1pt;height:17.6pt" o:ole="">
+          <v:shape id="_x0000_i1238" type="#_x0000_t75" style="width:20.1pt;height:17.6pt" o:ole="">
             <v:imagedata r:id="rId5" o:title=""/>
           </v:shape>
-          <w:control r:id="rId29" w:name="DefaultOcxName22" w:shapeid="_x0000_i1236"/>
+          <w:control r:id="rId29" w:name="DefaultOcxName22" w:shapeid="_x0000_i1238"/>
         </w:object>
       </w:r>
       <w:r>
@@ -1219,10 +1217,10 @@
           <w:szCs w:val="24"/>
         </w:rPr>
         <w:object w:dxaOrig="225" w:dyaOrig="225">
-          <v:shape id="_x0000_i1239" type="#_x0000_t75" style="width:20.1pt;height:17.6pt" o:ole="">
+          <v:shape id="_x0000_i1241" type="#_x0000_t75" style="width:20.1pt;height:17.6pt" o:ole="">
             <v:imagedata r:id="rId5" o:title=""/>
           </v:shape>
-          <w:control r:id="rId30" w:name="DefaultOcxName23" w:shapeid="_x0000_i1239"/>
+          <w:control r:id="rId30" w:name="DefaultOcxName23" w:shapeid="_x0000_i1241"/>
         </w:object>
       </w:r>
       <w:r>
@@ -1265,10 +1263,10 @@
           <w:szCs w:val="24"/>
         </w:rPr>
         <w:object w:dxaOrig="225" w:dyaOrig="225">
-          <v:shape id="_x0000_i1242" type="#_x0000_t75" style="width:20.1pt;height:17.6pt" o:ole="">
+          <v:shape id="_x0000_i1244" type="#_x0000_t75" style="width:20.1pt;height:17.6pt" o:ole="">
             <v:imagedata r:id="rId5" o:title=""/>
           </v:shape>
-          <w:control r:id="rId31" w:name="DefaultOcxName24" w:shapeid="_x0000_i1242"/>
+          <w:control r:id="rId31" w:name="DefaultOcxName24" w:shapeid="_x0000_i1244"/>
         </w:object>
       </w:r>
       <w:r>
@@ -1302,10 +1300,10 @@
           <w:szCs w:val="24"/>
         </w:rPr>
         <w:object w:dxaOrig="225" w:dyaOrig="225">
-          <v:shape id="_x0000_i1245" type="#_x0000_t75" style="width:20.1pt;height:17.6pt" o:ole="">
+          <v:shape id="_x0000_i1247" type="#_x0000_t75" style="width:20.1pt;height:17.6pt" o:ole="">
             <v:imagedata r:id="rId13" o:title=""/>
           </v:shape>
-          <w:control r:id="rId32" w:name="DefaultOcxName25" w:shapeid="_x0000_i1245"/>
+          <w:control r:id="rId32" w:name="DefaultOcxName25" w:shapeid="_x0000_i1247"/>
         </w:object>
       </w:r>
       <w:r>
@@ -1340,10 +1338,10 @@
         </w:rPr>
         <w:lastRenderedPageBreak/>
         <w:object w:dxaOrig="225" w:dyaOrig="225">
-          <v:shape id="_x0000_i1248" type="#_x0000_t75" style="width:20.1pt;height:17.6pt" o:ole="">
+          <v:shape id="_x0000_i1250" type="#_x0000_t75" style="width:20.1pt;height:17.6pt" o:ole="">
             <v:imagedata r:id="rId13" o:title=""/>
           </v:shape>
-          <w:control r:id="rId33" w:name="DefaultOcxName26" w:shapeid="_x0000_i1248"/>
+          <w:control r:id="rId33" w:name="DefaultOcxName26" w:shapeid="_x0000_i1250"/>
         </w:object>
       </w:r>
       <w:r>
@@ -1395,10 +1393,10 @@
           <w:szCs w:val="24"/>
         </w:rPr>
         <w:object w:dxaOrig="225" w:dyaOrig="225">
-          <v:shape id="_x0000_i1251" type="#_x0000_t75" style="width:20.1pt;height:17.6pt" o:ole="">
+          <v:shape id="_x0000_i1253" type="#_x0000_t75" style="width:20.1pt;height:17.6pt" o:ole="">
             <v:imagedata r:id="rId13" o:title=""/>
           </v:shape>
-          <w:control r:id="rId34" w:name="DefaultOcxName27" w:shapeid="_x0000_i1251"/>
+          <w:control r:id="rId34" w:name="DefaultOcxName27" w:shapeid="_x0000_i1253"/>
         </w:object>
       </w:r>
       <w:r>
@@ -1533,10 +1531,10 @@
           <w:szCs w:val="24"/>
         </w:rPr>
         <w:object w:dxaOrig="225" w:dyaOrig="225">
-          <v:shape id="_x0000_i1539" type="#_x0000_t75" style="width:20.1pt;height:17.6pt" o:ole="">
+          <v:shape id="_x0000_i1256" type="#_x0000_t75" style="width:20.1pt;height:17.6pt" o:ole="">
             <v:imagedata r:id="rId5" o:title=""/>
           </v:shape>
-          <w:control r:id="rId35" w:name="DefaultOcxName28" w:shapeid="_x0000_i1539"/>
+          <w:control r:id="rId35" w:name="DefaultOcxName28" w:shapeid="_x0000_i1256"/>
         </w:object>
       </w:r>
       <w:r>
@@ -1570,10 +1568,10 @@
           <w:szCs w:val="24"/>
         </w:rPr>
         <w:object w:dxaOrig="225" w:dyaOrig="225">
-          <v:shape id="_x0000_i1540" type="#_x0000_t75" style="width:20.1pt;height:17.6pt" o:ole="">
+          <v:shape id="_x0000_i1260" type="#_x0000_t75" style="width:20.1pt;height:17.6pt" o:ole="">
             <v:imagedata r:id="rId5" o:title=""/>
           </v:shape>
-          <w:control r:id="rId36" w:name="DefaultOcxName29" w:shapeid="_x0000_i1540"/>
+          <w:control r:id="rId36" w:name="DefaultOcxName29" w:shapeid="_x0000_i1260"/>
         </w:object>
       </w:r>
       <w:r>
@@ -1625,10 +1623,10 @@
           <w:szCs w:val="24"/>
         </w:rPr>
         <w:object w:dxaOrig="225" w:dyaOrig="225">
-          <v:shape id="_x0000_i1541" type="#_x0000_t75" style="width:20.1pt;height:17.6pt" o:ole="">
+          <v:shape id="_x0000_i1263" type="#_x0000_t75" style="width:20.1pt;height:17.6pt" o:ole="">
             <v:imagedata r:id="rId5" o:title=""/>
           </v:shape>
-          <w:control r:id="rId37" w:name="DefaultOcxName30" w:shapeid="_x0000_i1541"/>
+          <w:control r:id="rId37" w:name="DefaultOcxName30" w:shapeid="_x0000_i1263"/>
         </w:object>
       </w:r>
       <w:r>
@@ -1698,10 +1696,10 @@
           <w:szCs w:val="24"/>
         </w:rPr>
         <w:object w:dxaOrig="225" w:dyaOrig="225">
-          <v:shape id="_x0000_i1544" type="#_x0000_t75" style="width:20.1pt;height:17.6pt" o:ole="">
+          <v:shape id="_x0000_i1266" type="#_x0000_t75" style="width:20.1pt;height:17.6pt" o:ole="">
             <v:imagedata r:id="rId13" o:title=""/>
           </v:shape>
-          <w:control r:id="rId38" w:name="DefaultOcxName31" w:shapeid="_x0000_i1544"/>
+          <w:control r:id="rId38" w:name="DefaultOcxName31" w:shapeid="_x0000_i1266"/>
         </w:object>
       </w:r>
       <w:r>
@@ -1735,10 +1733,10 @@
           <w:szCs w:val="24"/>
         </w:rPr>
         <w:object w:dxaOrig="225" w:dyaOrig="225">
-          <v:shape id="_x0000_i1543" type="#_x0000_t75" style="width:20.1pt;height:17.6pt" o:ole="">
+          <v:shape id="_x0000_i1269" type="#_x0000_t75" style="width:20.1pt;height:17.6pt" o:ole="">
             <v:imagedata r:id="rId5" o:title=""/>
           </v:shape>
-          <w:control r:id="rId39" w:name="DefaultOcxName32" w:shapeid="_x0000_i1543"/>
+          <w:control r:id="rId39" w:name="DefaultOcxName32" w:shapeid="_x0000_i1269"/>
         </w:object>
       </w:r>
       <w:r>
@@ -1799,10 +1797,10 @@
           <w:szCs w:val="24"/>
         </w:rPr>
         <w:object w:dxaOrig="225" w:dyaOrig="225">
-          <v:shape id="_x0000_i1270" type="#_x0000_t75" style="width:20.1pt;height:17.6pt" o:ole="">
+          <v:shape id="_x0000_i1272" type="#_x0000_t75" style="width:20.1pt;height:17.6pt" o:ole="">
             <v:imagedata r:id="rId13" o:title=""/>
           </v:shape>
-          <w:control r:id="rId40" w:name="DefaultOcxName33" w:shapeid="_x0000_i1270"/>
+          <w:control r:id="rId40" w:name="DefaultOcxName33" w:shapeid="_x0000_i1272"/>
         </w:object>
       </w:r>
       <w:r>
@@ -1836,10 +1834,10 @@
           <w:szCs w:val="24"/>
         </w:rPr>
         <w:object w:dxaOrig="225" w:dyaOrig="225">
-          <v:shape id="_x0000_i1545" type="#_x0000_t75" style="width:20.1pt;height:17.6pt" o:ole="">
+          <v:shape id="_x0000_i1275" type="#_x0000_t75" style="width:20.1pt;height:17.6pt" o:ole="">
             <v:imagedata r:id="rId5" o:title=""/>
           </v:shape>
-          <w:control r:id="rId41" w:name="DefaultOcxName34" w:shapeid="_x0000_i1545"/>
+          <w:control r:id="rId41" w:name="DefaultOcxName34" w:shapeid="_x0000_i1275"/>
         </w:object>
       </w:r>
       <w:r>
@@ -1873,10 +1871,10 @@
           <w:szCs w:val="24"/>
         </w:rPr>
         <w:object w:dxaOrig="225" w:dyaOrig="225">
-          <v:shape id="_x0000_i1546" type="#_x0000_t75" style="width:20.1pt;height:17.6pt" o:ole="">
+          <v:shape id="_x0000_i1278" type="#_x0000_t75" style="width:20.1pt;height:17.6pt" o:ole="">
             <v:imagedata r:id="rId5" o:title=""/>
           </v:shape>
-          <w:control r:id="rId42" w:name="DefaultOcxName35" w:shapeid="_x0000_i1546"/>
+          <w:control r:id="rId42" w:name="DefaultOcxName35" w:shapeid="_x0000_i1278"/>
         </w:object>
       </w:r>
       <w:r>
@@ -1910,10 +1908,10 @@
           <w:szCs w:val="24"/>
         </w:rPr>
         <w:object w:dxaOrig="225" w:dyaOrig="225">
-          <v:shape id="_x0000_i1547" type="#_x0000_t75" style="width:20.1pt;height:17.6pt" o:ole="">
+          <v:shape id="_x0000_i1281" type="#_x0000_t75" style="width:20.1pt;height:17.6pt" o:ole="">
             <v:imagedata r:id="rId5" o:title=""/>
           </v:shape>
-          <w:control r:id="rId43" w:name="DefaultOcxName36" w:shapeid="_x0000_i1547"/>
+          <w:control r:id="rId43" w:name="DefaultOcxName36" w:shapeid="_x0000_i1281"/>
         </w:object>
       </w:r>
       <w:r>
@@ -1947,10 +1945,10 @@
           <w:szCs w:val="24"/>
         </w:rPr>
         <w:object w:dxaOrig="225" w:dyaOrig="225">
-          <v:shape id="_x0000_i1548" type="#_x0000_t75" style="width:20.1pt;height:17.6pt" o:ole="">
+          <v:shape id="_x0000_i1284" type="#_x0000_t75" style="width:20.1pt;height:17.6pt" o:ole="">
             <v:imagedata r:id="rId5" o:title=""/>
           </v:shape>
-          <w:control r:id="rId44" w:name="DefaultOcxName37" w:shapeid="_x0000_i1548"/>
+          <w:control r:id="rId44" w:name="DefaultOcxName37" w:shapeid="_x0000_i1284"/>
         </w:object>
       </w:r>
       <w:r>
@@ -1984,10 +1982,10 @@
           <w:szCs w:val="24"/>
         </w:rPr>
         <w:object w:dxaOrig="225" w:dyaOrig="225">
-          <v:shape id="_x0000_i1549" type="#_x0000_t75" style="width:20.1pt;height:17.6pt" o:ole="">
+          <v:shape id="_x0000_i1287" type="#_x0000_t75" style="width:20.1pt;height:17.6pt" o:ole="">
             <v:imagedata r:id="rId5" o:title=""/>
           </v:shape>
-          <w:control r:id="rId45" w:name="DefaultOcxName38" w:shapeid="_x0000_i1549"/>
+          <w:control r:id="rId45" w:name="DefaultOcxName38" w:shapeid="_x0000_i1287"/>
         </w:object>
       </w:r>
       <w:r>
@@ -2021,10 +2019,10 @@
           <w:szCs w:val="24"/>
         </w:rPr>
         <w:object w:dxaOrig="225" w:dyaOrig="225">
-          <v:shape id="_x0000_i1550" type="#_x0000_t75" style="width:20.1pt;height:17.6pt" o:ole="">
+          <v:shape id="_x0000_i1290" type="#_x0000_t75" style="width:20.1pt;height:17.6pt" o:ole="">
             <v:imagedata r:id="rId5" o:title=""/>
           </v:shape>
-          <w:control r:id="rId46" w:name="DefaultOcxName39" w:shapeid="_x0000_i1550"/>
+          <w:control r:id="rId46" w:name="DefaultOcxName39" w:shapeid="_x0000_i1290"/>
         </w:object>
       </w:r>
       <w:r>
@@ -2058,10 +2056,10 @@
           <w:szCs w:val="24"/>
         </w:rPr>
         <w:object w:dxaOrig="225" w:dyaOrig="225">
-          <v:shape id="_x0000_i1551" type="#_x0000_t75" style="width:20.1pt;height:17.6pt" o:ole="">
+          <v:shape id="_x0000_i1293" type="#_x0000_t75" style="width:20.1pt;height:17.6pt" o:ole="">
             <v:imagedata r:id="rId5" o:title=""/>
           </v:shape>
-          <w:control r:id="rId47" w:name="DefaultOcxName40" w:shapeid="_x0000_i1551"/>
+          <w:control r:id="rId47" w:name="DefaultOcxName40" w:shapeid="_x0000_i1293"/>
         </w:object>
       </w:r>
       <w:r>
@@ -2095,10 +2093,10 @@
           <w:szCs w:val="24"/>
         </w:rPr>
         <w:object w:dxaOrig="225" w:dyaOrig="225">
-          <v:shape id="_x0000_i1552" type="#_x0000_t75" style="width:20.1pt;height:17.6pt" o:ole="">
+          <v:shape id="_x0000_i1296" type="#_x0000_t75" style="width:20.1pt;height:17.6pt" o:ole="">
             <v:imagedata r:id="rId5" o:title=""/>
           </v:shape>
-          <w:control r:id="rId48" w:name="DefaultOcxName41" w:shapeid="_x0000_i1552"/>
+          <w:control r:id="rId48" w:name="DefaultOcxName41" w:shapeid="_x0000_i1296"/>
         </w:object>
       </w:r>
       <w:r>
@@ -2132,10 +2130,10 @@
           <w:szCs w:val="24"/>
         </w:rPr>
         <w:object w:dxaOrig="225" w:dyaOrig="225">
-          <v:shape id="_x0000_i1553" type="#_x0000_t75" style="width:20.1pt;height:17.6pt" o:ole="">
+          <v:shape id="_x0000_i1299" type="#_x0000_t75" style="width:20.1pt;height:17.6pt" o:ole="">
             <v:imagedata r:id="rId5" o:title=""/>
           </v:shape>
-          <w:control r:id="rId49" w:name="DefaultOcxName42" w:shapeid="_x0000_i1553"/>
+          <w:control r:id="rId49" w:name="DefaultOcxName42" w:shapeid="_x0000_i1299"/>
         </w:object>
       </w:r>
       <w:r>
@@ -2241,10 +2239,10 @@
           <w:szCs w:val="24"/>
         </w:rPr>
         <w:object w:dxaOrig="225" w:dyaOrig="225">
-          <v:shape id="_x0000_i1300" type="#_x0000_t75" style="width:20.1pt;height:17.6pt" o:ole="">
+          <v:shape id="_x0000_i1302" type="#_x0000_t75" style="width:20.1pt;height:17.6pt" o:ole="">
             <v:imagedata r:id="rId13" o:title=""/>
           </v:shape>
-          <w:control r:id="rId50" w:name="DefaultOcxName43" w:shapeid="_x0000_i1300"/>
+          <w:control r:id="rId50" w:name="DefaultOcxName43" w:shapeid="_x0000_i1302"/>
         </w:object>
       </w:r>
       <w:r>
@@ -2278,10 +2276,10 @@
           <w:szCs w:val="24"/>
         </w:rPr>
         <w:object w:dxaOrig="225" w:dyaOrig="225">
-          <v:shape id="_x0000_i1304" type="#_x0000_t75" style="width:20.1pt;height:17.6pt" o:ole="">
+          <v:shape id="_x0000_i1306" type="#_x0000_t75" style="width:20.1pt;height:17.6pt" o:ole="">
             <v:imagedata r:id="rId13" o:title=""/>
           </v:shape>
-          <w:control r:id="rId51" w:name="DefaultOcxName44" w:shapeid="_x0000_i1304"/>
+          <w:control r:id="rId51" w:name="DefaultOcxName44" w:shapeid="_x0000_i1306"/>
         </w:object>
       </w:r>
       <w:r>
@@ -2315,10 +2313,10 @@
           <w:szCs w:val="24"/>
         </w:rPr>
         <w:object w:dxaOrig="225" w:dyaOrig="225">
-          <v:shape id="_x0000_i1307" type="#_x0000_t75" style="width:20.1pt;height:17.6pt" o:ole="">
+          <v:shape id="_x0000_i1309" type="#_x0000_t75" style="width:20.1pt;height:17.6pt" o:ole="">
             <v:imagedata r:id="rId13" o:title=""/>
           </v:shape>
-          <w:control r:id="rId52" w:name="DefaultOcxName45" w:shapeid="_x0000_i1307"/>
+          <w:control r:id="rId52" w:name="DefaultOcxName45" w:shapeid="_x0000_i1309"/>
         </w:object>
       </w:r>
       <w:r>
@@ -2352,10 +2350,10 @@
           <w:szCs w:val="24"/>
         </w:rPr>
         <w:object w:dxaOrig="225" w:dyaOrig="225">
-          <v:shape id="_x0000_i1310" type="#_x0000_t75" style="width:20.1pt;height:17.6pt" o:ole="">
+          <v:shape id="_x0000_i1312" type="#_x0000_t75" style="width:20.1pt;height:17.6pt" o:ole="">
             <v:imagedata r:id="rId13" o:title=""/>
           </v:shape>
-          <w:control r:id="rId53" w:name="DefaultOcxName46" w:shapeid="_x0000_i1310"/>
+          <w:control r:id="rId53" w:name="DefaultOcxName46" w:shapeid="_x0000_i1312"/>
         </w:object>
       </w:r>
       <w:r>
@@ -2389,10 +2387,10 @@
           <w:szCs w:val="24"/>
         </w:rPr>
         <w:object w:dxaOrig="225" w:dyaOrig="225">
-          <v:shape id="_x0000_i1313" type="#_x0000_t75" style="width:20.1pt;height:17.6pt" o:ole="">
+          <v:shape id="_x0000_i1315" type="#_x0000_t75" style="width:20.1pt;height:17.6pt" o:ole="">
             <v:imagedata r:id="rId13" o:title=""/>
           </v:shape>
-          <w:control r:id="rId54" w:name="DefaultOcxName47" w:shapeid="_x0000_i1313"/>
+          <w:control r:id="rId54" w:name="DefaultOcxName47" w:shapeid="_x0000_i1315"/>
         </w:object>
       </w:r>
       <w:r>
@@ -2435,10 +2433,10 @@
           <w:szCs w:val="24"/>
         </w:rPr>
         <w:object w:dxaOrig="225" w:dyaOrig="225">
-          <v:shape id="_x0000_i1316" type="#_x0000_t75" style="width:20.1pt;height:17.6pt" o:ole="">
+          <v:shape id="_x0000_i1318" type="#_x0000_t75" style="width:20.1pt;height:17.6pt" o:ole="">
             <v:imagedata r:id="rId13" o:title=""/>
           </v:shape>
-          <w:control r:id="rId55" w:name="DefaultOcxName48" w:shapeid="_x0000_i1316"/>
+          <w:control r:id="rId55" w:name="DefaultOcxName48" w:shapeid="_x0000_i1318"/>
         </w:object>
       </w:r>
       <w:r>
@@ -2498,10 +2496,10 @@
           <w:szCs w:val="24"/>
         </w:rPr>
         <w:object w:dxaOrig="225" w:dyaOrig="225">
-          <v:shape id="_x0000_i1319" type="#_x0000_t75" style="width:20.1pt;height:17.6pt" o:ole="">
+          <v:shape id="_x0000_i1321" type="#_x0000_t75" style="width:20.1pt;height:17.6pt" o:ole="">
             <v:imagedata r:id="rId13" o:title=""/>
           </v:shape>
-          <w:control r:id="rId56" w:name="DefaultOcxName49" w:shapeid="_x0000_i1319"/>
+          <w:control r:id="rId56" w:name="DefaultOcxName49" w:shapeid="_x0000_i1321"/>
         </w:object>
       </w:r>
       <w:r>
@@ -2535,10 +2533,10 @@
           <w:szCs w:val="24"/>
         </w:rPr>
         <w:object w:dxaOrig="225" w:dyaOrig="225">
-          <v:shape id="_x0000_i1538" type="#_x0000_t75" style="width:20.1pt;height:17.6pt" o:ole="">
+          <v:shape id="_x0000_i1324" type="#_x0000_t75" style="width:20.1pt;height:17.6pt" o:ole="">
             <v:imagedata r:id="rId5" o:title=""/>
           </v:shape>
-          <w:control r:id="rId57" w:name="DefaultOcxName50" w:shapeid="_x0000_i1538"/>
+          <w:control r:id="rId57" w:name="DefaultOcxName50" w:shapeid="_x0000_i1324"/>
         </w:object>
       </w:r>
       <w:r>
@@ -2572,10 +2570,10 @@
           <w:szCs w:val="24"/>
         </w:rPr>
         <w:object w:dxaOrig="225" w:dyaOrig="225">
-          <v:shape id="_x0000_i1325" type="#_x0000_t75" style="width:20.1pt;height:17.6pt" o:ole="">
+          <v:shape id="_x0000_i1327" type="#_x0000_t75" style="width:20.1pt;height:17.6pt" o:ole="">
             <v:imagedata r:id="rId13" o:title=""/>
           </v:shape>
-          <w:control r:id="rId58" w:name="DefaultOcxName51" w:shapeid="_x0000_i1325"/>
+          <w:control r:id="rId58" w:name="DefaultOcxName51" w:shapeid="_x0000_i1327"/>
         </w:object>
       </w:r>
       <w:r>
@@ -2609,10 +2607,10 @@
           <w:szCs w:val="24"/>
         </w:rPr>
         <w:object w:dxaOrig="225" w:dyaOrig="225">
-          <v:shape id="_x0000_i1328" type="#_x0000_t75" style="width:20.1pt;height:17.6pt" o:ole="">
+          <v:shape id="_x0000_i1330" type="#_x0000_t75" style="width:20.1pt;height:17.6pt" o:ole="">
             <v:imagedata r:id="rId13" o:title=""/>
           </v:shape>
-          <w:control r:id="rId59" w:name="DefaultOcxName52" w:shapeid="_x0000_i1328"/>
+          <w:control r:id="rId59" w:name="DefaultOcxName52" w:shapeid="_x0000_i1330"/>
         </w:object>
       </w:r>
       <w:r>
@@ -2646,10 +2644,10 @@
           <w:szCs w:val="24"/>
         </w:rPr>
         <w:object w:dxaOrig="225" w:dyaOrig="225">
-          <v:shape id="_x0000_i1331" type="#_x0000_t75" style="width:20.1pt;height:17.6pt" o:ole="">
+          <v:shape id="_x0000_i1333" type="#_x0000_t75" style="width:20.1pt;height:17.6pt" o:ole="">
             <v:imagedata r:id="rId13" o:title=""/>
           </v:shape>
-          <w:control r:id="rId60" w:name="DefaultOcxName53" w:shapeid="_x0000_i1331"/>
+          <w:control r:id="rId60" w:name="DefaultOcxName53" w:shapeid="_x0000_i1333"/>
         </w:object>
       </w:r>
       <w:r>
@@ -2708,10 +2706,10 @@
           <w:szCs w:val="24"/>
         </w:rPr>
         <w:object w:dxaOrig="225" w:dyaOrig="225">
-          <v:shape id="_x0000_i1334" type="#_x0000_t75" style="width:20.1pt;height:17.6pt" o:ole="">
+          <v:shape id="_x0000_i1336" type="#_x0000_t75" style="width:20.1pt;height:17.6pt" o:ole="">
             <v:imagedata r:id="rId13" o:title=""/>
           </v:shape>
-          <w:control r:id="rId61" w:name="DefaultOcxName54" w:shapeid="_x0000_i1334"/>
+          <w:control r:id="rId61" w:name="DefaultOcxName54" w:shapeid="_x0000_i1336"/>
         </w:object>
       </w:r>
       <w:r>
@@ -2754,10 +2752,10 @@
           <w:szCs w:val="24"/>
         </w:rPr>
         <w:object w:dxaOrig="225" w:dyaOrig="225">
-          <v:shape id="_x0000_i1337" type="#_x0000_t75" style="width:20.1pt;height:17.6pt" o:ole="">
+          <v:shape id="_x0000_i1339" type="#_x0000_t75" style="width:20.1pt;height:17.6pt" o:ole="">
             <v:imagedata r:id="rId13" o:title=""/>
           </v:shape>
-          <w:control r:id="rId62" w:name="DefaultOcxName55" w:shapeid="_x0000_i1337"/>
+          <w:control r:id="rId62" w:name="DefaultOcxName55" w:shapeid="_x0000_i1339"/>
         </w:object>
       </w:r>
       <w:r>
@@ -2800,10 +2798,10 @@
           <w:szCs w:val="24"/>
         </w:rPr>
         <w:object w:dxaOrig="225" w:dyaOrig="225">
-          <v:shape id="_x0000_i1537" type="#_x0000_t75" style="width:20.1pt;height:17.6pt" o:ole="">
+          <v:shape id="_x0000_i1342" type="#_x0000_t75" style="width:20.1pt;height:17.6pt" o:ole="">
             <v:imagedata r:id="rId5" o:title=""/>
           </v:shape>
-          <w:control r:id="rId63" w:name="DefaultOcxName56" w:shapeid="_x0000_i1537"/>
+          <w:control r:id="rId63" w:name="DefaultOcxName56" w:shapeid="_x0000_i1342"/>
         </w:object>
       </w:r>
       <w:r>
@@ -2837,10 +2835,10 @@
           <w:szCs w:val="24"/>
         </w:rPr>
         <w:object w:dxaOrig="225" w:dyaOrig="225">
-          <v:shape id="_x0000_i1536" type="#_x0000_t75" style="width:20.1pt;height:17.6pt" o:ole="">
+          <v:shape id="_x0000_i1345" type="#_x0000_t75" style="width:20.1pt;height:17.6pt" o:ole="">
             <v:imagedata r:id="rId5" o:title=""/>
           </v:shape>
-          <w:control r:id="rId64" w:name="DefaultOcxName57" w:shapeid="_x0000_i1536"/>
+          <w:control r:id="rId64" w:name="DefaultOcxName57" w:shapeid="_x0000_i1345"/>
         </w:object>
       </w:r>
       <w:r>
@@ -2892,10 +2890,10 @@
           <w:szCs w:val="24"/>
         </w:rPr>
         <w:object w:dxaOrig="225" w:dyaOrig="225">
-          <v:shape id="_x0000_i1346" type="#_x0000_t75" style="width:20.1pt;height:17.6pt" o:ole="">
+          <v:shape id="_x0000_i1348" type="#_x0000_t75" style="width:20.1pt;height:17.6pt" o:ole="">
             <v:imagedata r:id="rId13" o:title=""/>
           </v:shape>
-          <w:control r:id="rId65" w:name="DefaultOcxName58" w:shapeid="_x0000_i1346"/>
+          <w:control r:id="rId65" w:name="DefaultOcxName58" w:shapeid="_x0000_i1348"/>
         </w:object>
       </w:r>
       <w:r>
@@ -2929,10 +2927,10 @@
           <w:szCs w:val="24"/>
         </w:rPr>
         <w:object w:dxaOrig="225" w:dyaOrig="225">
-          <v:shape id="_x0000_i1349" type="#_x0000_t75" style="width:20.1pt;height:17.6pt" o:ole="">
+          <v:shape id="_x0000_i1351" type="#_x0000_t75" style="width:20.1pt;height:17.6pt" o:ole="">
             <v:imagedata r:id="rId13" o:title=""/>
           </v:shape>
-          <w:control r:id="rId66" w:name="DefaultOcxName59" w:shapeid="_x0000_i1349"/>
+          <w:control r:id="rId66" w:name="DefaultOcxName59" w:shapeid="_x0000_i1351"/>
         </w:object>
       </w:r>
       <w:r>
@@ -2966,10 +2964,10 @@
           <w:szCs w:val="24"/>
         </w:rPr>
         <w:object w:dxaOrig="225" w:dyaOrig="225">
-          <v:shape id="_x0000_i1352" type="#_x0000_t75" style="width:20.1pt;height:17.6pt" o:ole="">
+          <v:shape id="_x0000_i1354" type="#_x0000_t75" style="width:20.1pt;height:17.6pt" o:ole="">
             <v:imagedata r:id="rId13" o:title=""/>
           </v:shape>
-          <w:control r:id="rId67" w:name="DefaultOcxName60" w:shapeid="_x0000_i1352"/>
+          <w:control r:id="rId67" w:name="DefaultOcxName60" w:shapeid="_x0000_i1354"/>
         </w:object>
       </w:r>
       <w:r>
@@ -3003,10 +3001,10 @@
           <w:szCs w:val="24"/>
         </w:rPr>
         <w:object w:dxaOrig="225" w:dyaOrig="225">
-          <v:shape id="_x0000_i1355" type="#_x0000_t75" style="width:20.1pt;height:17.6pt" o:ole="">
+          <v:shape id="_x0000_i1357" type="#_x0000_t75" style="width:20.1pt;height:17.6pt" o:ole="">
             <v:imagedata r:id="rId13" o:title=""/>
           </v:shape>
-          <w:control r:id="rId68" w:name="DefaultOcxName61" w:shapeid="_x0000_i1355"/>
+          <w:control r:id="rId68" w:name="DefaultOcxName61" w:shapeid="_x0000_i1357"/>
         </w:object>
       </w:r>
       <w:r>
@@ -3065,10 +3063,10 @@
           <w:szCs w:val="24"/>
         </w:rPr>
         <w:object w:dxaOrig="225" w:dyaOrig="225">
-          <v:shape id="_x0000_i1358" type="#_x0000_t75" style="width:20.1pt;height:17.6pt" o:ole="">
+          <v:shape id="_x0000_i1360" type="#_x0000_t75" style="width:20.1pt;height:17.6pt" o:ole="">
             <v:imagedata r:id="rId13" o:title=""/>
           </v:shape>
-          <w:control r:id="rId69" w:name="DefaultOcxName62" w:shapeid="_x0000_i1358"/>
+          <w:control r:id="rId69" w:name="DefaultOcxName62" w:shapeid="_x0000_i1360"/>
         </w:object>
       </w:r>
       <w:r>
@@ -3102,10 +3100,10 @@
           <w:szCs w:val="24"/>
         </w:rPr>
         <w:object w:dxaOrig="225" w:dyaOrig="225">
-          <v:shape id="_x0000_i1361" type="#_x0000_t75" style="width:20.1pt;height:17.6pt" o:ole="">
+          <v:shape id="_x0000_i1363" type="#_x0000_t75" style="width:20.1pt;height:17.6pt" o:ole="">
             <v:imagedata r:id="rId13" o:title=""/>
           </v:shape>
-          <w:control r:id="rId70" w:name="DefaultOcxName63" w:shapeid="_x0000_i1361"/>
+          <w:control r:id="rId70" w:name="DefaultOcxName63" w:shapeid="_x0000_i1363"/>
         </w:object>
       </w:r>
       <w:r>
@@ -3139,10 +3137,10 @@
           <w:szCs w:val="24"/>
         </w:rPr>
         <w:object w:dxaOrig="225" w:dyaOrig="225">
-          <v:shape id="_x0000_i1364" type="#_x0000_t75" style="width:20.1pt;height:17.6pt" o:ole="">
+          <v:shape id="_x0000_i1366" type="#_x0000_t75" style="width:20.1pt;height:17.6pt" o:ole="">
             <v:imagedata r:id="rId13" o:title=""/>
           </v:shape>
-          <w:control r:id="rId71" w:name="DefaultOcxName64" w:shapeid="_x0000_i1364"/>
+          <w:control r:id="rId71" w:name="DefaultOcxName64" w:shapeid="_x0000_i1366"/>
         </w:object>
       </w:r>
       <w:r>
@@ -3176,10 +3174,10 @@
           <w:szCs w:val="24"/>
         </w:rPr>
         <w:object w:dxaOrig="225" w:dyaOrig="225">
-          <v:shape id="_x0000_i1367" type="#_x0000_t75" style="width:20.1pt;height:17.6pt" o:ole="">
+          <v:shape id="_x0000_i1369" type="#_x0000_t75" style="width:20.1pt;height:17.6pt" o:ole="">
             <v:imagedata r:id="rId13" o:title=""/>
           </v:shape>
-          <w:control r:id="rId72" w:name="DefaultOcxName65" w:shapeid="_x0000_i1367"/>
+          <w:control r:id="rId72" w:name="DefaultOcxName65" w:shapeid="_x0000_i1369"/>
         </w:object>
       </w:r>
       <w:r>
@@ -3238,10 +3236,10 @@
           <w:szCs w:val="24"/>
         </w:rPr>
         <w:object w:dxaOrig="225" w:dyaOrig="225">
-          <v:shape id="_x0000_i1370" type="#_x0000_t75" style="width:20.1pt;height:17.6pt" o:ole="">
+          <v:shape id="_x0000_i1372" type="#_x0000_t75" style="width:20.1pt;height:17.6pt" o:ole="">
             <v:imagedata r:id="rId13" o:title=""/>
           </v:shape>
-          <w:control r:id="rId73" w:name="DefaultOcxName66" w:shapeid="_x0000_i1370"/>
+          <w:control r:id="rId73" w:name="DefaultOcxName66" w:shapeid="_x0000_i1372"/>
         </w:object>
       </w:r>
       <w:r>
@@ -3275,10 +3273,10 @@
           <w:szCs w:val="24"/>
         </w:rPr>
         <w:object w:dxaOrig="225" w:dyaOrig="225">
-          <v:shape id="_x0000_i1373" type="#_x0000_t75" style="width:20.1pt;height:17.6pt" o:ole="">
+          <v:shape id="_x0000_i1375" type="#_x0000_t75" style="width:20.1pt;height:17.6pt" o:ole="">
             <v:imagedata r:id="rId13" o:title=""/>
           </v:shape>
-          <w:control r:id="rId74" w:name="DefaultOcxName67" w:shapeid="_x0000_i1373"/>
+          <w:control r:id="rId74" w:name="DefaultOcxName67" w:shapeid="_x0000_i1375"/>
         </w:object>
       </w:r>
       <w:r>
@@ -3330,10 +3328,10 @@
           <w:szCs w:val="24"/>
         </w:rPr>
         <w:object w:dxaOrig="225" w:dyaOrig="225">
-          <v:shape id="_x0000_i1376" type="#_x0000_t75" style="width:20.1pt;height:17.6pt" o:ole="">
+          <v:shape id="_x0000_i1378" type="#_x0000_t75" style="width:20.1pt;height:17.6pt" o:ole="">
             <v:imagedata r:id="rId13" o:title=""/>
           </v:shape>
-          <w:control r:id="rId75" w:name="DefaultOcxName68" w:shapeid="_x0000_i1376"/>
+          <w:control r:id="rId75" w:name="DefaultOcxName68" w:shapeid="_x0000_i1378"/>
         </w:object>
       </w:r>
       <w:r>
@@ -3367,10 +3365,10 @@
           <w:szCs w:val="24"/>
         </w:rPr>
         <w:object w:dxaOrig="225" w:dyaOrig="225">
-          <v:shape id="_x0000_i1379" type="#_x0000_t75" style="width:20.1pt;height:17.6pt" o:ole="">
+          <v:shape id="_x0000_i1381" type="#_x0000_t75" style="width:20.1pt;height:17.6pt" o:ole="">
             <v:imagedata r:id="rId13" o:title=""/>
           </v:shape>
-          <w:control r:id="rId76" w:name="DefaultOcxName69" w:shapeid="_x0000_i1379"/>
+          <w:control r:id="rId76" w:name="DefaultOcxName69" w:shapeid="_x0000_i1381"/>
         </w:object>
       </w:r>
       <w:r>
@@ -3404,10 +3402,10 @@
           <w:szCs w:val="24"/>
         </w:rPr>
         <w:object w:dxaOrig="225" w:dyaOrig="225">
-          <v:shape id="_x0000_i1382" type="#_x0000_t75" style="width:20.1pt;height:17.6pt" o:ole="">
+          <v:shape id="_x0000_i1384" type="#_x0000_t75" style="width:20.1pt;height:17.6pt" o:ole="">
             <v:imagedata r:id="rId13" o:title=""/>
           </v:shape>
-          <w:control r:id="rId77" w:name="DefaultOcxName70" w:shapeid="_x0000_i1382"/>
+          <w:control r:id="rId77" w:name="DefaultOcxName70" w:shapeid="_x0000_i1384"/>
         </w:object>
       </w:r>
       <w:r>
@@ -3467,10 +3465,10 @@
         </w:rPr>
         <w:lastRenderedPageBreak/>
         <w:object w:dxaOrig="225" w:dyaOrig="225">
-          <v:shape id="_x0000_i1385" type="#_x0000_t75" style="width:20.1pt;height:17.6pt" o:ole="">
+          <v:shape id="_x0000_i1387" type="#_x0000_t75" style="width:20.1pt;height:17.6pt" o:ole="">
             <v:imagedata r:id="rId13" o:title=""/>
           </v:shape>
-          <w:control r:id="rId78" w:name="DefaultOcxName71" w:shapeid="_x0000_i1385"/>
+          <w:control r:id="rId78" w:name="DefaultOcxName71" w:shapeid="_x0000_i1387"/>
         </w:object>
       </w:r>
       <w:r>
@@ -3504,10 +3502,10 @@
           <w:szCs w:val="24"/>
         </w:rPr>
         <w:object w:dxaOrig="225" w:dyaOrig="225">
-          <v:shape id="_x0000_i1388" type="#_x0000_t75" style="width:20.1pt;height:17.6pt" o:ole="">
+          <v:shape id="_x0000_i1390" type="#_x0000_t75" style="width:20.1pt;height:17.6pt" o:ole="">
             <v:imagedata r:id="rId13" o:title=""/>
           </v:shape>
-          <w:control r:id="rId79" w:name="DefaultOcxName72" w:shapeid="_x0000_i1388"/>
+          <w:control r:id="rId79" w:name="DefaultOcxName72" w:shapeid="_x0000_i1390"/>
         </w:object>
       </w:r>
       <w:r>
@@ -3541,10 +3539,10 @@
           <w:szCs w:val="24"/>
         </w:rPr>
         <w:object w:dxaOrig="225" w:dyaOrig="225">
-          <v:shape id="_x0000_i1391" type="#_x0000_t75" style="width:20.1pt;height:17.6pt" o:ole="">
+          <v:shape id="_x0000_i1393" type="#_x0000_t75" style="width:20.1pt;height:17.6pt" o:ole="">
             <v:imagedata r:id="rId13" o:title=""/>
           </v:shape>
-          <w:control r:id="rId80" w:name="DefaultOcxName73" w:shapeid="_x0000_i1391"/>
+          <w:control r:id="rId80" w:name="DefaultOcxName73" w:shapeid="_x0000_i1393"/>
         </w:object>
       </w:r>
       <w:r>
@@ -3578,10 +3576,10 @@
           <w:szCs w:val="24"/>
         </w:rPr>
         <w:object w:dxaOrig="225" w:dyaOrig="225">
-          <v:shape id="_x0000_i1394" type="#_x0000_t75" style="width:20.1pt;height:17.6pt" o:ole="">
+          <v:shape id="_x0000_i1396" type="#_x0000_t75" style="width:20.1pt;height:17.6pt" o:ole="">
             <v:imagedata r:id="rId13" o:title=""/>
           </v:shape>
-          <w:control r:id="rId81" w:name="DefaultOcxName74" w:shapeid="_x0000_i1394"/>
+          <w:control r:id="rId81" w:name="DefaultOcxName74" w:shapeid="_x0000_i1396"/>
         </w:object>
       </w:r>
       <w:r>
@@ -3615,10 +3613,10 @@
           <w:szCs w:val="24"/>
         </w:rPr>
         <w:object w:dxaOrig="225" w:dyaOrig="225">
-          <v:shape id="_x0000_i1397" type="#_x0000_t75" style="width:20.1pt;height:17.6pt" o:ole="">
+          <v:shape id="_x0000_i1399" type="#_x0000_t75" style="width:20.1pt;height:17.6pt" o:ole="">
             <v:imagedata r:id="rId13" o:title=""/>
           </v:shape>
-          <w:control r:id="rId82" w:name="DefaultOcxName75" w:shapeid="_x0000_i1397"/>
+          <w:control r:id="rId82" w:name="DefaultOcxName75" w:shapeid="_x0000_i1399"/>
         </w:object>
       </w:r>
       <w:r>
@@ -3652,10 +3650,10 @@
           <w:szCs w:val="24"/>
         </w:rPr>
         <w:object w:dxaOrig="225" w:dyaOrig="225">
-          <v:shape id="_x0000_i1400" type="#_x0000_t75" style="width:20.1pt;height:17.6pt" o:ole="">
+          <v:shape id="_x0000_i1402" type="#_x0000_t75" style="width:20.1pt;height:17.6pt" o:ole="">
             <v:imagedata r:id="rId13" o:title=""/>
           </v:shape>
-          <w:control r:id="rId83" w:name="DefaultOcxName76" w:shapeid="_x0000_i1400"/>
+          <w:control r:id="rId83" w:name="DefaultOcxName76" w:shapeid="_x0000_i1402"/>
         </w:object>
       </w:r>
       <w:r>
@@ -3714,10 +3712,10 @@
           <w:szCs w:val="24"/>
         </w:rPr>
         <w:object w:dxaOrig="225" w:dyaOrig="225">
-          <v:shape id="_x0000_i1403" type="#_x0000_t75" style="width:20.1pt;height:17.6pt" o:ole="">
+          <v:shape id="_x0000_i1405" type="#_x0000_t75" style="width:20.1pt;height:17.6pt" o:ole="">
             <v:imagedata r:id="rId13" o:title=""/>
           </v:shape>
-          <w:control r:id="rId84" w:name="DefaultOcxName77" w:shapeid="_x0000_i1403"/>
+          <w:control r:id="rId84" w:name="DefaultOcxName77" w:shapeid="_x0000_i1405"/>
         </w:object>
       </w:r>
       <w:r>
@@ -3751,10 +3749,10 @@
           <w:szCs w:val="24"/>
         </w:rPr>
         <w:object w:dxaOrig="225" w:dyaOrig="225">
-          <v:shape id="_x0000_i1406" type="#_x0000_t75" style="width:20.1pt;height:17.6pt" o:ole="">
+          <v:shape id="_x0000_i1408" type="#_x0000_t75" style="width:20.1pt;height:17.6pt" o:ole="">
             <v:imagedata r:id="rId13" o:title=""/>
           </v:shape>
-          <w:control r:id="rId85" w:name="DefaultOcxName78" w:shapeid="_x0000_i1406"/>
+          <w:control r:id="rId85" w:name="DefaultOcxName78" w:shapeid="_x0000_i1408"/>
         </w:object>
       </w:r>
       <w:r>
@@ -3788,10 +3786,10 @@
           <w:szCs w:val="24"/>
         </w:rPr>
         <w:object w:dxaOrig="225" w:dyaOrig="225">
-          <v:shape id="_x0000_i1409" type="#_x0000_t75" style="width:20.1pt;height:17.6pt" o:ole="">
+          <v:shape id="_x0000_i1411" type="#_x0000_t75" style="width:20.1pt;height:17.6pt" o:ole="">
             <v:imagedata r:id="rId13" o:title=""/>
           </v:shape>
-          <w:control r:id="rId86" w:name="DefaultOcxName79" w:shapeid="_x0000_i1409"/>
+          <w:control r:id="rId86" w:name="DefaultOcxName79" w:shapeid="_x0000_i1411"/>
         </w:object>
       </w:r>
       <w:r>
@@ -3825,10 +3823,10 @@
           <w:szCs w:val="24"/>
         </w:rPr>
         <w:object w:dxaOrig="225" w:dyaOrig="225">
-          <v:shape id="_x0000_i1535" type="#_x0000_t75" style="width:20.1pt;height:17.6pt" o:ole="">
+          <v:shape id="_x0000_i1414" type="#_x0000_t75" style="width:20.1pt;height:17.6pt" o:ole="">
             <v:imagedata r:id="rId5" o:title=""/>
           </v:shape>
-          <w:control r:id="rId87" w:name="DefaultOcxName80" w:shapeid="_x0000_i1535"/>
+          <w:control r:id="rId87" w:name="DefaultOcxName80" w:shapeid="_x0000_i1414"/>
         </w:object>
       </w:r>
       <w:r>
@@ -3862,10 +3860,10 @@
           <w:szCs w:val="24"/>
         </w:rPr>
         <w:object w:dxaOrig="225" w:dyaOrig="225">
-          <v:shape id="_x0000_i1415" type="#_x0000_t75" style="width:20.1pt;height:17.6pt" o:ole="">
+          <v:shape id="_x0000_i1417" type="#_x0000_t75" style="width:20.1pt;height:17.6pt" o:ole="">
             <v:imagedata r:id="rId13" o:title=""/>
           </v:shape>
-          <w:control r:id="rId88" w:name="DefaultOcxName81" w:shapeid="_x0000_i1415"/>
+          <w:control r:id="rId88" w:name="DefaultOcxName81" w:shapeid="_x0000_i1417"/>
         </w:object>
       </w:r>
       <w:r>
@@ -3946,10 +3944,10 @@
           <w:szCs w:val="24"/>
         </w:rPr>
         <w:object w:dxaOrig="225" w:dyaOrig="225">
-          <v:shape id="_x0000_i1418" type="#_x0000_t75" style="width:20.1pt;height:17.6pt" o:ole="">
+          <v:shape id="_x0000_i1420" type="#_x0000_t75" style="width:20.1pt;height:17.6pt" o:ole="">
             <v:imagedata r:id="rId13" o:title=""/>
           </v:shape>
-          <w:control r:id="rId89" w:name="DefaultOcxName82" w:shapeid="_x0000_i1418"/>
+          <w:control r:id="rId89" w:name="DefaultOcxName82" w:shapeid="_x0000_i1420"/>
         </w:object>
       </w:r>
       <w:r>
@@ -3983,10 +3981,10 @@
           <w:szCs w:val="24"/>
         </w:rPr>
         <w:object w:dxaOrig="225" w:dyaOrig="225">
-          <v:shape id="_x0000_i1422" type="#_x0000_t75" style="width:20.1pt;height:17.6pt" o:ole="">
+          <v:shape id="_x0000_i1424" type="#_x0000_t75" style="width:20.1pt;height:17.6pt" o:ole="">
             <v:imagedata r:id="rId13" o:title=""/>
           </v:shape>
-          <w:control r:id="rId90" w:name="DefaultOcxName83" w:shapeid="_x0000_i1422"/>
+          <w:control r:id="rId90" w:name="DefaultOcxName83" w:shapeid="_x0000_i1424"/>
         </w:object>
       </w:r>
       <w:r>
@@ -4038,10 +4036,10 @@
           <w:szCs w:val="24"/>
         </w:rPr>
         <w:object w:dxaOrig="225" w:dyaOrig="225">
-          <v:shape id="_x0000_i1425" type="#_x0000_t75" style="width:20.1pt;height:17.6pt" o:ole="">
+          <v:shape id="_x0000_i1427" type="#_x0000_t75" style="width:20.1pt;height:17.6pt" o:ole="">
             <v:imagedata r:id="rId13" o:title=""/>
           </v:shape>
-          <w:control r:id="rId91" w:name="DefaultOcxName84" w:shapeid="_x0000_i1425"/>
+          <w:control r:id="rId91" w:name="DefaultOcxName84" w:shapeid="_x0000_i1427"/>
         </w:object>
       </w:r>
       <w:r>
@@ -4075,10 +4073,10 @@
           <w:szCs w:val="24"/>
         </w:rPr>
         <w:object w:dxaOrig="225" w:dyaOrig="225">
-          <v:shape id="_x0000_i1428" type="#_x0000_t75" style="width:20.1pt;height:17.6pt" o:ole="">
+          <v:shape id="_x0000_i1430" type="#_x0000_t75" style="width:20.1pt;height:17.6pt" o:ole="">
             <v:imagedata r:id="rId13" o:title=""/>
           </v:shape>
-          <w:control r:id="rId92" w:name="DefaultOcxName85" w:shapeid="_x0000_i1428"/>
+          <w:control r:id="rId92" w:name="DefaultOcxName85" w:shapeid="_x0000_i1430"/>
         </w:object>
       </w:r>
       <w:r>
@@ -4112,10 +4110,10 @@
           <w:szCs w:val="24"/>
         </w:rPr>
         <w:object w:dxaOrig="225" w:dyaOrig="225">
-          <v:shape id="_x0000_i1431" type="#_x0000_t75" style="width:20.1pt;height:17.6pt" o:ole="">
+          <v:shape id="_x0000_i1433" type="#_x0000_t75" style="width:20.1pt;height:17.6pt" o:ole="">
             <v:imagedata r:id="rId13" o:title=""/>
           </v:shape>
-          <w:control r:id="rId93" w:name="DefaultOcxName86" w:shapeid="_x0000_i1431"/>
+          <w:control r:id="rId93" w:name="DefaultOcxName86" w:shapeid="_x0000_i1433"/>
         </w:object>
       </w:r>
       <w:r>
@@ -4149,10 +4147,10 @@
           <w:szCs w:val="24"/>
         </w:rPr>
         <w:object w:dxaOrig="225" w:dyaOrig="225">
-          <v:shape id="_x0000_i1434" type="#_x0000_t75" style="width:20.1pt;height:17.6pt" o:ole="">
+          <v:shape id="_x0000_i1436" type="#_x0000_t75" style="width:20.1pt;height:17.6pt" o:ole="">
             <v:imagedata r:id="rId13" o:title=""/>
           </v:shape>
-          <w:control r:id="rId94" w:name="DefaultOcxName87" w:shapeid="_x0000_i1434"/>
+          <w:control r:id="rId94" w:name="DefaultOcxName87" w:shapeid="_x0000_i1436"/>
         </w:object>
       </w:r>
       <w:r>
@@ -4186,10 +4184,10 @@
           <w:szCs w:val="24"/>
         </w:rPr>
         <w:object w:dxaOrig="225" w:dyaOrig="225">
-          <v:shape id="_x0000_i1437" type="#_x0000_t75" style="width:20.1pt;height:17.6pt" o:ole="">
+          <v:shape id="_x0000_i1439" type="#_x0000_t75" style="width:20.1pt;height:17.6pt" o:ole="">
             <v:imagedata r:id="rId13" o:title=""/>
           </v:shape>
-          <w:control r:id="rId95" w:name="DefaultOcxName88" w:shapeid="_x0000_i1437"/>
+          <w:control r:id="rId95" w:name="DefaultOcxName88" w:shapeid="_x0000_i1439"/>
         </w:object>
       </w:r>
       <w:r>
@@ -4223,10 +4221,10 @@
           <w:szCs w:val="24"/>
         </w:rPr>
         <w:object w:dxaOrig="225" w:dyaOrig="225">
-          <v:shape id="_x0000_i1440" type="#_x0000_t75" style="width:20.1pt;height:17.6pt" o:ole="">
+          <v:shape id="_x0000_i1442" type="#_x0000_t75" style="width:20.1pt;height:17.6pt" o:ole="">
             <v:imagedata r:id="rId13" o:title=""/>
           </v:shape>
-          <w:control r:id="rId96" w:name="DefaultOcxName89" w:shapeid="_x0000_i1440"/>
+          <w:control r:id="rId96" w:name="DefaultOcxName89" w:shapeid="_x0000_i1442"/>
         </w:object>
       </w:r>
       <w:r>
@@ -4307,10 +4305,10 @@
           <w:szCs w:val="24"/>
         </w:rPr>
         <w:object w:dxaOrig="225" w:dyaOrig="225">
-          <v:shape id="_x0000_i1532" type="#_x0000_t75" style="width:20.1pt;height:17.6pt" o:ole="">
+          <v:shape id="_x0000_i1445" type="#_x0000_t75" style="width:20.1pt;height:17.6pt" o:ole="">
             <v:imagedata r:id="rId5" o:title=""/>
           </v:shape>
-          <w:control r:id="rId97" w:name="DefaultOcxName90" w:shapeid="_x0000_i1532"/>
+          <w:control r:id="rId97" w:name="DefaultOcxName90" w:shapeid="_x0000_i1445"/>
         </w:object>
       </w:r>
       <w:r>
@@ -4353,10 +4351,10 @@
           <w:szCs w:val="24"/>
         </w:rPr>
         <w:object w:dxaOrig="225" w:dyaOrig="225">
-          <v:shape id="_x0000_i1447" type="#_x0000_t75" style="width:20.1pt;height:17.6pt" o:ole="">
+          <v:shape id="_x0000_i1449" type="#_x0000_t75" style="width:20.1pt;height:17.6pt" o:ole="">
             <v:imagedata r:id="rId13" o:title=""/>
           </v:shape>
-          <w:control r:id="rId98" w:name="DefaultOcxName91" w:shapeid="_x0000_i1447"/>
+          <w:control r:id="rId98" w:name="DefaultOcxName91" w:shapeid="_x0000_i1449"/>
         </w:object>
       </w:r>
       <w:r>
@@ -4390,10 +4388,10 @@
           <w:szCs w:val="24"/>
         </w:rPr>
         <w:object w:dxaOrig="225" w:dyaOrig="225">
-          <v:shape id="_x0000_i1450" type="#_x0000_t75" style="width:20.1pt;height:17.6pt" o:ole="">
+          <v:shape id="_x0000_i1452" type="#_x0000_t75" style="width:20.1pt;height:17.6pt" o:ole="">
             <v:imagedata r:id="rId13" o:title=""/>
           </v:shape>
-          <w:control r:id="rId99" w:name="DefaultOcxName92" w:shapeid="_x0000_i1450"/>
+          <w:control r:id="rId99" w:name="DefaultOcxName92" w:shapeid="_x0000_i1452"/>
         </w:object>
       </w:r>
       <w:r>
@@ -4428,10 +4426,10 @@
         </w:rPr>
         <w:lastRenderedPageBreak/>
         <w:object w:dxaOrig="225" w:dyaOrig="225">
-          <v:shape id="_x0000_i1453" type="#_x0000_t75" style="width:20.1pt;height:17.6pt" o:ole="">
+          <v:shape id="_x0000_i1455" type="#_x0000_t75" style="width:20.1pt;height:17.6pt" o:ole="">
             <v:imagedata r:id="rId13" o:title=""/>
           </v:shape>
-          <w:control r:id="rId100" w:name="DefaultOcxName93" w:shapeid="_x0000_i1453"/>
+          <w:control r:id="rId100" w:name="DefaultOcxName93" w:shapeid="_x0000_i1455"/>
         </w:object>
       </w:r>
       <w:r>
@@ -4465,10 +4463,10 @@
           <w:szCs w:val="24"/>
         </w:rPr>
         <w:object w:dxaOrig="225" w:dyaOrig="225">
-          <v:shape id="_x0000_i1533" type="#_x0000_t75" style="width:20.1pt;height:17.6pt" o:ole="">
+          <v:shape id="_x0000_i1458" type="#_x0000_t75" style="width:20.1pt;height:17.6pt" o:ole="">
             <v:imagedata r:id="rId5" o:title=""/>
           </v:shape>
-          <w:control r:id="rId101" w:name="DefaultOcxName94" w:shapeid="_x0000_i1533"/>
+          <w:control r:id="rId101" w:name="DefaultOcxName94" w:shapeid="_x0000_i1458"/>
         </w:object>
       </w:r>
       <w:r>
@@ -4502,10 +4500,10 @@
           <w:szCs w:val="24"/>
         </w:rPr>
         <w:object w:dxaOrig="225" w:dyaOrig="225">
-          <v:shape id="_x0000_i1459" type="#_x0000_t75" style="width:20.1pt;height:17.6pt" o:ole="">
+          <v:shape id="_x0000_i1461" type="#_x0000_t75" style="width:20.1pt;height:17.6pt" o:ole="">
             <v:imagedata r:id="rId13" o:title=""/>
           </v:shape>
-          <w:control r:id="rId102" w:name="DefaultOcxName95" w:shapeid="_x0000_i1459"/>
+          <w:control r:id="rId102" w:name="DefaultOcxName95" w:shapeid="_x0000_i1461"/>
         </w:object>
       </w:r>
       <w:r>
@@ -4539,10 +4537,10 @@
           <w:szCs w:val="24"/>
         </w:rPr>
         <w:object w:dxaOrig="225" w:dyaOrig="225">
-          <v:shape id="_x0000_i1534" type="#_x0000_t75" style="width:20.1pt;height:17.6pt" o:ole="">
+          <v:shape id="_x0000_i1464" type="#_x0000_t75" style="width:20.1pt;height:17.6pt" o:ole="">
             <v:imagedata r:id="rId5" o:title=""/>
           </v:shape>
-          <w:control r:id="rId103" w:name="DefaultOcxName96" w:shapeid="_x0000_i1534"/>
+          <w:control r:id="rId103" w:name="DefaultOcxName96" w:shapeid="_x0000_i1464"/>
         </w:object>
       </w:r>
       <w:r>
@@ -4576,10 +4574,10 @@
           <w:szCs w:val="24"/>
         </w:rPr>
         <w:object w:dxaOrig="225" w:dyaOrig="225">
-          <v:shape id="_x0000_i1465" type="#_x0000_t75" style="width:20.1pt;height:17.6pt" o:ole="">
+          <v:shape id="_x0000_i1467" type="#_x0000_t75" style="width:20.1pt;height:17.6pt" o:ole="">
             <v:imagedata r:id="rId13" o:title=""/>
           </v:shape>
-          <w:control r:id="rId104" w:name="DefaultOcxName97" w:shapeid="_x0000_i1465"/>
+          <w:control r:id="rId104" w:name="DefaultOcxName97" w:shapeid="_x0000_i1467"/>
         </w:object>
       </w:r>
       <w:r>
@@ -4613,10 +4611,10 @@
           <w:szCs w:val="24"/>
         </w:rPr>
         <w:object w:dxaOrig="225" w:dyaOrig="225">
-          <v:shape id="_x0000_i1468" type="#_x0000_t75" style="width:20.1pt;height:17.6pt" o:ole="">
+          <v:shape id="_x0000_i1470" type="#_x0000_t75" style="width:20.1pt;height:17.6pt" o:ole="">
             <v:imagedata r:id="rId13" o:title=""/>
           </v:shape>
-          <w:control r:id="rId105" w:name="DefaultOcxName98" w:shapeid="_x0000_i1468"/>
+          <w:control r:id="rId105" w:name="DefaultOcxName98" w:shapeid="_x0000_i1470"/>
         </w:object>
       </w:r>
       <w:r>
@@ -4650,10 +4648,10 @@
           <w:szCs w:val="24"/>
         </w:rPr>
         <w:object w:dxaOrig="225" w:dyaOrig="225">
-          <v:shape id="_x0000_i1471" type="#_x0000_t75" style="width:20.1pt;height:17.6pt" o:ole="">
+          <v:shape id="_x0000_i1473" type="#_x0000_t75" style="width:20.1pt;height:17.6pt" o:ole="">
             <v:imagedata r:id="rId13" o:title=""/>
           </v:shape>
-          <w:control r:id="rId106" w:name="DefaultOcxName99" w:shapeid="_x0000_i1471"/>
+          <w:control r:id="rId106" w:name="DefaultOcxName99" w:shapeid="_x0000_i1473"/>
         </w:object>
       </w:r>
       <w:r>
@@ -4687,10 +4685,10 @@
           <w:szCs w:val="24"/>
         </w:rPr>
         <w:object w:dxaOrig="225" w:dyaOrig="225">
-          <v:shape id="_x0000_i1474" type="#_x0000_t75" style="width:20.1pt;height:17.6pt" o:ole="">
+          <v:shape id="_x0000_i1476" type="#_x0000_t75" style="width:20.1pt;height:17.6pt" o:ole="">
             <v:imagedata r:id="rId13" o:title=""/>
           </v:shape>
-          <w:control r:id="rId107" w:name="DefaultOcxName100" w:shapeid="_x0000_i1474"/>
+          <w:control r:id="rId107" w:name="DefaultOcxName100" w:shapeid="_x0000_i1476"/>
         </w:object>
       </w:r>
       <w:r>
@@ -4771,10 +4769,10 @@
           <w:szCs w:val="24"/>
         </w:rPr>
         <w:object w:dxaOrig="225" w:dyaOrig="225">
-          <v:shape id="_x0000_i1477" type="#_x0000_t75" style="width:20.1pt;height:17.6pt" o:ole="">
+          <v:shape id="_x0000_i1479" type="#_x0000_t75" style="width:20.1pt;height:17.6pt" o:ole="">
             <v:imagedata r:id="rId13" o:title=""/>
           </v:shape>
-          <w:control r:id="rId108" w:name="DefaultOcxName101" w:shapeid="_x0000_i1477"/>
+          <w:control r:id="rId108" w:name="DefaultOcxName101" w:shapeid="_x0000_i1479"/>
         </w:object>
       </w:r>
       <w:r>
@@ -4817,10 +4815,10 @@
           <w:szCs w:val="24"/>
         </w:rPr>
         <w:object w:dxaOrig="225" w:dyaOrig="225">
-          <v:shape id="_x0000_i1481" type="#_x0000_t75" style="width:20.1pt;height:17.6pt" o:ole="">
+          <v:shape id="_x0000_i1483" type="#_x0000_t75" style="width:20.1pt;height:17.6pt" o:ole="">
             <v:imagedata r:id="rId13" o:title=""/>
           </v:shape>
-          <w:control r:id="rId109" w:name="DefaultOcxName102" w:shapeid="_x0000_i1481"/>
+          <w:control r:id="rId109" w:name="DefaultOcxName102" w:shapeid="_x0000_i1483"/>
         </w:object>
       </w:r>
       <w:r>
@@ -4863,10 +4861,10 @@
           <w:szCs w:val="24"/>
         </w:rPr>
         <w:object w:dxaOrig="225" w:dyaOrig="225">
-          <v:shape id="_x0000_i1484" type="#_x0000_t75" style="width:20.1pt;height:17.6pt" o:ole="">
+          <v:shape id="_x0000_i1486" type="#_x0000_t75" style="width:20.1pt;height:17.6pt" o:ole="">
             <v:imagedata r:id="rId13" o:title=""/>
           </v:shape>
-          <w:control r:id="rId110" w:name="DefaultOcxName103" w:shapeid="_x0000_i1484"/>
+          <w:control r:id="rId110" w:name="DefaultOcxName103" w:shapeid="_x0000_i1486"/>
         </w:object>
       </w:r>
       <w:r>
@@ -4900,10 +4898,10 @@
           <w:szCs w:val="24"/>
         </w:rPr>
         <w:object w:dxaOrig="225" w:dyaOrig="225">
-          <v:shape id="_x0000_i1487" type="#_x0000_t75" style="width:20.1pt;height:17.6pt" o:ole="">
+          <v:shape id="_x0000_i1489" type="#_x0000_t75" style="width:20.1pt;height:17.6pt" o:ole="">
             <v:imagedata r:id="rId13" o:title=""/>
           </v:shape>
-          <w:control r:id="rId111" w:name="DefaultOcxName104" w:shapeid="_x0000_i1487"/>
+          <w:control r:id="rId111" w:name="DefaultOcxName104" w:shapeid="_x0000_i1489"/>
         </w:object>
       </w:r>
       <w:r>
@@ -4946,10 +4944,10 @@
           <w:szCs w:val="24"/>
         </w:rPr>
         <w:object w:dxaOrig="225" w:dyaOrig="225">
-          <v:shape id="_x0000_i1490" type="#_x0000_t75" style="width:20.1pt;height:17.6pt" o:ole="">
+          <v:shape id="_x0000_i1492" type="#_x0000_t75" style="width:20.1pt;height:17.6pt" o:ole="">
             <v:imagedata r:id="rId13" o:title=""/>
           </v:shape>
-          <w:control r:id="rId112" w:name="DefaultOcxName105" w:shapeid="_x0000_i1490"/>
+          <w:control r:id="rId112" w:name="DefaultOcxName105" w:shapeid="_x0000_i1492"/>
         </w:object>
       </w:r>
       <w:r>
@@ -4983,10 +4981,10 @@
           <w:szCs w:val="24"/>
         </w:rPr>
         <w:object w:dxaOrig="225" w:dyaOrig="225">
-          <v:shape id="_x0000_i1493" type="#_x0000_t75" style="width:20.1pt;height:17.6pt" o:ole="">
+          <v:shape id="_x0000_i1495" type="#_x0000_t75" style="width:20.1pt;height:17.6pt" o:ole="">
             <v:imagedata r:id="rId13" o:title=""/>
           </v:shape>
-          <w:control r:id="rId113" w:name="DefaultOcxName106" w:shapeid="_x0000_i1493"/>
+          <w:control r:id="rId113" w:name="DefaultOcxName106" w:shapeid="_x0000_i1495"/>
         </w:object>
       </w:r>
       <w:r>
@@ -5038,10 +5036,10 @@
           <w:szCs w:val="24"/>
         </w:rPr>
         <w:object w:dxaOrig="225" w:dyaOrig="225">
-          <v:shape id="_x0000_i1496" type="#_x0000_t75" style="width:20.1pt;height:17.6pt" o:ole="">
+          <v:shape id="_x0000_i1498" type="#_x0000_t75" style="width:20.1pt;height:17.6pt" o:ole="">
             <v:imagedata r:id="rId13" o:title=""/>
           </v:shape>
-          <w:control r:id="rId114" w:name="DefaultOcxName107" w:shapeid="_x0000_i1496"/>
+          <w:control r:id="rId114" w:name="DefaultOcxName107" w:shapeid="_x0000_i1498"/>
         </w:object>
       </w:r>
       <w:r>
@@ -5111,10 +5109,10 @@
           <w:szCs w:val="24"/>
         </w:rPr>
         <w:object w:dxaOrig="225" w:dyaOrig="225">
-          <v:shape id="_x0000_i1499" type="#_x0000_t75" style="width:20.1pt;height:17.6pt" o:ole="">
+          <v:shape id="_x0000_i1501" type="#_x0000_t75" style="width:20.1pt;height:17.6pt" o:ole="">
             <v:imagedata r:id="rId13" o:title=""/>
           </v:shape>
-          <w:control r:id="rId115" w:name="DefaultOcxName1011" w:shapeid="_x0000_i1499"/>
+          <w:control r:id="rId115" w:name="DefaultOcxName1011" w:shapeid="_x0000_i1501"/>
         </w:object>
       </w:r>
       <w:r>
@@ -5157,10 +5155,10 @@
           <w:szCs w:val="24"/>
         </w:rPr>
         <w:object w:dxaOrig="225" w:dyaOrig="225">
-          <v:shape id="_x0000_i1502" type="#_x0000_t75" style="width:20.1pt;height:17.6pt" o:ole="">
+          <v:shape id="_x0000_i1504" type="#_x0000_t75" style="width:20.1pt;height:17.6pt" o:ole="">
             <v:imagedata r:id="rId13" o:title=""/>
           </v:shape>
-          <w:control r:id="rId116" w:name="DefaultOcxName1071" w:shapeid="_x0000_i1502"/>
+          <w:control r:id="rId116" w:name="DefaultOcxName1071" w:shapeid="_x0000_i1504"/>
         </w:object>
       </w:r>
       <w:r>
@@ -5194,10 +5192,10 @@
           <w:szCs w:val="24"/>
         </w:rPr>
         <w:object w:dxaOrig="225" w:dyaOrig="225">
-          <v:shape id="_x0000_i1505" type="#_x0000_t75" style="width:20.1pt;height:17.6pt" o:ole="">
+          <v:shape id="_x0000_i1507" type="#_x0000_t75" style="width:20.1pt;height:17.6pt" o:ole="">
             <v:imagedata r:id="rId13" o:title=""/>
           </v:shape>
-          <w:control r:id="rId117" w:name="DefaultOcxName10711" w:shapeid="_x0000_i1505"/>
+          <w:control r:id="rId117" w:name="DefaultOcxName10711" w:shapeid="_x0000_i1507"/>
         </w:object>
       </w:r>
       <w:r>
@@ -5231,10 +5229,10 @@
           <w:szCs w:val="24"/>
         </w:rPr>
         <w:object w:dxaOrig="225" w:dyaOrig="225">
-          <v:shape id="_x0000_i1508" type="#_x0000_t75" style="width:20.1pt;height:17.6pt" o:ole="">
+          <v:shape id="_x0000_i1510" type="#_x0000_t75" style="width:20.1pt;height:17.6pt" o:ole="">
             <v:imagedata r:id="rId13" o:title=""/>
           </v:shape>
-          <w:control r:id="rId118" w:name="DefaultOcxName107111" w:shapeid="_x0000_i1508"/>
+          <w:control r:id="rId118" w:name="DefaultOcxName107111" w:shapeid="_x0000_i1510"/>
         </w:object>
       </w:r>
       <w:r>
@@ -5268,10 +5266,10 @@
           <w:szCs w:val="24"/>
         </w:rPr>
         <w:object w:dxaOrig="225" w:dyaOrig="225">
-          <v:shape id="_x0000_i1529" type="#_x0000_t75" style="width:20.1pt;height:17.6pt" o:ole="">
+          <v:shape id="_x0000_i1513" type="#_x0000_t75" style="width:20.1pt;height:17.6pt" o:ole="">
             <v:imagedata r:id="rId5" o:title=""/>
           </v:shape>
-          <w:control r:id="rId119" w:name="DefaultOcxName107112" w:shapeid="_x0000_i1529"/>
+          <w:control r:id="rId119" w:name="DefaultOcxName107112" w:shapeid="_x0000_i1513"/>
         </w:object>
       </w:r>
       <w:r>
@@ -5305,10 +5303,10 @@
           <w:szCs w:val="24"/>
         </w:rPr>
         <w:object w:dxaOrig="225" w:dyaOrig="225">
-          <v:shape id="_x0000_i1531" type="#_x0000_t75" style="width:20.1pt;height:17.6pt" o:ole="">
+          <v:shape id="_x0000_i1516" type="#_x0000_t75" style="width:20.1pt;height:17.6pt" o:ole="">
             <v:imagedata r:id="rId13" o:title=""/>
           </v:shape>
-          <w:control r:id="rId120" w:name="DefaultOcxName107113" w:shapeid="_x0000_i1531"/>
+          <w:control r:id="rId120" w:name="DefaultOcxName107113" w:shapeid="_x0000_i1516"/>
         </w:object>
       </w:r>
       <w:r>
@@ -5321,6 +5319,7 @@
         <w:t>pulir form de asignación que me deja guardar incluso cuando no se colocan los campos obligatorios</w:t>
       </w:r>
     </w:p>
+    <w:bookmarkStart w:id="0" w:name="_GoBack"/>
     <w:p>
       <w:pPr>
         <w:numPr>
@@ -5335,6 +5334,119 @@
           <w:lang w:eastAsia="es-CL"/>
         </w:rPr>
       </w:pPr>
+      <w:r>
+        <w:rPr>
+          <w:rFonts w:ascii="Times New Roman" w:eastAsia="Times New Roman" w:hAnsi="Times New Roman" w:cs="Times New Roman"/>
+          <w:sz w:val="24"/>
+          <w:szCs w:val="24"/>
+        </w:rPr>
+        <w:lastRenderedPageBreak/>
+        <w:object w:dxaOrig="225" w:dyaOrig="225">
+          <v:shape id="_x0000_i1546" type="#_x0000_t75" style="width:20.1pt;height:17.6pt" o:ole="">
+            <v:imagedata r:id="rId5" o:title=""/>
+          </v:shape>
+          <w:control r:id="rId121" w:name="DefaultOcxName107114" w:shapeid="_x0000_i1546"/>
+        </w:object>
+      </w:r>
+      <w:bookmarkEnd w:id="0"/>
+      <w:r>
+        <w:rPr>
+          <w:rFonts w:ascii="Times New Roman" w:eastAsia="Times New Roman" w:hAnsi="Times New Roman" w:cs="Times New Roman"/>
+          <w:sz w:val="24"/>
+          <w:szCs w:val="24"/>
+          <w:lang w:eastAsia="es-CL"/>
+        </w:rPr>
+        <w:t>hacer que se cierre sesión después de cierto tiempo, ya que queda iniciada cuando hago pnpm dev</w:t>
+      </w:r>
+    </w:p>
+    <w:p>
+      <w:pPr>
+        <w:numPr>
+          <w:ilvl w:val="1"/>
+          <w:numId w:val="13"/>
+        </w:numPr>
+        <w:spacing w:before="100" w:beforeAutospacing="1" w:after="100" w:afterAutospacing="1" w:line="240" w:lineRule="auto"/>
+        <w:rPr>
+          <w:rFonts w:ascii="Times New Roman" w:eastAsia="Times New Roman" w:hAnsi="Times New Roman" w:cs="Times New Roman"/>
+          <w:sz w:val="24"/>
+          <w:szCs w:val="24"/>
+          <w:lang w:eastAsia="es-CL"/>
+        </w:rPr>
+      </w:pPr>
+      <w:r>
+        <w:rPr>
+          <w:rFonts w:ascii="Times New Roman" w:eastAsia="Times New Roman" w:hAnsi="Times New Roman" w:cs="Times New Roman"/>
+          <w:sz w:val="24"/>
+          <w:szCs w:val="24"/>
+        </w:rPr>
+        <w:object w:dxaOrig="225" w:dyaOrig="225">
+          <v:shape id="_x0000_i1543" type="#_x0000_t75" style="width:20.1pt;height:17.6pt" o:ole="">
+            <v:imagedata r:id="rId5" o:title=""/>
+          </v:shape>
+          <w:control r:id="rId122" w:name="DefaultOcxName1071111" w:shapeid="_x0000_i1543"/>
+        </w:object>
+      </w:r>
+      <w:r>
+        <w:rPr>
+          <w:rFonts w:ascii="Times New Roman" w:eastAsia="Times New Roman" w:hAnsi="Times New Roman" w:cs="Times New Roman"/>
+          <w:sz w:val="24"/>
+          <w:szCs w:val="24"/>
+          <w:lang w:eastAsia="es-CL"/>
+        </w:rPr>
+        <w:t>mejorar la zona horaria para ultimo_acceso</w:t>
+      </w:r>
+    </w:p>
+    <w:p>
+      <w:pPr>
+        <w:numPr>
+          <w:ilvl w:val="1"/>
+          <w:numId w:val="13"/>
+        </w:numPr>
+        <w:spacing w:before="100" w:beforeAutospacing="1" w:after="100" w:afterAutospacing="1" w:line="240" w:lineRule="auto"/>
+        <w:rPr>
+          <w:rFonts w:ascii="Times New Roman" w:eastAsia="Times New Roman" w:hAnsi="Times New Roman" w:cs="Times New Roman"/>
+          <w:sz w:val="24"/>
+          <w:szCs w:val="24"/>
+          <w:lang w:eastAsia="es-CL"/>
+        </w:rPr>
+      </w:pPr>
+      <w:r>
+        <w:rPr>
+          <w:rFonts w:ascii="Times New Roman" w:eastAsia="Times New Roman" w:hAnsi="Times New Roman" w:cs="Times New Roman"/>
+          <w:sz w:val="24"/>
+          <w:szCs w:val="24"/>
+        </w:rPr>
+        <w:object w:dxaOrig="225" w:dyaOrig="225">
+          <v:shape id="_x0000_i1545" type="#_x0000_t75" style="width:20.1pt;height:17.6pt" o:ole="">
+            <v:imagedata r:id="rId5" o:title=""/>
+          </v:shape>
+          <w:control r:id="rId123" w:name="DefaultOcxName1071112" w:shapeid="_x0000_i1545"/>
+        </w:object>
+      </w:r>
+      <w:r>
+        <w:rPr>
+          <w:rFonts w:ascii="Times New Roman" w:eastAsia="Times New Roman" w:hAnsi="Times New Roman" w:cs="Times New Roman"/>
+          <w:sz w:val="24"/>
+          <w:szCs w:val="24"/>
+          <w:lang w:eastAsia="es-CL"/>
+        </w:rPr>
+        <w:t>que se refresque la página al logearse porque el topnav no aparece bien</w:t>
+      </w:r>
+    </w:p>
+    <w:p>
+      <w:pPr>
+        <w:numPr>
+          <w:ilvl w:val="1"/>
+          <w:numId w:val="13"/>
+        </w:numPr>
+        <w:spacing w:before="100" w:beforeAutospacing="1" w:after="100" w:afterAutospacing="1" w:line="240" w:lineRule="auto"/>
+        <w:rPr>
+          <w:rFonts w:ascii="Times New Roman" w:eastAsia="Times New Roman" w:hAnsi="Times New Roman" w:cs="Times New Roman"/>
+          <w:sz w:val="24"/>
+          <w:szCs w:val="24"/>
+          <w:lang w:eastAsia="es-CL"/>
+        </w:rPr>
+      </w:pPr>
     </w:p>
     <w:p>
       <w:pPr>
@@ -5377,7 +5489,7 @@
           <w:lang w:eastAsia="es-CL"/>
         </w:rPr>
         <w:pict>
-          <v:rect id="_x0000_i1157" style="width:0;height:1.5pt" o:hralign="center" o:hrstd="t" o:hr="t" fillcolor="#a0a0a0" stroked="f"/>
+          <v:rect id="_x0000_i1159" style="width:0;height:1.5pt" o:hralign="center" o:hrstd="t" o:hr="t" fillcolor="#a0a0a0" stroked="f"/>
         </w:pict>
       </w:r>
     </w:p>
@@ -5427,10 +5539,10 @@
           <w:szCs w:val="24"/>
         </w:rPr>
         <w:object w:dxaOrig="225" w:dyaOrig="225">
-          <v:shape id="_x0000_i1514" type="#_x0000_t75" style="width:20.1pt;height:17.6pt" o:ole="">
+          <v:shape id="_x0000_i1519" type="#_x0000_t75" style="width:20.1pt;height:17.6pt" o:ole="">
             <v:imagedata r:id="rId13" o:title=""/>
           </v:shape>
-          <w:control r:id="rId121" w:name="DefaultOcxName108" w:shapeid="_x0000_i1514"/>
+          <w:control r:id="rId124" w:name="DefaultOcxName108" w:shapeid="_x0000_i1519"/>
         </w:object>
       </w:r>
       <w:r>
@@ -5464,10 +5576,10 @@
           <w:szCs w:val="24"/>
         </w:rPr>
         <w:object w:dxaOrig="225" w:dyaOrig="225">
-          <v:shape id="_x0000_i1518" type="#_x0000_t75" style="width:20.1pt;height:17.6pt" o:ole="">
+          <v:shape id="_x0000_i1523" type="#_x0000_t75" style="width:20.1pt;height:17.6pt" o:ole="">
             <v:imagedata r:id="rId13" o:title=""/>
           </v:shape>
-          <w:control r:id="rId122" w:name="DefaultOcxName109" w:shapeid="_x0000_i1518"/>
+          <w:control r:id="rId125" w:name="DefaultOcxName109" w:shapeid="_x0000_i1523"/>
         </w:object>
       </w:r>
       <w:r>
@@ -5501,10 +5613,10 @@
           <w:szCs w:val="24"/>
         </w:rPr>
         <w:object w:dxaOrig="225" w:dyaOrig="225">
-          <v:shape id="_x0000_i1521" type="#_x0000_t75" style="width:20.1pt;height:17.6pt" o:ole="">
+          <v:shape id="_x0000_i1526" type="#_x0000_t75" style="width:20.1pt;height:17.6pt" o:ole="">
             <v:imagedata r:id="rId13" o:title=""/>
           </v:shape>
-          <w:control r:id="rId123" w:name="DefaultOcxName110" w:shapeid="_x0000_i1521"/>
+          <w:control r:id="rId126" w:name="DefaultOcxName110" w:shapeid="_x0000_i1526"/>
         </w:object>
       </w:r>
       <w:r>
@@ -5538,10 +5650,10 @@
           <w:szCs w:val="24"/>
         </w:rPr>
         <w:object w:dxaOrig="225" w:dyaOrig="225">
-          <v:shape id="_x0000_i1524" type="#_x0000_t75" style="width:20.1pt;height:17.6pt" o:ole="">
+          <v:shape id="_x0000_i1529" type="#_x0000_t75" style="width:20.1pt;height:17.6pt" o:ole="">
             <v:imagedata r:id="rId13" o:title=""/>
           </v:shape>
-          <w:control r:id="rId124" w:name="DefaultOcxName111" w:shapeid="_x0000_i1524"/>
+          <w:control r:id="rId127" w:name="DefaultOcxName111" w:shapeid="_x0000_i1529"/>
         </w:object>
       </w:r>
       <w:r>
@@ -5575,10 +5687,10 @@
           <w:szCs w:val="24"/>
         </w:rPr>
         <w:object w:dxaOrig="225" w:dyaOrig="225">
-          <v:shape id="_x0000_i1527" type="#_x0000_t75" style="width:20.1pt;height:17.6pt" o:ole="">
+          <v:shape id="_x0000_i1532" type="#_x0000_t75" style="width:20.1pt;height:17.6pt" o:ole="">
             <v:imagedata r:id="rId13" o:title=""/>
           </v:shape>
-          <w:control r:id="rId125" w:name="DefaultOcxName112" w:shapeid="_x0000_i1527"/>
+          <w:control r:id="rId128" w:name="DefaultOcxName112" w:shapeid="_x0000_i1532"/>
         </w:object>
       </w:r>
       <w:r>
@@ -8128,7 +8240,7 @@
   <w:style w:type="paragraph" w:default="1" w:styleId="Normal">
     <w:name w:val="Normal"/>
     <w:qFormat/>
-    <w:rsid w:val="007D1E52"/>
+    <w:rsid w:val="00162453"/>
   </w:style>
   <w:style w:type="paragraph" w:styleId="Ttulo2">
     <w:name w:val="heading 2"/>
@@ -8364,6 +8476,18 @@
 </file>
 
 <file path=word/activeX/activeX12.xml><?xml version="1.0" encoding="utf-8"?>
+<ax:ocx xmlns:ax="http://schemas.microsoft.com/office/2006/activeX" xmlns:r="http://schemas.openxmlformats.org/officeDocument/2006/relationships" ax:classid="{5512D116-5CC6-11CF-8D67-00AA00BDCE1D}" ax:persistence="persistStream" r:id="rId1"/>
+</file>
+
+<file path=word/activeX/activeX120.xml><?xml version="1.0" encoding="utf-8"?>
+<ax:ocx xmlns:ax="http://schemas.microsoft.com/office/2006/activeX" xmlns:r="http://schemas.openxmlformats.org/officeDocument/2006/relationships" ax:classid="{5512D116-5CC6-11CF-8D67-00AA00BDCE1D}" ax:persistence="persistStream" r:id="rId1"/>
+</file>
+
+<file path=word/activeX/activeX121.xml><?xml version="1.0" encoding="utf-8"?>
+<ax:ocx xmlns:ax="http://schemas.microsoft.com/office/2006/activeX" xmlns:r="http://schemas.openxmlformats.org/officeDocument/2006/relationships" ax:classid="{5512D116-5CC6-11CF-8D67-00AA00BDCE1D}" ax:persistence="persistStream" r:id="rId1"/>
+</file>
+
+<file path=word/activeX/activeX122.xml><?xml version="1.0" encoding="utf-8"?>
 <ax:ocx xmlns:ax="http://schemas.microsoft.com/office/2006/activeX" xmlns:r="http://schemas.openxmlformats.org/officeDocument/2006/relationships" ax:classid="{5512D116-5CC6-11CF-8D67-00AA00BDCE1D}" ax:persistence="persistStream" r:id="rId1"/>
 </file>
 

</xml_diff>